<commit_message>
formatted and added FR
</commit_message>
<xml_diff>
--- a/Novus Stage 1.docx
+++ b/Novus Stage 1.docx
@@ -1760,25 +1760,44 @@
         <w:t xml:space="preserve">Functional requirements </w:t>
       </w:r>
     </w:p>
-    <w:p/>
-    <w:p>
+    <w:p>
+      <w:pPr>
+        <w:rPr>
+          <w:sz w:val="22"/>
+          <w:szCs w:val="22"/>
+        </w:rPr>
+      </w:pPr>
+    </w:p>
+    <w:p>
+      <w:pPr>
+        <w:rPr>
+          <w:sz w:val="22"/>
+          <w:szCs w:val="22"/>
+        </w:rPr>
+      </w:pPr>
       <w:r>
         <w:rPr>
           <w:rFonts w:ascii="Cambria Math" w:hAnsi="Cambria Math" w:cs="Cambria Math"/>
           <w:color w:val="00B050"/>
+          <w:sz w:val="22"/>
+          <w:szCs w:val="22"/>
         </w:rPr>
         <w:t>◉</w:t>
       </w:r>
       <w:r>
         <w:rPr>
-          <w:rFonts w:ascii="Cambria Math" w:hAnsi="Cambria Math" w:cs="Cambria Math"/>
+          <w:rFonts w:cs="Cambria Math"/>
           <w:color w:val="00B050"/>
+          <w:sz w:val="22"/>
+          <w:szCs w:val="22"/>
         </w:rPr>
         <w:t xml:space="preserve"> = High </w:t>
       </w:r>
       <w:r>
         <w:rPr>
-          <w:rFonts w:ascii="Cambria Math" w:hAnsi="Cambria Math" w:cs="Cambria Math"/>
+          <w:rFonts w:cs="Cambria Math"/>
+          <w:sz w:val="22"/>
+          <w:szCs w:val="22"/>
         </w:rPr>
         <w:t xml:space="preserve">| </w:t>
       </w:r>
@@ -1786,33 +1805,34 @@
         <w:rPr>
           <w:rFonts w:ascii="Cambria Math" w:hAnsi="Cambria Math" w:cs="Cambria Math"/>
           <w:color w:val="FFC000"/>
+          <w:sz w:val="22"/>
+          <w:szCs w:val="22"/>
         </w:rPr>
         <w:t>◉</w:t>
       </w:r>
       <w:r>
         <w:rPr>
-          <w:rFonts w:ascii="Cambria Math" w:hAnsi="Cambria Math" w:cs="Cambria Math"/>
+          <w:rFonts w:cs="Cambria Math"/>
           <w:color w:val="00B050"/>
+          <w:sz w:val="22"/>
+          <w:szCs w:val="22"/>
         </w:rPr>
         <w:t xml:space="preserve"> </w:t>
       </w:r>
       <w:r>
         <w:rPr>
-          <w:rFonts w:ascii="Cambria Math" w:hAnsi="Cambria Math" w:cs="Cambria Math"/>
+          <w:rFonts w:cs="Cambria Math"/>
           <w:color w:val="FFC000"/>
-        </w:rPr>
-        <w:t xml:space="preserve">= </w:t>
-      </w:r>
-      <w:r>
-        <w:rPr>
-          <w:rFonts w:ascii="Cambria Math" w:hAnsi="Cambria Math" w:cs="Cambria Math"/>
-          <w:color w:val="FFC000"/>
-        </w:rPr>
-        <w:t xml:space="preserve">Medium </w:t>
-      </w:r>
-      <w:r>
-        <w:rPr>
-          <w:rFonts w:ascii="Cambria Math" w:hAnsi="Cambria Math" w:cs="Cambria Math"/>
+          <w:sz w:val="22"/>
+          <w:szCs w:val="22"/>
+        </w:rPr>
+        <w:t xml:space="preserve">= Medium </w:t>
+      </w:r>
+      <w:r>
+        <w:rPr>
+          <w:rFonts w:cs="Cambria Math"/>
+          <w:sz w:val="22"/>
+          <w:szCs w:val="22"/>
         </w:rPr>
         <w:t xml:space="preserve">| </w:t>
       </w:r>
@@ -1820,15 +1840,19 @@
         <w:rPr>
           <w:rFonts w:ascii="Cambria Math" w:hAnsi="Cambria Math" w:cs="Cambria Math"/>
           <w:color w:val="FF0000"/>
-        </w:rPr>
-        <w:t>◉ =</w:t>
-      </w:r>
-      <w:r>
-        <w:rPr>
-          <w:rFonts w:ascii="Cambria Math" w:hAnsi="Cambria Math" w:cs="Cambria Math"/>
+          <w:sz w:val="22"/>
+          <w:szCs w:val="22"/>
+        </w:rPr>
+        <w:t>◉</w:t>
+      </w:r>
+      <w:r>
+        <w:rPr>
+          <w:rFonts w:cs="Cambria Math"/>
           <w:color w:val="FF0000"/>
-        </w:rPr>
-        <w:t xml:space="preserve"> Low</w:t>
+          <w:sz w:val="22"/>
+          <w:szCs w:val="22"/>
+        </w:rPr>
+        <w:t xml:space="preserve"> = Low</w:t>
       </w:r>
     </w:p>
     <w:tbl>
@@ -1851,7 +1875,17 @@
             <w:tcW w:w="1705" w:type="dxa"/>
           </w:tcPr>
           <w:p>
-            <w:r>
+            <w:pPr>
+              <w:rPr>
+                <w:sz w:val="22"/>
+                <w:szCs w:val="22"/>
+              </w:rPr>
+            </w:pPr>
+            <w:r>
+              <w:rPr>
+                <w:sz w:val="22"/>
+                <w:szCs w:val="22"/>
+              </w:rPr>
               <w:t>F-UR</w:t>
             </w:r>
           </w:p>
@@ -1863,8 +1897,16 @@
           <w:p>
             <w:pPr>
               <w:cnfStyle w:val="100000000000" w:firstRow="1" w:lastRow="0" w:firstColumn="0" w:lastColumn="0" w:oddVBand="0" w:evenVBand="0" w:oddHBand="0" w:evenHBand="0" w:firstRowFirstColumn="0" w:firstRowLastColumn="0" w:lastRowFirstColumn="0" w:lastRowLastColumn="0"/>
+              <w:rPr>
+                <w:sz w:val="22"/>
+                <w:szCs w:val="22"/>
+              </w:rPr>
             </w:pPr>
             <w:r>
+              <w:rPr>
+                <w:sz w:val="22"/>
+                <w:szCs w:val="22"/>
+              </w:rPr>
               <w:t>User Interaction</w:t>
             </w:r>
           </w:p>
@@ -1880,7 +1922,17 @@
             <w:tcW w:w="1705" w:type="dxa"/>
           </w:tcPr>
           <w:p>
-            <w:r>
+            <w:pPr>
+              <w:rPr>
+                <w:sz w:val="22"/>
+                <w:szCs w:val="22"/>
+              </w:rPr>
+            </w:pPr>
+            <w:r>
+              <w:rPr>
+                <w:sz w:val="22"/>
+                <w:szCs w:val="22"/>
+              </w:rPr>
               <w:t>F-UR</w:t>
             </w:r>
           </w:p>
@@ -1895,6 +1947,8 @@
               <w:rPr>
                 <w:b/>
                 <w:bCs/>
+                <w:sz w:val="22"/>
+                <w:szCs w:val="22"/>
                 <w:u w:val="single"/>
               </w:rPr>
             </w:pPr>
@@ -1902,22 +1956,18 @@
               <w:rPr>
                 <w:b/>
                 <w:bCs/>
+                <w:sz w:val="22"/>
+                <w:szCs w:val="22"/>
                 <w:u w:val="single"/>
               </w:rPr>
-              <w:t>Comment Section</w:t>
-            </w:r>
-            <w:r>
-              <w:rPr>
-                <w:b/>
-                <w:bCs/>
-                <w:u w:val="single"/>
-              </w:rPr>
-              <w:t xml:space="preserve"> </w:t>
+              <w:t xml:space="preserve">Comment Section </w:t>
             </w:r>
             <w:r>
               <w:rPr>
                 <w:rFonts w:ascii="Cambria Math" w:hAnsi="Cambria Math" w:cs="Cambria Math"/>
                 <w:color w:val="00B050"/>
+                <w:sz w:val="22"/>
+                <w:szCs w:val="22"/>
               </w:rPr>
               <w:t>◉</w:t>
             </w:r>
@@ -1925,8 +1975,16 @@
           <w:p>
             <w:pPr>
               <w:cnfStyle w:val="000000100000" w:firstRow="0" w:lastRow="0" w:firstColumn="0" w:lastColumn="0" w:oddVBand="0" w:evenVBand="0" w:oddHBand="1" w:evenHBand="0" w:firstRowFirstColumn="0" w:firstRowLastColumn="0" w:lastRowFirstColumn="0" w:lastRowLastColumn="0"/>
+              <w:rPr>
+                <w:sz w:val="22"/>
+                <w:szCs w:val="22"/>
+              </w:rPr>
             </w:pPr>
             <w:r>
+              <w:rPr>
+                <w:sz w:val="22"/>
+                <w:szCs w:val="22"/>
+              </w:rPr>
               <w:t>Every photo has its own comments section.</w:t>
             </w:r>
           </w:p>
@@ -1939,7 +1997,17 @@
             <w:tcW w:w="1705" w:type="dxa"/>
           </w:tcPr>
           <w:p>
-            <w:r>
+            <w:pPr>
+              <w:rPr>
+                <w:sz w:val="22"/>
+                <w:szCs w:val="22"/>
+              </w:rPr>
+            </w:pPr>
+            <w:r>
+              <w:rPr>
+                <w:sz w:val="22"/>
+                <w:szCs w:val="22"/>
+              </w:rPr>
               <w:t>F-UR</w:t>
             </w:r>
           </w:p>
@@ -1954,6 +2022,8 @@
               <w:rPr>
                 <w:b/>
                 <w:bCs/>
+                <w:sz w:val="22"/>
+                <w:szCs w:val="22"/>
                 <w:u w:val="single"/>
               </w:rPr>
             </w:pPr>
@@ -1961,6 +2031,8 @@
               <w:rPr>
                 <w:b/>
                 <w:bCs/>
+                <w:sz w:val="22"/>
+                <w:szCs w:val="22"/>
                 <w:u w:val="single"/>
               </w:rPr>
               <w:t xml:space="preserve">Comment Manipulation </w:t>
@@ -1969,6 +2041,8 @@
               <w:rPr>
                 <w:rFonts w:ascii="Cambria Math" w:hAnsi="Cambria Math" w:cs="Cambria Math"/>
                 <w:color w:val="00B050"/>
+                <w:sz w:val="22"/>
+                <w:szCs w:val="22"/>
               </w:rPr>
               <w:t>◉</w:t>
             </w:r>
@@ -1976,8 +2050,16 @@
           <w:p>
             <w:pPr>
               <w:cnfStyle w:val="000000000000" w:firstRow="0" w:lastRow="0" w:firstColumn="0" w:lastColumn="0" w:oddVBand="0" w:evenVBand="0" w:oddHBand="0" w:evenHBand="0" w:firstRowFirstColumn="0" w:firstRowLastColumn="0" w:lastRowFirstColumn="0" w:lastRowLastColumn="0"/>
+              <w:rPr>
+                <w:sz w:val="22"/>
+                <w:szCs w:val="22"/>
+              </w:rPr>
             </w:pPr>
             <w:r>
+              <w:rPr>
+                <w:sz w:val="22"/>
+                <w:szCs w:val="22"/>
+              </w:rPr>
               <w:t>Users can post / delete and edit comments on a photo comment section.</w:t>
             </w:r>
           </w:p>
@@ -1993,7 +2075,17 @@
             <w:tcW w:w="1705" w:type="dxa"/>
           </w:tcPr>
           <w:p>
-            <w:r>
+            <w:pPr>
+              <w:rPr>
+                <w:sz w:val="22"/>
+                <w:szCs w:val="22"/>
+              </w:rPr>
+            </w:pPr>
+            <w:r>
+              <w:rPr>
+                <w:sz w:val="22"/>
+                <w:szCs w:val="22"/>
+              </w:rPr>
               <w:t>F-UR</w:t>
             </w:r>
           </w:p>
@@ -2006,22 +2098,28 @@
             <w:pPr>
               <w:cnfStyle w:val="000000100000" w:firstRow="0" w:lastRow="0" w:firstColumn="0" w:lastColumn="0" w:oddVBand="0" w:evenVBand="0" w:oddHBand="1" w:evenHBand="0" w:firstRowFirstColumn="0" w:firstRowLastColumn="0" w:lastRowFirstColumn="0" w:lastRowLastColumn="0"/>
               <w:rPr>
+                <w:rFonts w:cs="Cambria Math"/>
+                <w:color w:val="FFC000"/>
+                <w:sz w:val="22"/>
+                <w:szCs w:val="22"/>
+              </w:rPr>
+            </w:pPr>
+            <w:r>
+              <w:rPr>
+                <w:b/>
+                <w:bCs/>
+                <w:sz w:val="22"/>
+                <w:szCs w:val="22"/>
+                <w:u w:val="single"/>
+              </w:rPr>
+              <w:t xml:space="preserve">Points Section </w:t>
+            </w:r>
+            <w:r>
+              <w:rPr>
                 <w:rFonts w:ascii="Cambria Math" w:hAnsi="Cambria Math" w:cs="Cambria Math"/>
                 <w:color w:val="FFC000"/>
-              </w:rPr>
-            </w:pPr>
-            <w:r>
-              <w:rPr>
-                <w:b/>
-                <w:bCs/>
-                <w:u w:val="single"/>
-              </w:rPr>
-              <w:t xml:space="preserve">Points Section </w:t>
-            </w:r>
-            <w:r>
-              <w:rPr>
-                <w:rFonts w:ascii="Cambria Math" w:hAnsi="Cambria Math" w:cs="Cambria Math"/>
-                <w:color w:val="FFC000"/>
+                <w:sz w:val="22"/>
+                <w:szCs w:val="22"/>
               </w:rPr>
               <w:t>◉</w:t>
             </w:r>
@@ -2029,8 +2127,16 @@
           <w:p>
             <w:pPr>
               <w:cnfStyle w:val="000000100000" w:firstRow="0" w:lastRow="0" w:firstColumn="0" w:lastColumn="0" w:oddVBand="0" w:evenVBand="0" w:oddHBand="1" w:evenHBand="0" w:firstRowFirstColumn="0" w:firstRowLastColumn="0" w:lastRowFirstColumn="0" w:lastRowLastColumn="0"/>
+              <w:rPr>
+                <w:sz w:val="22"/>
+                <w:szCs w:val="22"/>
+              </w:rPr>
             </w:pPr>
             <w:r>
+              <w:rPr>
+                <w:sz w:val="22"/>
+                <w:szCs w:val="22"/>
+              </w:rPr>
               <w:t>Users can “score” the photo using the point system.</w:t>
             </w:r>
           </w:p>
@@ -2043,7 +2149,17 @@
             <w:tcW w:w="1705" w:type="dxa"/>
           </w:tcPr>
           <w:p>
-            <w:r>
+            <w:pPr>
+              <w:rPr>
+                <w:sz w:val="22"/>
+                <w:szCs w:val="22"/>
+              </w:rPr>
+            </w:pPr>
+            <w:r>
+              <w:rPr>
+                <w:sz w:val="22"/>
+                <w:szCs w:val="22"/>
+              </w:rPr>
               <w:t>F-UR</w:t>
             </w:r>
           </w:p>
@@ -2058,6 +2174,8 @@
               <w:rPr>
                 <w:b/>
                 <w:bCs/>
+                <w:sz w:val="22"/>
+                <w:szCs w:val="22"/>
                 <w:u w:val="single"/>
               </w:rPr>
             </w:pPr>
@@ -2065,6 +2183,8 @@
               <w:rPr>
                 <w:b/>
                 <w:bCs/>
+                <w:sz w:val="22"/>
+                <w:szCs w:val="22"/>
                 <w:u w:val="single"/>
               </w:rPr>
               <w:t xml:space="preserve">Channel Creation </w:t>
@@ -2073,6 +2193,8 @@
               <w:rPr>
                 <w:rFonts w:ascii="Cambria Math" w:hAnsi="Cambria Math" w:cs="Cambria Math"/>
                 <w:color w:val="00B050"/>
+                <w:sz w:val="22"/>
+                <w:szCs w:val="22"/>
               </w:rPr>
               <w:t>◉</w:t>
             </w:r>
@@ -2080,8 +2202,16 @@
           <w:p>
             <w:pPr>
               <w:cnfStyle w:val="000000000000" w:firstRow="0" w:lastRow="0" w:firstColumn="0" w:lastColumn="0" w:oddVBand="0" w:evenVBand="0" w:oddHBand="0" w:evenHBand="0" w:firstRowFirstColumn="0" w:firstRowLastColumn="0" w:lastRowFirstColumn="0" w:lastRowLastColumn="0"/>
+              <w:rPr>
+                <w:sz w:val="22"/>
+                <w:szCs w:val="22"/>
+              </w:rPr>
             </w:pPr>
             <w:r>
+              <w:rPr>
+                <w:sz w:val="22"/>
+                <w:szCs w:val="22"/>
+              </w:rPr>
               <w:t>Users can create channels which act as the user’s hub for all of their photos.</w:t>
             </w:r>
           </w:p>
@@ -2097,7 +2227,17 @@
             <w:tcW w:w="1705" w:type="dxa"/>
           </w:tcPr>
           <w:p>
-            <w:r>
+            <w:pPr>
+              <w:rPr>
+                <w:sz w:val="22"/>
+                <w:szCs w:val="22"/>
+              </w:rPr>
+            </w:pPr>
+            <w:r>
+              <w:rPr>
+                <w:sz w:val="22"/>
+                <w:szCs w:val="22"/>
+              </w:rPr>
               <w:t>F-UR</w:t>
             </w:r>
           </w:p>
@@ -2112,6 +2252,8 @@
               <w:rPr>
                 <w:b/>
                 <w:bCs/>
+                <w:sz w:val="22"/>
+                <w:szCs w:val="22"/>
                 <w:u w:val="single"/>
               </w:rPr>
             </w:pPr>
@@ -2119,6 +2261,8 @@
               <w:rPr>
                 <w:b/>
                 <w:bCs/>
+                <w:sz w:val="22"/>
+                <w:szCs w:val="22"/>
                 <w:u w:val="single"/>
               </w:rPr>
               <w:t xml:space="preserve">Photo Search </w:t>
@@ -2127,6 +2271,8 @@
               <w:rPr>
                 <w:rFonts w:ascii="Cambria Math" w:hAnsi="Cambria Math" w:cs="Cambria Math"/>
                 <w:color w:val="FFC000"/>
+                <w:sz w:val="22"/>
+                <w:szCs w:val="22"/>
               </w:rPr>
               <w:t>◉</w:t>
             </w:r>
@@ -2134,8 +2280,16 @@
           <w:p>
             <w:pPr>
               <w:cnfStyle w:val="000000100000" w:firstRow="0" w:lastRow="0" w:firstColumn="0" w:lastColumn="0" w:oddVBand="0" w:evenVBand="0" w:oddHBand="1" w:evenHBand="0" w:firstRowFirstColumn="0" w:firstRowLastColumn="0" w:lastRowFirstColumn="0" w:lastRowLastColumn="0"/>
+              <w:rPr>
+                <w:sz w:val="22"/>
+                <w:szCs w:val="22"/>
+              </w:rPr>
             </w:pPr>
             <w:r>
+              <w:rPr>
+                <w:sz w:val="22"/>
+                <w:szCs w:val="22"/>
+              </w:rPr>
               <w:t>Ability to search for photos based on photo tags and other relevant information.</w:t>
             </w:r>
           </w:p>
@@ -2148,7 +2302,17 @@
             <w:tcW w:w="1705" w:type="dxa"/>
           </w:tcPr>
           <w:p>
-            <w:r>
+            <w:pPr>
+              <w:rPr>
+                <w:sz w:val="22"/>
+                <w:szCs w:val="22"/>
+              </w:rPr>
+            </w:pPr>
+            <w:r>
+              <w:rPr>
+                <w:sz w:val="22"/>
+                <w:szCs w:val="22"/>
+              </w:rPr>
               <w:t>F-UR</w:t>
             </w:r>
           </w:p>
@@ -2163,6 +2327,8 @@
               <w:rPr>
                 <w:b/>
                 <w:bCs/>
+                <w:sz w:val="22"/>
+                <w:szCs w:val="22"/>
                 <w:u w:val="single"/>
               </w:rPr>
             </w:pPr>
@@ -2170,6 +2336,8 @@
               <w:rPr>
                 <w:b/>
                 <w:bCs/>
+                <w:sz w:val="22"/>
+                <w:szCs w:val="22"/>
                 <w:u w:val="single"/>
               </w:rPr>
               <w:t xml:space="preserve">User Following </w:t>
@@ -2178,6 +2346,8 @@
               <w:rPr>
                 <w:rFonts w:ascii="Cambria Math" w:hAnsi="Cambria Math" w:cs="Cambria Math"/>
                 <w:color w:val="FFC000"/>
+                <w:sz w:val="22"/>
+                <w:szCs w:val="22"/>
               </w:rPr>
               <w:t>◉</w:t>
             </w:r>
@@ -2185,8 +2355,16 @@
           <w:p>
             <w:pPr>
               <w:cnfStyle w:val="000000000000" w:firstRow="0" w:lastRow="0" w:firstColumn="0" w:lastColumn="0" w:oddVBand="0" w:evenVBand="0" w:oddHBand="0" w:evenHBand="0" w:firstRowFirstColumn="0" w:firstRowLastColumn="0" w:lastRowFirstColumn="0" w:lastRowLastColumn="0"/>
+              <w:rPr>
+                <w:sz w:val="22"/>
+                <w:szCs w:val="22"/>
+              </w:rPr>
             </w:pPr>
             <w:r>
+              <w:rPr>
+                <w:sz w:val="22"/>
+                <w:szCs w:val="22"/>
+              </w:rPr>
               <w:t>Users can follow other users which means they are more likely to see their photos in their feed.</w:t>
             </w:r>
           </w:p>
@@ -2202,7 +2380,17 @@
             <w:tcW w:w="1705" w:type="dxa"/>
           </w:tcPr>
           <w:p>
-            <w:r>
+            <w:pPr>
+              <w:rPr>
+                <w:sz w:val="22"/>
+                <w:szCs w:val="22"/>
+              </w:rPr>
+            </w:pPr>
+            <w:r>
+              <w:rPr>
+                <w:sz w:val="22"/>
+                <w:szCs w:val="22"/>
+              </w:rPr>
               <w:t>F-UR</w:t>
             </w:r>
           </w:p>
@@ -2217,6 +2405,8 @@
               <w:rPr>
                 <w:b/>
                 <w:bCs/>
+                <w:sz w:val="22"/>
+                <w:szCs w:val="22"/>
                 <w:u w:val="single"/>
               </w:rPr>
             </w:pPr>
@@ -2224,6 +2414,8 @@
               <w:rPr>
                 <w:b/>
                 <w:bCs/>
+                <w:sz w:val="22"/>
+                <w:szCs w:val="22"/>
                 <w:u w:val="single"/>
               </w:rPr>
               <w:t xml:space="preserve">Photo GPS Search </w:t>
@@ -2232,6 +2424,8 @@
               <w:rPr>
                 <w:rFonts w:ascii="Cambria Math" w:hAnsi="Cambria Math" w:cs="Cambria Math"/>
                 <w:color w:val="FFC000"/>
+                <w:sz w:val="22"/>
+                <w:szCs w:val="22"/>
               </w:rPr>
               <w:t>◉</w:t>
             </w:r>
@@ -2242,18 +2436,38 @@
               <w:rPr>
                 <w:b/>
                 <w:bCs/>
+                <w:sz w:val="22"/>
+                <w:szCs w:val="22"/>
                 <w:u w:val="single"/>
               </w:rPr>
             </w:pPr>
             <w:r>
+              <w:rPr>
+                <w:sz w:val="22"/>
+                <w:szCs w:val="22"/>
+              </w:rPr>
               <w:t>Users can search for photos based off of the location the photo was taken.</w:t>
             </w:r>
           </w:p>
         </w:tc>
       </w:tr>
     </w:tbl>
-    <w:p/>
-    <w:p/>
+    <w:p>
+      <w:pPr>
+        <w:rPr>
+          <w:sz w:val="22"/>
+          <w:szCs w:val="22"/>
+        </w:rPr>
+      </w:pPr>
+    </w:p>
+    <w:p>
+      <w:pPr>
+        <w:rPr>
+          <w:sz w:val="22"/>
+          <w:szCs w:val="22"/>
+        </w:rPr>
+      </w:pPr>
+    </w:p>
     <w:tbl>
       <w:tblPr>
         <w:tblStyle w:val="GridTable4-Accent1"/>
@@ -2274,7 +2488,17 @@
             <w:tcW w:w="1705" w:type="dxa"/>
           </w:tcPr>
           <w:p>
-            <w:r>
+            <w:pPr>
+              <w:rPr>
+                <w:sz w:val="22"/>
+                <w:szCs w:val="22"/>
+              </w:rPr>
+            </w:pPr>
+            <w:r>
+              <w:rPr>
+                <w:sz w:val="22"/>
+                <w:szCs w:val="22"/>
+              </w:rPr>
               <w:t>F-UR</w:t>
             </w:r>
           </w:p>
@@ -2286,8 +2510,16 @@
           <w:p>
             <w:pPr>
               <w:cnfStyle w:val="100000000000" w:firstRow="1" w:lastRow="0" w:firstColumn="0" w:lastColumn="0" w:oddVBand="0" w:evenVBand="0" w:oddHBand="0" w:evenHBand="0" w:firstRowFirstColumn="0" w:firstRowLastColumn="0" w:lastRowFirstColumn="0" w:lastRowLastColumn="0"/>
+              <w:rPr>
+                <w:sz w:val="22"/>
+                <w:szCs w:val="22"/>
+              </w:rPr>
             </w:pPr>
             <w:r>
+              <w:rPr>
+                <w:sz w:val="22"/>
+                <w:szCs w:val="22"/>
+              </w:rPr>
               <w:t>User Analytics</w:t>
             </w:r>
           </w:p>
@@ -2303,7 +2535,17 @@
             <w:tcW w:w="1705" w:type="dxa"/>
           </w:tcPr>
           <w:p>
-            <w:r>
+            <w:pPr>
+              <w:rPr>
+                <w:sz w:val="22"/>
+                <w:szCs w:val="22"/>
+              </w:rPr>
+            </w:pPr>
+            <w:r>
+              <w:rPr>
+                <w:sz w:val="22"/>
+                <w:szCs w:val="22"/>
+              </w:rPr>
               <w:t>F-UR</w:t>
             </w:r>
           </w:p>
@@ -2318,6 +2560,8 @@
               <w:rPr>
                 <w:b/>
                 <w:bCs/>
+                <w:sz w:val="22"/>
+                <w:szCs w:val="22"/>
                 <w:u w:val="single"/>
               </w:rPr>
             </w:pPr>
@@ -2325,6 +2569,8 @@
               <w:rPr>
                 <w:b/>
                 <w:bCs/>
+                <w:sz w:val="22"/>
+                <w:szCs w:val="22"/>
                 <w:u w:val="single"/>
               </w:rPr>
               <w:t xml:space="preserve">Leaderboard of Photos </w:t>
@@ -2333,6 +2579,8 @@
               <w:rPr>
                 <w:rFonts w:ascii="Cambria Math" w:hAnsi="Cambria Math" w:cs="Cambria Math"/>
                 <w:color w:val="FFC000"/>
+                <w:sz w:val="22"/>
+                <w:szCs w:val="22"/>
               </w:rPr>
               <w:t>◉</w:t>
             </w:r>
@@ -2340,16 +2588,30 @@
           <w:p>
             <w:pPr>
               <w:cnfStyle w:val="000000100000" w:firstRow="0" w:lastRow="0" w:firstColumn="0" w:lastColumn="0" w:oddVBand="0" w:evenVBand="0" w:oddHBand="1" w:evenHBand="0" w:firstRowFirstColumn="0" w:firstRowLastColumn="0" w:lastRowFirstColumn="0" w:lastRowLastColumn="0"/>
+              <w:rPr>
+                <w:sz w:val="22"/>
+                <w:szCs w:val="22"/>
+              </w:rPr>
             </w:pPr>
             <w:r>
+              <w:rPr>
+                <w:sz w:val="22"/>
+                <w:szCs w:val="22"/>
+              </w:rPr>
               <w:t xml:space="preserve">There is a leaderboard of all </w:t>
             </w:r>
-            <w:proofErr w:type="gramStart"/>
-            <w:r>
-              <w:t>top rated</w:t>
-            </w:r>
-            <w:proofErr w:type="gramEnd"/>
-            <w:r>
+            <w:r>
+              <w:rPr>
+                <w:sz w:val="22"/>
+                <w:szCs w:val="22"/>
+              </w:rPr>
+              <w:t>top-rated</w:t>
+            </w:r>
+            <w:r>
+              <w:rPr>
+                <w:sz w:val="22"/>
+                <w:szCs w:val="22"/>
+              </w:rPr>
               <w:t xml:space="preserve"> photos.</w:t>
             </w:r>
           </w:p>
@@ -2362,7 +2624,17 @@
             <w:tcW w:w="1705" w:type="dxa"/>
           </w:tcPr>
           <w:p>
-            <w:r>
+            <w:pPr>
+              <w:rPr>
+                <w:sz w:val="22"/>
+                <w:szCs w:val="22"/>
+              </w:rPr>
+            </w:pPr>
+            <w:r>
+              <w:rPr>
+                <w:sz w:val="22"/>
+                <w:szCs w:val="22"/>
+              </w:rPr>
               <w:t>F-UR</w:t>
             </w:r>
           </w:p>
@@ -2374,11 +2646,17 @@
           <w:p>
             <w:pPr>
               <w:cnfStyle w:val="000000000000" w:firstRow="0" w:lastRow="0" w:firstColumn="0" w:lastColumn="0" w:oddVBand="0" w:evenVBand="0" w:oddHBand="0" w:evenHBand="0" w:firstRowFirstColumn="0" w:firstRowLastColumn="0" w:lastRowFirstColumn="0" w:lastRowLastColumn="0"/>
+              <w:rPr>
+                <w:sz w:val="22"/>
+                <w:szCs w:val="22"/>
+              </w:rPr>
             </w:pPr>
             <w:r>
               <w:rPr>
                 <w:b/>
                 <w:bCs/>
+                <w:sz w:val="22"/>
+                <w:szCs w:val="22"/>
                 <w:u w:val="single"/>
               </w:rPr>
               <w:t xml:space="preserve">Summary Analytics Report </w:t>
@@ -2387,6 +2665,8 @@
               <w:rPr>
                 <w:rFonts w:ascii="Cambria Math" w:hAnsi="Cambria Math" w:cs="Cambria Math"/>
                 <w:color w:val="00B050"/>
+                <w:sz w:val="22"/>
+                <w:szCs w:val="22"/>
               </w:rPr>
               <w:t>◉</w:t>
             </w:r>
@@ -2394,15 +2674,30 @@
           <w:p>
             <w:pPr>
               <w:cnfStyle w:val="000000000000" w:firstRow="0" w:lastRow="0" w:firstColumn="0" w:lastColumn="0" w:oddVBand="0" w:evenVBand="0" w:oddHBand="0" w:evenHBand="0" w:firstRowFirstColumn="0" w:firstRowLastColumn="0" w:lastRowFirstColumn="0" w:lastRowLastColumn="0"/>
+              <w:rPr>
+                <w:sz w:val="22"/>
+                <w:szCs w:val="22"/>
+              </w:rPr>
             </w:pPr>
             <w:r>
+              <w:rPr>
+                <w:sz w:val="22"/>
+                <w:szCs w:val="22"/>
+              </w:rPr>
               <w:t>A report is generated which supplies administrator with the current state of the platform.</w:t>
             </w:r>
           </w:p>
         </w:tc>
       </w:tr>
     </w:tbl>
-    <w:p/>
+    <w:p>
+      <w:pPr>
+        <w:rPr>
+          <w:sz w:val="22"/>
+          <w:szCs w:val="22"/>
+        </w:rPr>
+      </w:pPr>
+    </w:p>
     <w:tbl>
       <w:tblPr>
         <w:tblStyle w:val="GridTable4-Accent1"/>
@@ -2423,7 +2718,17 @@
             <w:tcW w:w="1705" w:type="dxa"/>
           </w:tcPr>
           <w:p>
-            <w:r>
+            <w:pPr>
+              <w:rPr>
+                <w:sz w:val="22"/>
+                <w:szCs w:val="22"/>
+              </w:rPr>
+            </w:pPr>
+            <w:r>
+              <w:rPr>
+                <w:sz w:val="22"/>
+                <w:szCs w:val="22"/>
+              </w:rPr>
               <w:t>F-UR</w:t>
             </w:r>
           </w:p>
@@ -2435,8 +2740,16 @@
           <w:p>
             <w:pPr>
               <w:cnfStyle w:val="100000000000" w:firstRow="1" w:lastRow="0" w:firstColumn="0" w:lastColumn="0" w:oddVBand="0" w:evenVBand="0" w:oddHBand="0" w:evenHBand="0" w:firstRowFirstColumn="0" w:firstRowLastColumn="0" w:lastRowFirstColumn="0" w:lastRowLastColumn="0"/>
+              <w:rPr>
+                <w:sz w:val="22"/>
+                <w:szCs w:val="22"/>
+              </w:rPr>
             </w:pPr>
             <w:r>
+              <w:rPr>
+                <w:sz w:val="22"/>
+                <w:szCs w:val="22"/>
+              </w:rPr>
               <w:t>Photo Manipulation</w:t>
             </w:r>
           </w:p>
@@ -2452,7 +2765,17 @@
             <w:tcW w:w="1705" w:type="dxa"/>
           </w:tcPr>
           <w:p>
-            <w:r>
+            <w:pPr>
+              <w:rPr>
+                <w:sz w:val="22"/>
+                <w:szCs w:val="22"/>
+              </w:rPr>
+            </w:pPr>
+            <w:r>
+              <w:rPr>
+                <w:sz w:val="22"/>
+                <w:szCs w:val="22"/>
+              </w:rPr>
               <w:t>F-UR</w:t>
             </w:r>
           </w:p>
@@ -2467,6 +2790,8 @@
               <w:rPr>
                 <w:b/>
                 <w:bCs/>
+                <w:sz w:val="22"/>
+                <w:szCs w:val="22"/>
                 <w:u w:val="single"/>
               </w:rPr>
             </w:pPr>
@@ -2474,6 +2799,8 @@
               <w:rPr>
                 <w:b/>
                 <w:bCs/>
+                <w:sz w:val="22"/>
+                <w:szCs w:val="22"/>
                 <w:u w:val="single"/>
               </w:rPr>
               <w:t xml:space="preserve">Photo Upload </w:t>
@@ -2482,6 +2809,8 @@
               <w:rPr>
                 <w:rFonts w:ascii="Cambria Math" w:hAnsi="Cambria Math" w:cs="Cambria Math"/>
                 <w:color w:val="00B050"/>
+                <w:sz w:val="22"/>
+                <w:szCs w:val="22"/>
               </w:rPr>
               <w:t>◉</w:t>
             </w:r>
@@ -2489,8 +2818,16 @@
           <w:p>
             <w:pPr>
               <w:cnfStyle w:val="000000100000" w:firstRow="0" w:lastRow="0" w:firstColumn="0" w:lastColumn="0" w:oddVBand="0" w:evenVBand="0" w:oddHBand="1" w:evenHBand="0" w:firstRowFirstColumn="0" w:firstRowLastColumn="0" w:lastRowFirstColumn="0" w:lastRowLastColumn="0"/>
+              <w:rPr>
+                <w:sz w:val="22"/>
+                <w:szCs w:val="22"/>
+              </w:rPr>
             </w:pPr>
             <w:r>
+              <w:rPr>
+                <w:sz w:val="22"/>
+                <w:szCs w:val="22"/>
+              </w:rPr>
               <w:t>Users can upload photos to the platform.</w:t>
             </w:r>
           </w:p>
@@ -2503,7 +2840,17 @@
             <w:tcW w:w="1705" w:type="dxa"/>
           </w:tcPr>
           <w:p>
-            <w:r>
+            <w:pPr>
+              <w:rPr>
+                <w:sz w:val="22"/>
+                <w:szCs w:val="22"/>
+              </w:rPr>
+            </w:pPr>
+            <w:r>
+              <w:rPr>
+                <w:sz w:val="22"/>
+                <w:szCs w:val="22"/>
+              </w:rPr>
               <w:t>F-UR</w:t>
             </w:r>
           </w:p>
@@ -2515,11 +2862,17 @@
           <w:p>
             <w:pPr>
               <w:cnfStyle w:val="000000000000" w:firstRow="0" w:lastRow="0" w:firstColumn="0" w:lastColumn="0" w:oddVBand="0" w:evenVBand="0" w:oddHBand="0" w:evenHBand="0" w:firstRowFirstColumn="0" w:firstRowLastColumn="0" w:lastRowFirstColumn="0" w:lastRowLastColumn="0"/>
+              <w:rPr>
+                <w:sz w:val="22"/>
+                <w:szCs w:val="22"/>
+              </w:rPr>
             </w:pPr>
             <w:r>
               <w:rPr>
                 <w:b/>
                 <w:bCs/>
+                <w:sz w:val="22"/>
+                <w:szCs w:val="22"/>
                 <w:u w:val="single"/>
               </w:rPr>
               <w:t xml:space="preserve">Photo Tagging </w:t>
@@ -2528,6 +2881,8 @@
               <w:rPr>
                 <w:rFonts w:ascii="Cambria Math" w:hAnsi="Cambria Math" w:cs="Cambria Math"/>
                 <w:color w:val="FFC000"/>
+                <w:sz w:val="22"/>
+                <w:szCs w:val="22"/>
               </w:rPr>
               <w:t>◉</w:t>
             </w:r>
@@ -2535,8 +2890,16 @@
           <w:p>
             <w:pPr>
               <w:cnfStyle w:val="000000000000" w:firstRow="0" w:lastRow="0" w:firstColumn="0" w:lastColumn="0" w:oddVBand="0" w:evenVBand="0" w:oddHBand="0" w:evenHBand="0" w:firstRowFirstColumn="0" w:firstRowLastColumn="0" w:lastRowFirstColumn="0" w:lastRowLastColumn="0"/>
+              <w:rPr>
+                <w:sz w:val="22"/>
+                <w:szCs w:val="22"/>
+              </w:rPr>
             </w:pPr>
             <w:r>
+              <w:rPr>
+                <w:sz w:val="22"/>
+                <w:szCs w:val="22"/>
+              </w:rPr>
               <w:t>Users can tag photos in order to categorize them.</w:t>
             </w:r>
           </w:p>
@@ -2552,7 +2915,17 @@
             <w:tcW w:w="1705" w:type="dxa"/>
           </w:tcPr>
           <w:p>
-            <w:r>
+            <w:pPr>
+              <w:rPr>
+                <w:sz w:val="22"/>
+                <w:szCs w:val="22"/>
+              </w:rPr>
+            </w:pPr>
+            <w:r>
+              <w:rPr>
+                <w:sz w:val="22"/>
+                <w:szCs w:val="22"/>
+              </w:rPr>
               <w:t>F-UR</w:t>
             </w:r>
           </w:p>
@@ -2567,6 +2940,8 @@
               <w:rPr>
                 <w:b/>
                 <w:bCs/>
+                <w:sz w:val="22"/>
+                <w:szCs w:val="22"/>
                 <w:u w:val="single"/>
               </w:rPr>
             </w:pPr>
@@ -2574,6 +2949,8 @@
               <w:rPr>
                 <w:b/>
                 <w:bCs/>
+                <w:sz w:val="22"/>
+                <w:szCs w:val="22"/>
                 <w:u w:val="single"/>
               </w:rPr>
               <w:t xml:space="preserve">Photo Editing </w:t>
@@ -2582,6 +2959,8 @@
               <w:rPr>
                 <w:rFonts w:ascii="Cambria Math" w:hAnsi="Cambria Math" w:cs="Cambria Math"/>
                 <w:color w:val="FFC000"/>
+                <w:sz w:val="22"/>
+                <w:szCs w:val="22"/>
               </w:rPr>
               <w:t>◉</w:t>
             </w:r>
@@ -2589,8 +2968,17 @@
           <w:p>
             <w:pPr>
               <w:cnfStyle w:val="000000100000" w:firstRow="0" w:lastRow="0" w:firstColumn="0" w:lastColumn="0" w:oddVBand="0" w:evenVBand="0" w:oddHBand="1" w:evenHBand="0" w:firstRowFirstColumn="0" w:firstRowLastColumn="0" w:lastRowFirstColumn="0" w:lastRowLastColumn="0"/>
+              <w:rPr>
+                <w:sz w:val="22"/>
+                <w:szCs w:val="22"/>
+              </w:rPr>
             </w:pPr>
             <w:r>
+              <w:rPr>
+                <w:sz w:val="22"/>
+                <w:szCs w:val="22"/>
+              </w:rPr>
+              <w:lastRenderedPageBreak/>
               <w:t>Users can make changes and edits to their photos in the app.</w:t>
             </w:r>
           </w:p>
@@ -2603,7 +2991,18 @@
             <w:tcW w:w="1705" w:type="dxa"/>
           </w:tcPr>
           <w:p>
-            <w:r>
+            <w:pPr>
+              <w:rPr>
+                <w:sz w:val="22"/>
+                <w:szCs w:val="22"/>
+              </w:rPr>
+            </w:pPr>
+            <w:r>
+              <w:rPr>
+                <w:sz w:val="22"/>
+                <w:szCs w:val="22"/>
+              </w:rPr>
+              <w:lastRenderedPageBreak/>
               <w:t>F-UR</w:t>
             </w:r>
           </w:p>
@@ -2618,6 +3017,8 @@
               <w:rPr>
                 <w:b/>
                 <w:bCs/>
+                <w:sz w:val="22"/>
+                <w:szCs w:val="22"/>
                 <w:u w:val="single"/>
               </w:rPr>
             </w:pPr>
@@ -2625,6 +3026,8 @@
               <w:rPr>
                 <w:b/>
                 <w:bCs/>
+                <w:sz w:val="22"/>
+                <w:szCs w:val="22"/>
                 <w:u w:val="single"/>
               </w:rPr>
               <w:t xml:space="preserve">In-App Camera </w:t>
@@ -2633,6 +3036,8 @@
               <w:rPr>
                 <w:rFonts w:ascii="Cambria Math" w:hAnsi="Cambria Math" w:cs="Cambria Math"/>
                 <w:color w:val="FFC000"/>
+                <w:sz w:val="22"/>
+                <w:szCs w:val="22"/>
               </w:rPr>
               <w:t>◉</w:t>
             </w:r>
@@ -2640,8 +3045,16 @@
           <w:p>
             <w:pPr>
               <w:cnfStyle w:val="000000000000" w:firstRow="0" w:lastRow="0" w:firstColumn="0" w:lastColumn="0" w:oddVBand="0" w:evenVBand="0" w:oddHBand="0" w:evenHBand="0" w:firstRowFirstColumn="0" w:firstRowLastColumn="0" w:lastRowFirstColumn="0" w:lastRowLastColumn="0"/>
+              <w:rPr>
+                <w:sz w:val="22"/>
+                <w:szCs w:val="22"/>
+              </w:rPr>
             </w:pPr>
             <w:r>
+              <w:rPr>
+                <w:sz w:val="22"/>
+                <w:szCs w:val="22"/>
+              </w:rPr>
               <w:t>Users can take photos from inside the app.</w:t>
             </w:r>
           </w:p>
@@ -2657,8 +3070,17 @@
             <w:tcW w:w="1705" w:type="dxa"/>
           </w:tcPr>
           <w:p>
-            <w:r>
-              <w:lastRenderedPageBreak/>
+            <w:pPr>
+              <w:rPr>
+                <w:sz w:val="22"/>
+                <w:szCs w:val="22"/>
+              </w:rPr>
+            </w:pPr>
+            <w:r>
+              <w:rPr>
+                <w:sz w:val="22"/>
+                <w:szCs w:val="22"/>
+              </w:rPr>
               <w:t>F-UR</w:t>
             </w:r>
           </w:p>
@@ -2673,6 +3095,8 @@
               <w:rPr>
                 <w:b/>
                 <w:bCs/>
+                <w:sz w:val="22"/>
+                <w:szCs w:val="22"/>
                 <w:u w:val="single"/>
               </w:rPr>
             </w:pPr>
@@ -2680,6 +3104,8 @@
               <w:rPr>
                 <w:b/>
                 <w:bCs/>
+                <w:sz w:val="22"/>
+                <w:szCs w:val="22"/>
                 <w:u w:val="single"/>
               </w:rPr>
               <w:t xml:space="preserve">Location Tagging </w:t>
@@ -2688,6 +3114,8 @@
               <w:rPr>
                 <w:rFonts w:ascii="Cambria Math" w:hAnsi="Cambria Math" w:cs="Cambria Math"/>
                 <w:color w:val="FFC000"/>
+                <w:sz w:val="22"/>
+                <w:szCs w:val="22"/>
               </w:rPr>
               <w:t>◉</w:t>
             </w:r>
@@ -2698,18 +3126,30 @@
               <w:rPr>
                 <w:b/>
                 <w:bCs/>
+                <w:sz w:val="22"/>
+                <w:szCs w:val="22"/>
                 <w:u w:val="single"/>
               </w:rPr>
             </w:pPr>
             <w:r>
+              <w:rPr>
+                <w:sz w:val="22"/>
+                <w:szCs w:val="22"/>
+              </w:rPr>
               <w:t xml:space="preserve">Users can tag the photos they have taken with </w:t>
             </w:r>
-            <w:proofErr w:type="spellStart"/>
-            <w:r>
-              <w:t>it’s</w:t>
-            </w:r>
-            <w:proofErr w:type="spellEnd"/>
-            <w:r>
+            <w:r>
+              <w:rPr>
+                <w:sz w:val="22"/>
+                <w:szCs w:val="22"/>
+              </w:rPr>
+              <w:t>its</w:t>
+            </w:r>
+            <w:r>
+              <w:rPr>
+                <w:sz w:val="22"/>
+                <w:szCs w:val="22"/>
+              </w:rPr>
               <w:t xml:space="preserve"> relevant GPS meta data.</w:t>
             </w:r>
           </w:p>
@@ -3069,27 +3509,7 @@
           <w:sz w:val="24"/>
           <w:szCs w:val="24"/>
         </w:rPr>
-        <w:t>F-UR</w:t>
-      </w:r>
-      <w:r>
-        <w:rPr>
-          <w:rFonts w:cstheme="minorHAnsi"/>
-          <w:b/>
-          <w:bCs/>
-          <w:sz w:val="24"/>
-          <w:szCs w:val="24"/>
-        </w:rPr>
-        <w:t>4</w:t>
-      </w:r>
-      <w:r>
-        <w:rPr>
-          <w:rFonts w:cstheme="minorHAnsi"/>
-          <w:b/>
-          <w:bCs/>
-          <w:sz w:val="24"/>
-          <w:szCs w:val="24"/>
-        </w:rPr>
-        <w:t xml:space="preserve"> </w:t>
+        <w:t xml:space="preserve">F-UR4 </w:t>
       </w:r>
       <w:r>
         <w:rPr>
@@ -3110,15 +3530,6 @@
           <w:szCs w:val="24"/>
         </w:rPr>
         <w:tab/>
-      </w:r>
-      <w:r>
-        <w:rPr>
-          <w:rFonts w:cstheme="minorHAnsi"/>
-          <w:b/>
-          <w:bCs/>
-          <w:sz w:val="24"/>
-          <w:szCs w:val="24"/>
-        </w:rPr>
         <w:t>Photo contest</w:t>
       </w:r>
     </w:p>
@@ -3834,43 +4245,34 @@
     </w:p>
     <w:p>
       <w:pPr>
-        <w:rPr>
-          <w:rFonts w:cstheme="minorHAnsi"/>
-          <w:b/>
-          <w:bCs/>
-          <w:sz w:val="24"/>
-          <w:szCs w:val="24"/>
-        </w:rPr>
-      </w:pPr>
-      <w:r>
-        <w:rPr>
-          <w:rFonts w:cstheme="minorHAnsi"/>
-          <w:b/>
-          <w:bCs/>
-          <w:sz w:val="24"/>
-          <w:szCs w:val="24"/>
-        </w:rPr>
-        <w:t>F-UR</w:t>
-      </w:r>
-      <w:r>
-        <w:rPr>
-          <w:rFonts w:cstheme="minorHAnsi"/>
-          <w:b/>
-          <w:bCs/>
-          <w:sz w:val="24"/>
-          <w:szCs w:val="24"/>
-        </w:rPr>
-        <w:t>5</w:t>
-      </w:r>
-      <w:r>
-        <w:rPr>
-          <w:rFonts w:cstheme="minorHAnsi"/>
-          <w:b/>
-          <w:bCs/>
-          <w:sz w:val="24"/>
-          <w:szCs w:val="24"/>
-        </w:rPr>
-        <w:t xml:space="preserve"> </w:t>
+        <w:spacing w:after="0"/>
+        <w:rPr>
+          <w:rFonts w:cstheme="minorHAnsi"/>
+          <w:sz w:val="24"/>
+          <w:szCs w:val="24"/>
+        </w:rPr>
+      </w:pPr>
+    </w:p>
+    <w:p>
+      <w:pPr>
+        <w:rPr>
+          <w:rFonts w:cstheme="minorHAnsi"/>
+          <w:b/>
+          <w:bCs/>
+          <w:sz w:val="24"/>
+          <w:szCs w:val="24"/>
+        </w:rPr>
+      </w:pPr>
+      <w:r>
+        <w:rPr>
+          <w:rFonts w:cstheme="minorHAnsi"/>
+          <w:b/>
+          <w:bCs/>
+          <w:sz w:val="24"/>
+          <w:szCs w:val="24"/>
+        </w:rPr>
+        <w:lastRenderedPageBreak/>
+        <w:t xml:space="preserve">F-UR5 </w:t>
       </w:r>
       <w:r>
         <w:rPr>
@@ -3891,15 +4293,6 @@
           <w:szCs w:val="24"/>
         </w:rPr>
         <w:tab/>
-      </w:r>
-      <w:r>
-        <w:rPr>
-          <w:rFonts w:cstheme="minorHAnsi"/>
-          <w:b/>
-          <w:bCs/>
-          <w:sz w:val="24"/>
-          <w:szCs w:val="24"/>
-        </w:rPr>
         <w:t>Leaderboard</w:t>
       </w:r>
     </w:p>
@@ -4367,27 +4760,7 @@
           <w:sz w:val="24"/>
           <w:szCs w:val="24"/>
         </w:rPr>
-        <w:t>F-UR</w:t>
-      </w:r>
-      <w:r>
-        <w:rPr>
-          <w:rFonts w:cstheme="minorHAnsi"/>
-          <w:b/>
-          <w:bCs/>
-          <w:sz w:val="24"/>
-          <w:szCs w:val="24"/>
-        </w:rPr>
-        <w:t>6</w:t>
-      </w:r>
-      <w:r>
-        <w:rPr>
-          <w:rFonts w:cstheme="minorHAnsi"/>
-          <w:b/>
-          <w:bCs/>
-          <w:sz w:val="24"/>
-          <w:szCs w:val="24"/>
-        </w:rPr>
-        <w:t xml:space="preserve"> </w:t>
+        <w:t xml:space="preserve">F-UR6 </w:t>
       </w:r>
       <w:r>
         <w:rPr>
@@ -4408,15 +4781,6 @@
           <w:szCs w:val="24"/>
         </w:rPr>
         <w:tab/>
-      </w:r>
-      <w:r>
-        <w:rPr>
-          <w:rFonts w:cstheme="minorHAnsi"/>
-          <w:b/>
-          <w:bCs/>
-          <w:sz w:val="24"/>
-          <w:szCs w:val="24"/>
-        </w:rPr>
         <w:t>group</w:t>
       </w:r>
     </w:p>
@@ -5116,11 +5480,2178 @@
         <w:t xml:space="preserve">Creator of the group can moderate the content of the group </w:t>
       </w:r>
     </w:p>
-    <w:p/>
-    <w:p/>
-    <w:p/>
-    <w:p/>
-    <w:p/>
+    <w:p>
+      <w:pPr>
+        <w:spacing w:after="0"/>
+        <w:rPr>
+          <w:rFonts w:cstheme="minorHAnsi"/>
+          <w:sz w:val="24"/>
+          <w:szCs w:val="24"/>
+        </w:rPr>
+      </w:pPr>
+    </w:p>
+    <w:p>
+      <w:pPr>
+        <w:spacing w:after="0"/>
+        <w:rPr>
+          <w:rFonts w:cstheme="minorHAnsi"/>
+          <w:sz w:val="24"/>
+          <w:szCs w:val="24"/>
+        </w:rPr>
+      </w:pPr>
+    </w:p>
+    <w:p>
+      <w:pPr>
+        <w:spacing w:after="0"/>
+        <w:rPr>
+          <w:rFonts w:cstheme="minorHAnsi"/>
+          <w:sz w:val="24"/>
+          <w:szCs w:val="24"/>
+        </w:rPr>
+      </w:pPr>
+    </w:p>
+    <w:p>
+      <w:pPr>
+        <w:spacing w:after="0"/>
+        <w:rPr>
+          <w:rFonts w:cstheme="minorHAnsi"/>
+          <w:sz w:val="24"/>
+          <w:szCs w:val="24"/>
+        </w:rPr>
+      </w:pPr>
+    </w:p>
+    <w:p>
+      <w:pPr>
+        <w:spacing w:after="0"/>
+        <w:rPr>
+          <w:rFonts w:cstheme="minorHAnsi"/>
+          <w:sz w:val="24"/>
+          <w:szCs w:val="24"/>
+        </w:rPr>
+      </w:pPr>
+    </w:p>
+    <w:p>
+      <w:pPr>
+        <w:rPr>
+          <w:rFonts w:cstheme="minorHAnsi"/>
+          <w:b/>
+          <w:bCs/>
+          <w:sz w:val="24"/>
+          <w:szCs w:val="24"/>
+        </w:rPr>
+      </w:pPr>
+      <w:r>
+        <w:rPr>
+          <w:rFonts w:cstheme="minorHAnsi"/>
+          <w:b/>
+          <w:bCs/>
+          <w:sz w:val="24"/>
+          <w:szCs w:val="24"/>
+        </w:rPr>
+        <w:lastRenderedPageBreak/>
+        <w:t>F-UR</w:t>
+      </w:r>
+      <w:r>
+        <w:rPr>
+          <w:rFonts w:cstheme="minorHAnsi"/>
+          <w:b/>
+          <w:bCs/>
+          <w:sz w:val="24"/>
+          <w:szCs w:val="24"/>
+        </w:rPr>
+        <w:t>7</w:t>
+      </w:r>
+      <w:r>
+        <w:rPr>
+          <w:rFonts w:cstheme="minorHAnsi"/>
+          <w:b/>
+          <w:bCs/>
+          <w:sz w:val="24"/>
+          <w:szCs w:val="24"/>
+        </w:rPr>
+        <w:t xml:space="preserve"> </w:t>
+      </w:r>
+      <w:r>
+        <w:rPr>
+          <w:rFonts w:cstheme="minorHAnsi"/>
+          <w:b/>
+          <w:bCs/>
+          <w:sz w:val="24"/>
+          <w:szCs w:val="24"/>
+        </w:rPr>
+        <w:tab/>
+      </w:r>
+      <w:r>
+        <w:rPr>
+          <w:rFonts w:cstheme="minorHAnsi"/>
+          <w:b/>
+          <w:bCs/>
+          <w:sz w:val="24"/>
+          <w:szCs w:val="24"/>
+        </w:rPr>
+        <w:tab/>
+        <w:t>Registration</w:t>
+      </w:r>
+    </w:p>
+    <w:p>
+      <w:pPr>
+        <w:spacing w:after="0"/>
+        <w:rPr>
+          <w:rFonts w:cstheme="minorHAnsi"/>
+          <w:sz w:val="24"/>
+          <w:szCs w:val="24"/>
+        </w:rPr>
+      </w:pPr>
+      <w:r>
+        <w:rPr>
+          <w:rFonts w:cstheme="minorHAnsi"/>
+          <w:noProof/>
+          <w:sz w:val="24"/>
+          <w:szCs w:val="24"/>
+        </w:rPr>
+        <mc:AlternateContent>
+          <mc:Choice Requires="wps">
+            <w:drawing>
+              <wp:anchor distT="0" distB="0" distL="114300" distR="114300" simplePos="0" relativeHeight="251737088" behindDoc="0" locked="0" layoutInCell="1" allowOverlap="1" wp14:anchorId="43D25DAC" wp14:editId="78607529">
+                <wp:simplePos x="0" y="0"/>
+                <wp:positionH relativeFrom="column">
+                  <wp:posOffset>904875</wp:posOffset>
+                </wp:positionH>
+                <wp:positionV relativeFrom="paragraph">
+                  <wp:posOffset>21590</wp:posOffset>
+                </wp:positionV>
+                <wp:extent cx="76200" cy="85725"/>
+                <wp:effectExtent l="0" t="0" r="19050" b="28575"/>
+                <wp:wrapNone/>
+                <wp:docPr id="133" name="Oval 133"/>
+                <wp:cNvGraphicFramePr/>
+                <a:graphic xmlns:a="http://schemas.openxmlformats.org/drawingml/2006/main">
+                  <a:graphicData uri="http://schemas.microsoft.com/office/word/2010/wordprocessingShape">
+                    <wps:wsp>
+                      <wps:cNvSpPr/>
+                      <wps:spPr>
+                        <a:xfrm>
+                          <a:off x="0" y="0"/>
+                          <a:ext cx="76200" cy="85725"/>
+                        </a:xfrm>
+                        <a:prstGeom prst="ellipse">
+                          <a:avLst/>
+                        </a:prstGeom>
+                        <a:solidFill>
+                          <a:srgbClr val="FF0000"/>
+                        </a:solidFill>
+                      </wps:spPr>
+                      <wps:style>
+                        <a:lnRef idx="2">
+                          <a:schemeClr val="accent1">
+                            <a:shade val="50000"/>
+                          </a:schemeClr>
+                        </a:lnRef>
+                        <a:fillRef idx="1">
+                          <a:schemeClr val="accent1"/>
+                        </a:fillRef>
+                        <a:effectRef idx="0">
+                          <a:schemeClr val="accent1"/>
+                        </a:effectRef>
+                        <a:fontRef idx="minor">
+                          <a:schemeClr val="lt1"/>
+                        </a:fontRef>
+                      </wps:style>
+                      <wps:bodyPr rot="0" spcFirstLastPara="0" vertOverflow="overflow" horzOverflow="overflow" vert="horz" wrap="square" lIns="91440" tIns="45720" rIns="91440" bIns="45720" numCol="1" spcCol="0" rtlCol="0" fromWordArt="0" anchor="ctr" anchorCtr="0" forceAA="0" compatLnSpc="1">
+                        <a:prstTxWarp prst="textNoShape">
+                          <a:avLst/>
+                        </a:prstTxWarp>
+                        <a:noAutofit/>
+                      </wps:bodyPr>
+                    </wps:wsp>
+                  </a:graphicData>
+                </a:graphic>
+              </wp:anchor>
+            </w:drawing>
+          </mc:Choice>
+          <mc:Fallback>
+            <w:pict>
+              <v:oval w14:anchorId="1B4F2816" id="Oval 133" o:spid="_x0000_s1026" style="position:absolute;margin-left:71.25pt;margin-top:1.7pt;width:6pt;height:6.75pt;z-index:251737088;visibility:visible;mso-wrap-style:square;mso-wrap-distance-left:9pt;mso-wrap-distance-top:0;mso-wrap-distance-right:9pt;mso-wrap-distance-bottom:0;mso-position-horizontal:absolute;mso-position-horizontal-relative:text;mso-position-vertical:absolute;mso-position-vertical-relative:text;v-text-anchor:middle" o:gfxdata="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" fillcolor="red" strokecolor="#1f3763 [1604]" strokeweight="1pt">
+                <v:stroke joinstyle="miter"/>
+              </v:oval>
+            </w:pict>
+          </mc:Fallback>
+        </mc:AlternateContent>
+      </w:r>
+      <w:r>
+        <w:rPr>
+          <w:rFonts w:cstheme="minorHAnsi"/>
+          <w:sz w:val="24"/>
+          <w:szCs w:val="24"/>
+        </w:rPr>
+        <w:t>F-UR</w:t>
+      </w:r>
+      <w:r>
+        <w:rPr>
+          <w:rFonts w:cstheme="minorHAnsi"/>
+          <w:sz w:val="24"/>
+          <w:szCs w:val="24"/>
+        </w:rPr>
+        <w:t>7</w:t>
+      </w:r>
+      <w:r>
+        <w:rPr>
+          <w:rFonts w:cstheme="minorHAnsi"/>
+          <w:sz w:val="24"/>
+          <w:szCs w:val="24"/>
+        </w:rPr>
+        <w:t>-</w:t>
+      </w:r>
+      <w:r>
+        <w:rPr>
+          <w:rFonts w:cstheme="minorHAnsi"/>
+          <w:sz w:val="24"/>
+          <w:szCs w:val="24"/>
+        </w:rPr>
+        <w:t>1</w:t>
+      </w:r>
+      <w:r>
+        <w:rPr>
+          <w:rFonts w:cstheme="minorHAnsi"/>
+          <w:sz w:val="24"/>
+          <w:szCs w:val="24"/>
+        </w:rPr>
+        <w:t>.1</w:t>
+      </w:r>
+      <w:r>
+        <w:rPr>
+          <w:rFonts w:cstheme="minorHAnsi"/>
+          <w:sz w:val="24"/>
+          <w:szCs w:val="24"/>
+        </w:rPr>
+        <w:tab/>
+        <w:t xml:space="preserve">   Register with Email</w:t>
+      </w:r>
+    </w:p>
+    <w:p>
+      <w:pPr>
+        <w:spacing w:after="0"/>
+        <w:rPr>
+          <w:rFonts w:cstheme="minorHAnsi"/>
+          <w:sz w:val="24"/>
+          <w:szCs w:val="24"/>
+        </w:rPr>
+      </w:pPr>
+      <w:r>
+        <w:rPr>
+          <w:rFonts w:cstheme="minorHAnsi"/>
+          <w:sz w:val="24"/>
+          <w:szCs w:val="24"/>
+        </w:rPr>
+        <w:tab/>
+      </w:r>
+      <w:r>
+        <w:rPr>
+          <w:rFonts w:cstheme="minorHAnsi"/>
+          <w:sz w:val="24"/>
+          <w:szCs w:val="24"/>
+        </w:rPr>
+        <w:tab/>
+        <w:t>User shall be able to sign up using an email address and password.</w:t>
+      </w:r>
+    </w:p>
+    <w:p>
+      <w:pPr>
+        <w:spacing w:after="0"/>
+        <w:rPr>
+          <w:rFonts w:cstheme="minorHAnsi"/>
+          <w:sz w:val="24"/>
+          <w:szCs w:val="24"/>
+        </w:rPr>
+      </w:pPr>
+    </w:p>
+    <w:p>
+      <w:pPr>
+        <w:spacing w:after="0"/>
+        <w:rPr>
+          <w:rFonts w:cstheme="minorHAnsi"/>
+          <w:sz w:val="24"/>
+          <w:szCs w:val="24"/>
+        </w:rPr>
+      </w:pPr>
+      <w:r>
+        <w:rPr>
+          <w:rFonts w:cstheme="minorHAnsi"/>
+          <w:noProof/>
+          <w:sz w:val="24"/>
+          <w:szCs w:val="24"/>
+        </w:rPr>
+        <mc:AlternateContent>
+          <mc:Choice Requires="wps">
+            <w:drawing>
+              <wp:anchor distT="0" distB="0" distL="114300" distR="114300" simplePos="0" relativeHeight="251738112" behindDoc="0" locked="0" layoutInCell="1" allowOverlap="1" wp14:anchorId="277B9264" wp14:editId="4AABE0C4">
+                <wp:simplePos x="0" y="0"/>
+                <wp:positionH relativeFrom="column">
+                  <wp:posOffset>904875</wp:posOffset>
+                </wp:positionH>
+                <wp:positionV relativeFrom="paragraph">
+                  <wp:posOffset>21590</wp:posOffset>
+                </wp:positionV>
+                <wp:extent cx="76200" cy="85725"/>
+                <wp:effectExtent l="0" t="0" r="19050" b="28575"/>
+                <wp:wrapNone/>
+                <wp:docPr id="140" name="Oval 140"/>
+                <wp:cNvGraphicFramePr/>
+                <a:graphic xmlns:a="http://schemas.openxmlformats.org/drawingml/2006/main">
+                  <a:graphicData uri="http://schemas.microsoft.com/office/word/2010/wordprocessingShape">
+                    <wps:wsp>
+                      <wps:cNvSpPr/>
+                      <wps:spPr>
+                        <a:xfrm>
+                          <a:off x="0" y="0"/>
+                          <a:ext cx="76200" cy="85725"/>
+                        </a:xfrm>
+                        <a:prstGeom prst="ellipse">
+                          <a:avLst/>
+                        </a:prstGeom>
+                        <a:solidFill>
+                          <a:schemeClr val="accent6"/>
+                        </a:solidFill>
+                      </wps:spPr>
+                      <wps:style>
+                        <a:lnRef idx="2">
+                          <a:schemeClr val="accent1">
+                            <a:shade val="50000"/>
+                          </a:schemeClr>
+                        </a:lnRef>
+                        <a:fillRef idx="1">
+                          <a:schemeClr val="accent1"/>
+                        </a:fillRef>
+                        <a:effectRef idx="0">
+                          <a:schemeClr val="accent1"/>
+                        </a:effectRef>
+                        <a:fontRef idx="minor">
+                          <a:schemeClr val="lt1"/>
+                        </a:fontRef>
+                      </wps:style>
+                      <wps:bodyPr rot="0" spcFirstLastPara="0" vertOverflow="overflow" horzOverflow="overflow" vert="horz" wrap="square" lIns="91440" tIns="45720" rIns="91440" bIns="45720" numCol="1" spcCol="0" rtlCol="0" fromWordArt="0" anchor="ctr" anchorCtr="0" forceAA="0" compatLnSpc="1">
+                        <a:prstTxWarp prst="textNoShape">
+                          <a:avLst/>
+                        </a:prstTxWarp>
+                        <a:noAutofit/>
+                      </wps:bodyPr>
+                    </wps:wsp>
+                  </a:graphicData>
+                </a:graphic>
+              </wp:anchor>
+            </w:drawing>
+          </mc:Choice>
+          <mc:Fallback>
+            <w:pict>
+              <v:oval w14:anchorId="25117773" id="Oval 140" o:spid="_x0000_s1026" style="position:absolute;margin-left:71.25pt;margin-top:1.7pt;width:6pt;height:6.75pt;z-index:251738112;visibility:visible;mso-wrap-style:square;mso-wrap-distance-left:9pt;mso-wrap-distance-top:0;mso-wrap-distance-right:9pt;mso-wrap-distance-bottom:0;mso-position-horizontal:absolute;mso-position-horizontal-relative:text;mso-position-vertical:absolute;mso-position-vertical-relative:text;v-text-anchor:middle" o:gfxdata="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" fillcolor="#70ad47 [3209]" strokecolor="#1f3763 [1604]" strokeweight="1pt">
+                <v:stroke joinstyle="miter"/>
+              </v:oval>
+            </w:pict>
+          </mc:Fallback>
+        </mc:AlternateContent>
+      </w:r>
+      <w:r>
+        <w:rPr>
+          <w:rFonts w:cstheme="minorHAnsi"/>
+          <w:sz w:val="24"/>
+          <w:szCs w:val="24"/>
+        </w:rPr>
+        <w:t>F-UR</w:t>
+      </w:r>
+      <w:r>
+        <w:rPr>
+          <w:rFonts w:cstheme="minorHAnsi"/>
+          <w:sz w:val="24"/>
+          <w:szCs w:val="24"/>
+        </w:rPr>
+        <w:t>7</w:t>
+      </w:r>
+      <w:r>
+        <w:rPr>
+          <w:rFonts w:cstheme="minorHAnsi"/>
+          <w:sz w:val="24"/>
+          <w:szCs w:val="24"/>
+        </w:rPr>
+        <w:t>-</w:t>
+      </w:r>
+      <w:r>
+        <w:rPr>
+          <w:rFonts w:cstheme="minorHAnsi"/>
+          <w:sz w:val="24"/>
+          <w:szCs w:val="24"/>
+        </w:rPr>
+        <w:t>1</w:t>
+      </w:r>
+      <w:r>
+        <w:rPr>
+          <w:rFonts w:cstheme="minorHAnsi"/>
+          <w:sz w:val="24"/>
+          <w:szCs w:val="24"/>
+        </w:rPr>
+        <w:t>.2</w:t>
+      </w:r>
+      <w:r>
+        <w:rPr>
+          <w:rFonts w:cstheme="minorHAnsi"/>
+          <w:sz w:val="24"/>
+          <w:szCs w:val="24"/>
+        </w:rPr>
+        <w:tab/>
+        <w:t xml:space="preserve">   Verify Email</w:t>
+      </w:r>
+    </w:p>
+    <w:p>
+      <w:pPr>
+        <w:spacing w:after="0"/>
+        <w:rPr>
+          <w:rFonts w:cstheme="minorHAnsi"/>
+          <w:sz w:val="24"/>
+          <w:szCs w:val="24"/>
+        </w:rPr>
+      </w:pPr>
+      <w:r>
+        <w:rPr>
+          <w:rFonts w:cstheme="minorHAnsi"/>
+          <w:sz w:val="24"/>
+          <w:szCs w:val="24"/>
+        </w:rPr>
+        <w:tab/>
+      </w:r>
+      <w:r>
+        <w:rPr>
+          <w:rFonts w:cstheme="minorHAnsi"/>
+          <w:sz w:val="24"/>
+          <w:szCs w:val="24"/>
+        </w:rPr>
+        <w:tab/>
+        <w:t xml:space="preserve"> User receives email upon registering.</w:t>
+      </w:r>
+    </w:p>
+    <w:p>
+      <w:pPr>
+        <w:spacing w:after="0"/>
+        <w:rPr>
+          <w:rFonts w:cstheme="minorHAnsi"/>
+          <w:sz w:val="24"/>
+          <w:szCs w:val="24"/>
+        </w:rPr>
+      </w:pPr>
+    </w:p>
+    <w:p>
+      <w:pPr>
+        <w:spacing w:after="0"/>
+        <w:rPr>
+          <w:rFonts w:cstheme="minorHAnsi"/>
+          <w:sz w:val="24"/>
+          <w:szCs w:val="24"/>
+        </w:rPr>
+      </w:pPr>
+      <w:r>
+        <w:rPr>
+          <w:rFonts w:cstheme="minorHAnsi"/>
+          <w:noProof/>
+          <w:sz w:val="24"/>
+          <w:szCs w:val="24"/>
+        </w:rPr>
+        <mc:AlternateContent>
+          <mc:Choice Requires="wps">
+            <w:drawing>
+              <wp:anchor distT="0" distB="0" distL="114300" distR="114300" simplePos="0" relativeHeight="251739136" behindDoc="0" locked="0" layoutInCell="1" allowOverlap="1" wp14:anchorId="3EDAA242" wp14:editId="648F9CC2">
+                <wp:simplePos x="0" y="0"/>
+                <wp:positionH relativeFrom="column">
+                  <wp:posOffset>904875</wp:posOffset>
+                </wp:positionH>
+                <wp:positionV relativeFrom="paragraph">
+                  <wp:posOffset>21590</wp:posOffset>
+                </wp:positionV>
+                <wp:extent cx="76200" cy="85725"/>
+                <wp:effectExtent l="0" t="0" r="19050" b="28575"/>
+                <wp:wrapNone/>
+                <wp:docPr id="142" name="Oval 142"/>
+                <wp:cNvGraphicFramePr/>
+                <a:graphic xmlns:a="http://schemas.openxmlformats.org/drawingml/2006/main">
+                  <a:graphicData uri="http://schemas.microsoft.com/office/word/2010/wordprocessingShape">
+                    <wps:wsp>
+                      <wps:cNvSpPr/>
+                      <wps:spPr>
+                        <a:xfrm>
+                          <a:off x="0" y="0"/>
+                          <a:ext cx="76200" cy="85725"/>
+                        </a:xfrm>
+                        <a:prstGeom prst="ellipse">
+                          <a:avLst/>
+                        </a:prstGeom>
+                        <a:solidFill>
+                          <a:srgbClr val="FF0000"/>
+                        </a:solidFill>
+                      </wps:spPr>
+                      <wps:style>
+                        <a:lnRef idx="2">
+                          <a:schemeClr val="accent1">
+                            <a:shade val="50000"/>
+                          </a:schemeClr>
+                        </a:lnRef>
+                        <a:fillRef idx="1">
+                          <a:schemeClr val="accent1"/>
+                        </a:fillRef>
+                        <a:effectRef idx="0">
+                          <a:schemeClr val="accent1"/>
+                        </a:effectRef>
+                        <a:fontRef idx="minor">
+                          <a:schemeClr val="lt1"/>
+                        </a:fontRef>
+                      </wps:style>
+                      <wps:bodyPr rot="0" spcFirstLastPara="0" vertOverflow="overflow" horzOverflow="overflow" vert="horz" wrap="square" lIns="91440" tIns="45720" rIns="91440" bIns="45720" numCol="1" spcCol="0" rtlCol="0" fromWordArt="0" anchor="ctr" anchorCtr="0" forceAA="0" compatLnSpc="1">
+                        <a:prstTxWarp prst="textNoShape">
+                          <a:avLst/>
+                        </a:prstTxWarp>
+                        <a:noAutofit/>
+                      </wps:bodyPr>
+                    </wps:wsp>
+                  </a:graphicData>
+                </a:graphic>
+              </wp:anchor>
+            </w:drawing>
+          </mc:Choice>
+          <mc:Fallback>
+            <w:pict>
+              <v:oval w14:anchorId="31880253" id="Oval 142" o:spid="_x0000_s1026" style="position:absolute;margin-left:71.25pt;margin-top:1.7pt;width:6pt;height:6.75pt;z-index:251739136;visibility:visible;mso-wrap-style:square;mso-wrap-distance-left:9pt;mso-wrap-distance-top:0;mso-wrap-distance-right:9pt;mso-wrap-distance-bottom:0;mso-position-horizontal:absolute;mso-position-horizontal-relative:text;mso-position-vertical:absolute;mso-position-vertical-relative:text;v-text-anchor:middle" o:gfxdata="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" fillcolor="red" strokecolor="#1f3763 [1604]" strokeweight="1pt">
+                <v:stroke joinstyle="miter"/>
+              </v:oval>
+            </w:pict>
+          </mc:Fallback>
+        </mc:AlternateContent>
+      </w:r>
+      <w:r>
+        <w:rPr>
+          <w:rFonts w:cstheme="minorHAnsi"/>
+          <w:sz w:val="24"/>
+          <w:szCs w:val="24"/>
+        </w:rPr>
+        <w:t>F-UR</w:t>
+      </w:r>
+      <w:r>
+        <w:rPr>
+          <w:rFonts w:cstheme="minorHAnsi"/>
+          <w:sz w:val="24"/>
+          <w:szCs w:val="24"/>
+        </w:rPr>
+        <w:t>7</w:t>
+      </w:r>
+      <w:r>
+        <w:rPr>
+          <w:rFonts w:cstheme="minorHAnsi"/>
+          <w:sz w:val="24"/>
+          <w:szCs w:val="24"/>
+        </w:rPr>
+        <w:t>-2.1</w:t>
+      </w:r>
+      <w:r>
+        <w:rPr>
+          <w:rFonts w:cstheme="minorHAnsi"/>
+          <w:sz w:val="24"/>
+          <w:szCs w:val="24"/>
+        </w:rPr>
+        <w:tab/>
+        <w:t xml:space="preserve">   User Login to account</w:t>
+      </w:r>
+    </w:p>
+    <w:p>
+      <w:pPr>
+        <w:spacing w:after="0"/>
+        <w:rPr>
+          <w:rFonts w:cstheme="minorHAnsi"/>
+          <w:sz w:val="24"/>
+          <w:szCs w:val="24"/>
+        </w:rPr>
+      </w:pPr>
+      <w:r>
+        <w:rPr>
+          <w:rFonts w:cstheme="minorHAnsi"/>
+          <w:sz w:val="24"/>
+          <w:szCs w:val="24"/>
+        </w:rPr>
+        <w:tab/>
+      </w:r>
+      <w:r>
+        <w:rPr>
+          <w:rFonts w:cstheme="minorHAnsi"/>
+          <w:sz w:val="24"/>
+          <w:szCs w:val="24"/>
+        </w:rPr>
+        <w:tab/>
+        <w:t xml:space="preserve"> User should be able to sign in as a recurring user with their email and password.</w:t>
+      </w:r>
+    </w:p>
+    <w:p>
+      <w:pPr>
+        <w:spacing w:after="0"/>
+        <w:rPr>
+          <w:rFonts w:cstheme="minorHAnsi"/>
+          <w:sz w:val="24"/>
+          <w:szCs w:val="24"/>
+        </w:rPr>
+      </w:pPr>
+    </w:p>
+    <w:p>
+      <w:pPr>
+        <w:spacing w:after="0"/>
+        <w:rPr>
+          <w:rFonts w:cstheme="minorHAnsi"/>
+          <w:sz w:val="24"/>
+          <w:szCs w:val="24"/>
+        </w:rPr>
+      </w:pPr>
+      <w:r>
+        <w:rPr>
+          <w:rFonts w:cstheme="minorHAnsi"/>
+          <w:noProof/>
+          <w:sz w:val="24"/>
+          <w:szCs w:val="24"/>
+        </w:rPr>
+        <mc:AlternateContent>
+          <mc:Choice Requires="wps">
+            <w:drawing>
+              <wp:anchor distT="0" distB="0" distL="114300" distR="114300" simplePos="0" relativeHeight="251740160" behindDoc="0" locked="0" layoutInCell="1" allowOverlap="1" wp14:anchorId="747DB60F" wp14:editId="15BE59C2">
+                <wp:simplePos x="0" y="0"/>
+                <wp:positionH relativeFrom="column">
+                  <wp:posOffset>904875</wp:posOffset>
+                </wp:positionH>
+                <wp:positionV relativeFrom="paragraph">
+                  <wp:posOffset>21590</wp:posOffset>
+                </wp:positionV>
+                <wp:extent cx="76200" cy="85725"/>
+                <wp:effectExtent l="0" t="0" r="19050" b="28575"/>
+                <wp:wrapNone/>
+                <wp:docPr id="143" name="Oval 143"/>
+                <wp:cNvGraphicFramePr/>
+                <a:graphic xmlns:a="http://schemas.openxmlformats.org/drawingml/2006/main">
+                  <a:graphicData uri="http://schemas.microsoft.com/office/word/2010/wordprocessingShape">
+                    <wps:wsp>
+                      <wps:cNvSpPr/>
+                      <wps:spPr>
+                        <a:xfrm>
+                          <a:off x="0" y="0"/>
+                          <a:ext cx="76200" cy="85725"/>
+                        </a:xfrm>
+                        <a:prstGeom prst="ellipse">
+                          <a:avLst/>
+                        </a:prstGeom>
+                        <a:solidFill>
+                          <a:srgbClr val="FF0000"/>
+                        </a:solidFill>
+                      </wps:spPr>
+                      <wps:style>
+                        <a:lnRef idx="2">
+                          <a:schemeClr val="accent1">
+                            <a:shade val="50000"/>
+                          </a:schemeClr>
+                        </a:lnRef>
+                        <a:fillRef idx="1">
+                          <a:schemeClr val="accent1"/>
+                        </a:fillRef>
+                        <a:effectRef idx="0">
+                          <a:schemeClr val="accent1"/>
+                        </a:effectRef>
+                        <a:fontRef idx="minor">
+                          <a:schemeClr val="lt1"/>
+                        </a:fontRef>
+                      </wps:style>
+                      <wps:bodyPr rot="0" spcFirstLastPara="0" vertOverflow="overflow" horzOverflow="overflow" vert="horz" wrap="square" lIns="91440" tIns="45720" rIns="91440" bIns="45720" numCol="1" spcCol="0" rtlCol="0" fromWordArt="0" anchor="ctr" anchorCtr="0" forceAA="0" compatLnSpc="1">
+                        <a:prstTxWarp prst="textNoShape">
+                          <a:avLst/>
+                        </a:prstTxWarp>
+                        <a:noAutofit/>
+                      </wps:bodyPr>
+                    </wps:wsp>
+                  </a:graphicData>
+                </a:graphic>
+              </wp:anchor>
+            </w:drawing>
+          </mc:Choice>
+          <mc:Fallback>
+            <w:pict>
+              <v:oval w14:anchorId="6A578378" id="Oval 143" o:spid="_x0000_s1026" style="position:absolute;margin-left:71.25pt;margin-top:1.7pt;width:6pt;height:6.75pt;z-index:251740160;visibility:visible;mso-wrap-style:square;mso-wrap-distance-left:9pt;mso-wrap-distance-top:0;mso-wrap-distance-right:9pt;mso-wrap-distance-bottom:0;mso-position-horizontal:absolute;mso-position-horizontal-relative:text;mso-position-vertical:absolute;mso-position-vertical-relative:text;v-text-anchor:middle" o:gfxdata="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" fillcolor="red" strokecolor="#1f3763 [1604]" strokeweight="1pt">
+                <v:stroke joinstyle="miter"/>
+              </v:oval>
+            </w:pict>
+          </mc:Fallback>
+        </mc:AlternateContent>
+      </w:r>
+      <w:r>
+        <w:rPr>
+          <w:rFonts w:cstheme="minorHAnsi"/>
+          <w:sz w:val="24"/>
+          <w:szCs w:val="24"/>
+        </w:rPr>
+        <w:t>F-UR</w:t>
+      </w:r>
+      <w:r>
+        <w:rPr>
+          <w:rFonts w:cstheme="minorHAnsi"/>
+          <w:sz w:val="24"/>
+          <w:szCs w:val="24"/>
+        </w:rPr>
+        <w:t>7</w:t>
+      </w:r>
+      <w:r>
+        <w:rPr>
+          <w:rFonts w:cstheme="minorHAnsi"/>
+          <w:sz w:val="24"/>
+          <w:szCs w:val="24"/>
+        </w:rPr>
+        <w:t>-2.2</w:t>
+      </w:r>
+      <w:r>
+        <w:rPr>
+          <w:rFonts w:cstheme="minorHAnsi"/>
+          <w:sz w:val="24"/>
+          <w:szCs w:val="24"/>
+        </w:rPr>
+        <w:tab/>
+        <w:t xml:space="preserve">   User Logout of account</w:t>
+      </w:r>
+    </w:p>
+    <w:p>
+      <w:pPr>
+        <w:spacing w:after="0"/>
+        <w:rPr>
+          <w:rFonts w:cstheme="minorHAnsi"/>
+          <w:sz w:val="24"/>
+          <w:szCs w:val="24"/>
+        </w:rPr>
+      </w:pPr>
+      <w:r>
+        <w:rPr>
+          <w:rFonts w:cstheme="minorHAnsi"/>
+          <w:sz w:val="24"/>
+          <w:szCs w:val="24"/>
+        </w:rPr>
+        <w:tab/>
+      </w:r>
+      <w:r>
+        <w:rPr>
+          <w:rFonts w:cstheme="minorHAnsi"/>
+          <w:sz w:val="24"/>
+          <w:szCs w:val="24"/>
+        </w:rPr>
+        <w:tab/>
+        <w:t xml:space="preserve"> User should be able to logout of their account. </w:t>
+      </w:r>
+    </w:p>
+    <w:p>
+      <w:pPr>
+        <w:spacing w:after="0"/>
+        <w:rPr>
+          <w:rFonts w:cstheme="minorHAnsi"/>
+          <w:sz w:val="24"/>
+          <w:szCs w:val="24"/>
+        </w:rPr>
+      </w:pPr>
+    </w:p>
+    <w:p>
+      <w:pPr>
+        <w:spacing w:after="0"/>
+        <w:rPr>
+          <w:rFonts w:cstheme="minorHAnsi"/>
+          <w:sz w:val="24"/>
+          <w:szCs w:val="24"/>
+        </w:rPr>
+      </w:pPr>
+      <w:r>
+        <w:rPr>
+          <w:rFonts w:cstheme="minorHAnsi"/>
+          <w:noProof/>
+          <w:sz w:val="24"/>
+          <w:szCs w:val="24"/>
+        </w:rPr>
+        <mc:AlternateContent>
+          <mc:Choice Requires="wps">
+            <w:drawing>
+              <wp:anchor distT="0" distB="0" distL="114300" distR="114300" simplePos="0" relativeHeight="251741184" behindDoc="0" locked="0" layoutInCell="1" allowOverlap="1" wp14:anchorId="42862824" wp14:editId="2FBEBD8D">
+                <wp:simplePos x="0" y="0"/>
+                <wp:positionH relativeFrom="column">
+                  <wp:posOffset>904875</wp:posOffset>
+                </wp:positionH>
+                <wp:positionV relativeFrom="paragraph">
+                  <wp:posOffset>21590</wp:posOffset>
+                </wp:positionV>
+                <wp:extent cx="76200" cy="85725"/>
+                <wp:effectExtent l="0" t="0" r="19050" b="28575"/>
+                <wp:wrapNone/>
+                <wp:docPr id="144" name="Oval 144"/>
+                <wp:cNvGraphicFramePr/>
+                <a:graphic xmlns:a="http://schemas.openxmlformats.org/drawingml/2006/main">
+                  <a:graphicData uri="http://schemas.microsoft.com/office/word/2010/wordprocessingShape">
+                    <wps:wsp>
+                      <wps:cNvSpPr/>
+                      <wps:spPr>
+                        <a:xfrm>
+                          <a:off x="0" y="0"/>
+                          <a:ext cx="76200" cy="85725"/>
+                        </a:xfrm>
+                        <a:prstGeom prst="ellipse">
+                          <a:avLst/>
+                        </a:prstGeom>
+                        <a:solidFill>
+                          <a:srgbClr val="FF0000"/>
+                        </a:solidFill>
+                      </wps:spPr>
+                      <wps:style>
+                        <a:lnRef idx="2">
+                          <a:schemeClr val="accent1">
+                            <a:shade val="50000"/>
+                          </a:schemeClr>
+                        </a:lnRef>
+                        <a:fillRef idx="1">
+                          <a:schemeClr val="accent1"/>
+                        </a:fillRef>
+                        <a:effectRef idx="0">
+                          <a:schemeClr val="accent1"/>
+                        </a:effectRef>
+                        <a:fontRef idx="minor">
+                          <a:schemeClr val="lt1"/>
+                        </a:fontRef>
+                      </wps:style>
+                      <wps:bodyPr rot="0" spcFirstLastPara="0" vertOverflow="overflow" horzOverflow="overflow" vert="horz" wrap="square" lIns="91440" tIns="45720" rIns="91440" bIns="45720" numCol="1" spcCol="0" rtlCol="0" fromWordArt="0" anchor="ctr" anchorCtr="0" forceAA="0" compatLnSpc="1">
+                        <a:prstTxWarp prst="textNoShape">
+                          <a:avLst/>
+                        </a:prstTxWarp>
+                        <a:noAutofit/>
+                      </wps:bodyPr>
+                    </wps:wsp>
+                  </a:graphicData>
+                </a:graphic>
+              </wp:anchor>
+            </w:drawing>
+          </mc:Choice>
+          <mc:Fallback>
+            <w:pict>
+              <v:oval w14:anchorId="7B41F315" id="Oval 144" o:spid="_x0000_s1026" style="position:absolute;margin-left:71.25pt;margin-top:1.7pt;width:6pt;height:6.75pt;z-index:251741184;visibility:visible;mso-wrap-style:square;mso-wrap-distance-left:9pt;mso-wrap-distance-top:0;mso-wrap-distance-right:9pt;mso-wrap-distance-bottom:0;mso-position-horizontal:absolute;mso-position-horizontal-relative:text;mso-position-vertical:absolute;mso-position-vertical-relative:text;v-text-anchor:middle" o:gfxdata="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" fillcolor="red" strokecolor="#1f3763 [1604]" strokeweight="1pt">
+                <v:stroke joinstyle="miter"/>
+              </v:oval>
+            </w:pict>
+          </mc:Fallback>
+        </mc:AlternateContent>
+      </w:r>
+      <w:r>
+        <w:rPr>
+          <w:rFonts w:cstheme="minorHAnsi"/>
+          <w:sz w:val="24"/>
+          <w:szCs w:val="24"/>
+        </w:rPr>
+        <w:t>F-UR</w:t>
+      </w:r>
+      <w:r>
+        <w:rPr>
+          <w:rFonts w:cstheme="minorHAnsi"/>
+          <w:sz w:val="24"/>
+          <w:szCs w:val="24"/>
+        </w:rPr>
+        <w:t>7</w:t>
+      </w:r>
+      <w:r>
+        <w:rPr>
+          <w:rFonts w:cstheme="minorHAnsi"/>
+          <w:sz w:val="24"/>
+          <w:szCs w:val="24"/>
+        </w:rPr>
+        <w:t>-3</w:t>
+      </w:r>
+      <w:r>
+        <w:rPr>
+          <w:rFonts w:cstheme="minorHAnsi"/>
+          <w:sz w:val="24"/>
+          <w:szCs w:val="24"/>
+        </w:rPr>
+        <w:tab/>
+        <w:t xml:space="preserve">   Secure login credentials </w:t>
+      </w:r>
+    </w:p>
+    <w:p>
+      <w:pPr>
+        <w:spacing w:after="0"/>
+        <w:rPr>
+          <w:rFonts w:cstheme="minorHAnsi"/>
+          <w:sz w:val="24"/>
+          <w:szCs w:val="24"/>
+        </w:rPr>
+      </w:pPr>
+      <w:r>
+        <w:rPr>
+          <w:rFonts w:cstheme="minorHAnsi"/>
+          <w:sz w:val="24"/>
+          <w:szCs w:val="24"/>
+        </w:rPr>
+        <w:tab/>
+      </w:r>
+      <w:r>
+        <w:rPr>
+          <w:rFonts w:cstheme="minorHAnsi"/>
+          <w:sz w:val="24"/>
+          <w:szCs w:val="24"/>
+        </w:rPr>
+        <w:tab/>
+        <w:t xml:space="preserve"> User details should be stored securely in the system.</w:t>
+      </w:r>
+    </w:p>
+    <w:p>
+      <w:pPr>
+        <w:spacing w:after="0"/>
+        <w:rPr>
+          <w:rFonts w:cstheme="minorHAnsi"/>
+          <w:sz w:val="24"/>
+          <w:szCs w:val="24"/>
+        </w:rPr>
+      </w:pPr>
+      <w:r>
+        <w:rPr>
+          <w:rFonts w:cstheme="minorHAnsi"/>
+          <w:sz w:val="24"/>
+          <w:szCs w:val="24"/>
+        </w:rPr>
+        <w:t xml:space="preserve"> </w:t>
+      </w:r>
+    </w:p>
+    <w:p>
+      <w:pPr>
+        <w:spacing w:after="0"/>
+        <w:rPr>
+          <w:rFonts w:cstheme="minorHAnsi"/>
+          <w:sz w:val="24"/>
+          <w:szCs w:val="24"/>
+        </w:rPr>
+      </w:pPr>
+      <w:r>
+        <w:rPr>
+          <w:rFonts w:cstheme="minorHAnsi"/>
+          <w:noProof/>
+          <w:sz w:val="24"/>
+          <w:szCs w:val="24"/>
+        </w:rPr>
+        <mc:AlternateContent>
+          <mc:Choice Requires="wps">
+            <w:drawing>
+              <wp:anchor distT="0" distB="0" distL="114300" distR="114300" simplePos="0" relativeHeight="251742208" behindDoc="0" locked="0" layoutInCell="1" allowOverlap="1" wp14:anchorId="437AA735" wp14:editId="536D860D">
+                <wp:simplePos x="0" y="0"/>
+                <wp:positionH relativeFrom="column">
+                  <wp:posOffset>904875</wp:posOffset>
+                </wp:positionH>
+                <wp:positionV relativeFrom="paragraph">
+                  <wp:posOffset>21590</wp:posOffset>
+                </wp:positionV>
+                <wp:extent cx="76200" cy="85725"/>
+                <wp:effectExtent l="0" t="0" r="19050" b="28575"/>
+                <wp:wrapNone/>
+                <wp:docPr id="145" name="Oval 145"/>
+                <wp:cNvGraphicFramePr/>
+                <a:graphic xmlns:a="http://schemas.openxmlformats.org/drawingml/2006/main">
+                  <a:graphicData uri="http://schemas.microsoft.com/office/word/2010/wordprocessingShape">
+                    <wps:wsp>
+                      <wps:cNvSpPr/>
+                      <wps:spPr>
+                        <a:xfrm>
+                          <a:off x="0" y="0"/>
+                          <a:ext cx="76200" cy="85725"/>
+                        </a:xfrm>
+                        <a:prstGeom prst="ellipse">
+                          <a:avLst/>
+                        </a:prstGeom>
+                        <a:solidFill>
+                          <a:srgbClr val="FF0000"/>
+                        </a:solidFill>
+                      </wps:spPr>
+                      <wps:style>
+                        <a:lnRef idx="2">
+                          <a:schemeClr val="accent1">
+                            <a:shade val="50000"/>
+                          </a:schemeClr>
+                        </a:lnRef>
+                        <a:fillRef idx="1">
+                          <a:schemeClr val="accent1"/>
+                        </a:fillRef>
+                        <a:effectRef idx="0">
+                          <a:schemeClr val="accent1"/>
+                        </a:effectRef>
+                        <a:fontRef idx="minor">
+                          <a:schemeClr val="lt1"/>
+                        </a:fontRef>
+                      </wps:style>
+                      <wps:bodyPr rot="0" spcFirstLastPara="0" vertOverflow="overflow" horzOverflow="overflow" vert="horz" wrap="square" lIns="91440" tIns="45720" rIns="91440" bIns="45720" numCol="1" spcCol="0" rtlCol="0" fromWordArt="0" anchor="ctr" anchorCtr="0" forceAA="0" compatLnSpc="1">
+                        <a:prstTxWarp prst="textNoShape">
+                          <a:avLst/>
+                        </a:prstTxWarp>
+                        <a:noAutofit/>
+                      </wps:bodyPr>
+                    </wps:wsp>
+                  </a:graphicData>
+                </a:graphic>
+              </wp:anchor>
+            </w:drawing>
+          </mc:Choice>
+          <mc:Fallback>
+            <w:pict>
+              <v:oval w14:anchorId="76E57295" id="Oval 145" o:spid="_x0000_s1026" style="position:absolute;margin-left:71.25pt;margin-top:1.7pt;width:6pt;height:6.75pt;z-index:251742208;visibility:visible;mso-wrap-style:square;mso-wrap-distance-left:9pt;mso-wrap-distance-top:0;mso-wrap-distance-right:9pt;mso-wrap-distance-bottom:0;mso-position-horizontal:absolute;mso-position-horizontal-relative:text;mso-position-vertical:absolute;mso-position-vertical-relative:text;v-text-anchor:middle" o:gfxdata="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" fillcolor="red" strokecolor="#1f3763 [1604]" strokeweight="1pt">
+                <v:stroke joinstyle="miter"/>
+              </v:oval>
+            </w:pict>
+          </mc:Fallback>
+        </mc:AlternateContent>
+      </w:r>
+      <w:r>
+        <w:rPr>
+          <w:rFonts w:cstheme="minorHAnsi"/>
+          <w:sz w:val="24"/>
+          <w:szCs w:val="24"/>
+        </w:rPr>
+        <w:t>F-UR</w:t>
+      </w:r>
+      <w:r>
+        <w:rPr>
+          <w:rFonts w:cstheme="minorHAnsi"/>
+          <w:sz w:val="24"/>
+          <w:szCs w:val="24"/>
+        </w:rPr>
+        <w:t>7</w:t>
+      </w:r>
+      <w:r>
+        <w:rPr>
+          <w:rFonts w:cstheme="minorHAnsi"/>
+          <w:sz w:val="24"/>
+          <w:szCs w:val="24"/>
+        </w:rPr>
+        <w:t>-4</w:t>
+      </w:r>
+      <w:r>
+        <w:rPr>
+          <w:rFonts w:cstheme="minorHAnsi"/>
+          <w:sz w:val="24"/>
+          <w:szCs w:val="24"/>
+        </w:rPr>
+        <w:tab/>
+        <w:t xml:space="preserve">   Deletion of Account by User</w:t>
+      </w:r>
+    </w:p>
+    <w:p>
+      <w:pPr>
+        <w:spacing w:after="0"/>
+        <w:rPr>
+          <w:rFonts w:cstheme="minorHAnsi"/>
+          <w:sz w:val="24"/>
+          <w:szCs w:val="24"/>
+        </w:rPr>
+      </w:pPr>
+      <w:r>
+        <w:rPr>
+          <w:rFonts w:cstheme="minorHAnsi"/>
+          <w:sz w:val="24"/>
+          <w:szCs w:val="24"/>
+        </w:rPr>
+        <w:tab/>
+      </w:r>
+      <w:r>
+        <w:rPr>
+          <w:rFonts w:cstheme="minorHAnsi"/>
+          <w:sz w:val="24"/>
+          <w:szCs w:val="24"/>
+        </w:rPr>
+        <w:tab/>
+        <w:t>User profiles will be removed from the system once deleted by the user.</w:t>
+      </w:r>
+    </w:p>
+    <w:p>
+      <w:pPr>
+        <w:spacing w:after="0"/>
+        <w:rPr>
+          <w:rFonts w:cstheme="minorHAnsi"/>
+          <w:sz w:val="24"/>
+          <w:szCs w:val="24"/>
+        </w:rPr>
+      </w:pPr>
+    </w:p>
+    <w:p>
+      <w:pPr>
+        <w:spacing w:after="0"/>
+        <w:rPr>
+          <w:rFonts w:cstheme="minorHAnsi"/>
+          <w:sz w:val="24"/>
+          <w:szCs w:val="24"/>
+        </w:rPr>
+      </w:pPr>
+      <w:r>
+        <w:rPr>
+          <w:rFonts w:cstheme="minorHAnsi"/>
+          <w:noProof/>
+          <w:sz w:val="24"/>
+          <w:szCs w:val="24"/>
+        </w:rPr>
+        <mc:AlternateContent>
+          <mc:Choice Requires="wps">
+            <w:drawing>
+              <wp:anchor distT="0" distB="0" distL="114300" distR="114300" simplePos="0" relativeHeight="251747328" behindDoc="0" locked="0" layoutInCell="1" allowOverlap="1" wp14:anchorId="2BBC8CD9" wp14:editId="7B74186D">
+                <wp:simplePos x="0" y="0"/>
+                <wp:positionH relativeFrom="column">
+                  <wp:posOffset>904875</wp:posOffset>
+                </wp:positionH>
+                <wp:positionV relativeFrom="paragraph">
+                  <wp:posOffset>21590</wp:posOffset>
+                </wp:positionV>
+                <wp:extent cx="76200" cy="85725"/>
+                <wp:effectExtent l="0" t="0" r="19050" b="28575"/>
+                <wp:wrapNone/>
+                <wp:docPr id="146" name="Oval 146"/>
+                <wp:cNvGraphicFramePr/>
+                <a:graphic xmlns:a="http://schemas.openxmlformats.org/drawingml/2006/main">
+                  <a:graphicData uri="http://schemas.microsoft.com/office/word/2010/wordprocessingShape">
+                    <wps:wsp>
+                      <wps:cNvSpPr/>
+                      <wps:spPr>
+                        <a:xfrm>
+                          <a:off x="0" y="0"/>
+                          <a:ext cx="76200" cy="85725"/>
+                        </a:xfrm>
+                        <a:prstGeom prst="ellipse">
+                          <a:avLst/>
+                        </a:prstGeom>
+                        <a:solidFill>
+                          <a:schemeClr val="accent4"/>
+                        </a:solidFill>
+                      </wps:spPr>
+                      <wps:style>
+                        <a:lnRef idx="2">
+                          <a:schemeClr val="accent1">
+                            <a:shade val="50000"/>
+                          </a:schemeClr>
+                        </a:lnRef>
+                        <a:fillRef idx="1">
+                          <a:schemeClr val="accent1"/>
+                        </a:fillRef>
+                        <a:effectRef idx="0">
+                          <a:schemeClr val="accent1"/>
+                        </a:effectRef>
+                        <a:fontRef idx="minor">
+                          <a:schemeClr val="lt1"/>
+                        </a:fontRef>
+                      </wps:style>
+                      <wps:bodyPr rot="0" spcFirstLastPara="0" vertOverflow="overflow" horzOverflow="overflow" vert="horz" wrap="square" lIns="91440" tIns="45720" rIns="91440" bIns="45720" numCol="1" spcCol="0" rtlCol="0" fromWordArt="0" anchor="ctr" anchorCtr="0" forceAA="0" compatLnSpc="1">
+                        <a:prstTxWarp prst="textNoShape">
+                          <a:avLst/>
+                        </a:prstTxWarp>
+                        <a:noAutofit/>
+                      </wps:bodyPr>
+                    </wps:wsp>
+                  </a:graphicData>
+                </a:graphic>
+              </wp:anchor>
+            </w:drawing>
+          </mc:Choice>
+          <mc:Fallback>
+            <w:pict>
+              <v:oval w14:anchorId="41FC084A" id="Oval 146" o:spid="_x0000_s1026" style="position:absolute;margin-left:71.25pt;margin-top:1.7pt;width:6pt;height:6.75pt;z-index:251747328;visibility:visible;mso-wrap-style:square;mso-wrap-distance-left:9pt;mso-wrap-distance-top:0;mso-wrap-distance-right:9pt;mso-wrap-distance-bottom:0;mso-position-horizontal:absolute;mso-position-horizontal-relative:text;mso-position-vertical:absolute;mso-position-vertical-relative:text;v-text-anchor:middle" o:gfxdata="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" fillcolor="#ffc000 [3207]" strokecolor="#1f3763 [1604]" strokeweight="1pt">
+                <v:stroke joinstyle="miter"/>
+              </v:oval>
+            </w:pict>
+          </mc:Fallback>
+        </mc:AlternateContent>
+      </w:r>
+      <w:r>
+        <w:rPr>
+          <w:rFonts w:cstheme="minorHAnsi"/>
+          <w:sz w:val="24"/>
+          <w:szCs w:val="24"/>
+        </w:rPr>
+        <w:t>F-UR</w:t>
+      </w:r>
+      <w:r>
+        <w:rPr>
+          <w:rFonts w:cstheme="minorHAnsi"/>
+          <w:sz w:val="24"/>
+          <w:szCs w:val="24"/>
+        </w:rPr>
+        <w:t>7</w:t>
+      </w:r>
+      <w:r>
+        <w:rPr>
+          <w:rFonts w:cstheme="minorHAnsi"/>
+          <w:sz w:val="24"/>
+          <w:szCs w:val="24"/>
+        </w:rPr>
+        <w:t>-5</w:t>
+      </w:r>
+      <w:r>
+        <w:rPr>
+          <w:rFonts w:cstheme="minorHAnsi"/>
+          <w:sz w:val="24"/>
+          <w:szCs w:val="24"/>
+        </w:rPr>
+        <w:tab/>
+        <w:t xml:space="preserve">   User adds profile details upon account creation</w:t>
+      </w:r>
+    </w:p>
+    <w:p>
+      <w:pPr>
+        <w:spacing w:after="0"/>
+        <w:rPr>
+          <w:rFonts w:cstheme="minorHAnsi"/>
+          <w:sz w:val="24"/>
+          <w:szCs w:val="24"/>
+        </w:rPr>
+      </w:pPr>
+      <w:r>
+        <w:rPr>
+          <w:rFonts w:cstheme="minorHAnsi"/>
+          <w:sz w:val="24"/>
+          <w:szCs w:val="24"/>
+        </w:rPr>
+        <w:tab/>
+      </w:r>
+      <w:r>
+        <w:rPr>
+          <w:rFonts w:cstheme="minorHAnsi"/>
+          <w:sz w:val="24"/>
+          <w:szCs w:val="24"/>
+        </w:rPr>
+        <w:tab/>
+        <w:t>User should be able to add their profile details when creating their account.</w:t>
+      </w:r>
+    </w:p>
+    <w:p>
+      <w:pPr>
+        <w:spacing w:after="0"/>
+        <w:rPr>
+          <w:rFonts w:cstheme="minorHAnsi"/>
+          <w:sz w:val="24"/>
+          <w:szCs w:val="24"/>
+        </w:rPr>
+      </w:pPr>
+    </w:p>
+    <w:p>
+      <w:pPr>
+        <w:spacing w:after="0"/>
+        <w:rPr>
+          <w:rFonts w:cstheme="minorHAnsi"/>
+          <w:sz w:val="24"/>
+          <w:szCs w:val="24"/>
+        </w:rPr>
+      </w:pPr>
+    </w:p>
+    <w:p>
+      <w:pPr>
+        <w:rPr>
+          <w:rFonts w:cstheme="minorHAnsi"/>
+          <w:b/>
+          <w:bCs/>
+          <w:sz w:val="24"/>
+          <w:szCs w:val="24"/>
+        </w:rPr>
+      </w:pPr>
+      <w:r>
+        <w:rPr>
+          <w:rFonts w:cstheme="minorHAnsi"/>
+          <w:b/>
+          <w:bCs/>
+          <w:sz w:val="24"/>
+          <w:szCs w:val="24"/>
+        </w:rPr>
+        <w:t>F-UR</w:t>
+      </w:r>
+      <w:r>
+        <w:rPr>
+          <w:rFonts w:cstheme="minorHAnsi"/>
+          <w:b/>
+          <w:bCs/>
+          <w:sz w:val="24"/>
+          <w:szCs w:val="24"/>
+        </w:rPr>
+        <w:t>8</w:t>
+      </w:r>
+      <w:r>
+        <w:rPr>
+          <w:rFonts w:cstheme="minorHAnsi"/>
+          <w:b/>
+          <w:bCs/>
+          <w:sz w:val="24"/>
+          <w:szCs w:val="24"/>
+        </w:rPr>
+        <w:t xml:space="preserve"> </w:t>
+      </w:r>
+      <w:r>
+        <w:rPr>
+          <w:rFonts w:cstheme="minorHAnsi"/>
+          <w:b/>
+          <w:bCs/>
+          <w:sz w:val="24"/>
+          <w:szCs w:val="24"/>
+        </w:rPr>
+        <w:tab/>
+      </w:r>
+      <w:r>
+        <w:rPr>
+          <w:rFonts w:cstheme="minorHAnsi"/>
+          <w:b/>
+          <w:bCs/>
+          <w:sz w:val="24"/>
+          <w:szCs w:val="24"/>
+        </w:rPr>
+        <w:tab/>
+        <w:t>Profile</w:t>
+      </w:r>
+    </w:p>
+    <w:p>
+      <w:pPr>
+        <w:spacing w:after="0"/>
+        <w:rPr>
+          <w:rFonts w:cstheme="minorHAnsi"/>
+          <w:sz w:val="24"/>
+          <w:szCs w:val="24"/>
+        </w:rPr>
+      </w:pPr>
+      <w:r>
+        <w:rPr>
+          <w:rFonts w:cstheme="minorHAnsi"/>
+          <w:noProof/>
+          <w:sz w:val="24"/>
+          <w:szCs w:val="24"/>
+        </w:rPr>
+        <mc:AlternateContent>
+          <mc:Choice Requires="wps">
+            <w:drawing>
+              <wp:anchor distT="0" distB="0" distL="114300" distR="114300" simplePos="0" relativeHeight="251743232" behindDoc="0" locked="0" layoutInCell="1" allowOverlap="1" wp14:anchorId="2FDA0542" wp14:editId="5A0891F6">
+                <wp:simplePos x="0" y="0"/>
+                <wp:positionH relativeFrom="column">
+                  <wp:posOffset>904875</wp:posOffset>
+                </wp:positionH>
+                <wp:positionV relativeFrom="paragraph">
+                  <wp:posOffset>21590</wp:posOffset>
+                </wp:positionV>
+                <wp:extent cx="76200" cy="85725"/>
+                <wp:effectExtent l="0" t="0" r="19050" b="28575"/>
+                <wp:wrapNone/>
+                <wp:docPr id="147" name="Oval 147"/>
+                <wp:cNvGraphicFramePr/>
+                <a:graphic xmlns:a="http://schemas.openxmlformats.org/drawingml/2006/main">
+                  <a:graphicData uri="http://schemas.microsoft.com/office/word/2010/wordprocessingShape">
+                    <wps:wsp>
+                      <wps:cNvSpPr/>
+                      <wps:spPr>
+                        <a:xfrm>
+                          <a:off x="0" y="0"/>
+                          <a:ext cx="76200" cy="85725"/>
+                        </a:xfrm>
+                        <a:prstGeom prst="ellipse">
+                          <a:avLst/>
+                        </a:prstGeom>
+                        <a:solidFill>
+                          <a:srgbClr val="FF0000"/>
+                        </a:solidFill>
+                      </wps:spPr>
+                      <wps:style>
+                        <a:lnRef idx="2">
+                          <a:schemeClr val="accent1">
+                            <a:shade val="50000"/>
+                          </a:schemeClr>
+                        </a:lnRef>
+                        <a:fillRef idx="1">
+                          <a:schemeClr val="accent1"/>
+                        </a:fillRef>
+                        <a:effectRef idx="0">
+                          <a:schemeClr val="accent1"/>
+                        </a:effectRef>
+                        <a:fontRef idx="minor">
+                          <a:schemeClr val="lt1"/>
+                        </a:fontRef>
+                      </wps:style>
+                      <wps:bodyPr rot="0" spcFirstLastPara="0" vertOverflow="overflow" horzOverflow="overflow" vert="horz" wrap="square" lIns="91440" tIns="45720" rIns="91440" bIns="45720" numCol="1" spcCol="0" rtlCol="0" fromWordArt="0" anchor="ctr" anchorCtr="0" forceAA="0" compatLnSpc="1">
+                        <a:prstTxWarp prst="textNoShape">
+                          <a:avLst/>
+                        </a:prstTxWarp>
+                        <a:noAutofit/>
+                      </wps:bodyPr>
+                    </wps:wsp>
+                  </a:graphicData>
+                </a:graphic>
+              </wp:anchor>
+            </w:drawing>
+          </mc:Choice>
+          <mc:Fallback>
+            <w:pict>
+              <v:oval w14:anchorId="63E62CD8" id="Oval 147" o:spid="_x0000_s1026" style="position:absolute;margin-left:71.25pt;margin-top:1.7pt;width:6pt;height:6.75pt;z-index:251743232;visibility:visible;mso-wrap-style:square;mso-wrap-distance-left:9pt;mso-wrap-distance-top:0;mso-wrap-distance-right:9pt;mso-wrap-distance-bottom:0;mso-position-horizontal:absolute;mso-position-horizontal-relative:text;mso-position-vertical:absolute;mso-position-vertical-relative:text;v-text-anchor:middle" o:gfxdata="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" fillcolor="red" strokecolor="#1f3763 [1604]" strokeweight="1pt">
+                <v:stroke joinstyle="miter"/>
+              </v:oval>
+            </w:pict>
+          </mc:Fallback>
+        </mc:AlternateContent>
+      </w:r>
+      <w:r>
+        <w:rPr>
+          <w:rFonts w:cstheme="minorHAnsi"/>
+          <w:sz w:val="24"/>
+          <w:szCs w:val="24"/>
+        </w:rPr>
+        <w:t>F-UR</w:t>
+      </w:r>
+      <w:r>
+        <w:rPr>
+          <w:rFonts w:cstheme="minorHAnsi"/>
+          <w:sz w:val="24"/>
+          <w:szCs w:val="24"/>
+        </w:rPr>
+        <w:t>8</w:t>
+      </w:r>
+      <w:r>
+        <w:rPr>
+          <w:rFonts w:cstheme="minorHAnsi"/>
+          <w:sz w:val="24"/>
+          <w:szCs w:val="24"/>
+        </w:rPr>
+        <w:t>-1</w:t>
+      </w:r>
+      <w:r>
+        <w:rPr>
+          <w:rFonts w:cstheme="minorHAnsi"/>
+          <w:sz w:val="24"/>
+          <w:szCs w:val="24"/>
+        </w:rPr>
+        <w:tab/>
+        <w:t xml:space="preserve">   Profile Details </w:t>
+      </w:r>
+    </w:p>
+    <w:p>
+      <w:pPr>
+        <w:spacing w:after="0"/>
+        <w:rPr>
+          <w:rFonts w:cstheme="minorHAnsi"/>
+          <w:sz w:val="24"/>
+          <w:szCs w:val="24"/>
+        </w:rPr>
+      </w:pPr>
+      <w:r>
+        <w:rPr>
+          <w:rFonts w:cstheme="minorHAnsi"/>
+          <w:sz w:val="24"/>
+          <w:szCs w:val="24"/>
+        </w:rPr>
+        <w:tab/>
+      </w:r>
+      <w:r>
+        <w:rPr>
+          <w:rFonts w:cstheme="minorHAnsi"/>
+          <w:sz w:val="24"/>
+          <w:szCs w:val="24"/>
+        </w:rPr>
+        <w:tab/>
+        <w:t xml:space="preserve">User can edit profile details such as the display name, dob, profile picture and </w:t>
+      </w:r>
+      <w:r>
+        <w:rPr>
+          <w:rFonts w:cstheme="minorHAnsi"/>
+          <w:sz w:val="24"/>
+          <w:szCs w:val="24"/>
+        </w:rPr>
+        <w:tab/>
+      </w:r>
+      <w:r>
+        <w:rPr>
+          <w:rFonts w:cstheme="minorHAnsi"/>
+          <w:sz w:val="24"/>
+          <w:szCs w:val="24"/>
+        </w:rPr>
+        <w:tab/>
+      </w:r>
+      <w:r>
+        <w:rPr>
+          <w:rFonts w:cstheme="minorHAnsi"/>
+          <w:sz w:val="24"/>
+          <w:szCs w:val="24"/>
+        </w:rPr>
+        <w:tab/>
+        <w:t>description.</w:t>
+      </w:r>
+    </w:p>
+    <w:p>
+      <w:pPr>
+        <w:spacing w:after="0"/>
+        <w:rPr>
+          <w:rFonts w:cstheme="minorHAnsi"/>
+          <w:sz w:val="24"/>
+          <w:szCs w:val="24"/>
+        </w:rPr>
+      </w:pPr>
+    </w:p>
+    <w:p>
+      <w:pPr>
+        <w:spacing w:after="0"/>
+        <w:rPr>
+          <w:rFonts w:cstheme="minorHAnsi"/>
+          <w:sz w:val="24"/>
+          <w:szCs w:val="24"/>
+        </w:rPr>
+      </w:pPr>
+      <w:r>
+        <w:rPr>
+          <w:rFonts w:cstheme="minorHAnsi"/>
+          <w:noProof/>
+          <w:sz w:val="24"/>
+          <w:szCs w:val="24"/>
+        </w:rPr>
+        <mc:AlternateContent>
+          <mc:Choice Requires="wps">
+            <w:drawing>
+              <wp:anchor distT="0" distB="0" distL="114300" distR="114300" simplePos="0" relativeHeight="251744256" behindDoc="0" locked="0" layoutInCell="1" allowOverlap="1" wp14:anchorId="15D4742B" wp14:editId="12795B62">
+                <wp:simplePos x="0" y="0"/>
+                <wp:positionH relativeFrom="column">
+                  <wp:posOffset>904875</wp:posOffset>
+                </wp:positionH>
+                <wp:positionV relativeFrom="paragraph">
+                  <wp:posOffset>21590</wp:posOffset>
+                </wp:positionV>
+                <wp:extent cx="76200" cy="85725"/>
+                <wp:effectExtent l="0" t="0" r="19050" b="28575"/>
+                <wp:wrapNone/>
+                <wp:docPr id="148" name="Oval 148"/>
+                <wp:cNvGraphicFramePr/>
+                <a:graphic xmlns:a="http://schemas.openxmlformats.org/drawingml/2006/main">
+                  <a:graphicData uri="http://schemas.microsoft.com/office/word/2010/wordprocessingShape">
+                    <wps:wsp>
+                      <wps:cNvSpPr/>
+                      <wps:spPr>
+                        <a:xfrm>
+                          <a:off x="0" y="0"/>
+                          <a:ext cx="76200" cy="85725"/>
+                        </a:xfrm>
+                        <a:prstGeom prst="ellipse">
+                          <a:avLst/>
+                        </a:prstGeom>
+                        <a:solidFill>
+                          <a:schemeClr val="accent6"/>
+                        </a:solidFill>
+                      </wps:spPr>
+                      <wps:style>
+                        <a:lnRef idx="2">
+                          <a:schemeClr val="accent1">
+                            <a:shade val="50000"/>
+                          </a:schemeClr>
+                        </a:lnRef>
+                        <a:fillRef idx="1">
+                          <a:schemeClr val="accent1"/>
+                        </a:fillRef>
+                        <a:effectRef idx="0">
+                          <a:schemeClr val="accent1"/>
+                        </a:effectRef>
+                        <a:fontRef idx="minor">
+                          <a:schemeClr val="lt1"/>
+                        </a:fontRef>
+                      </wps:style>
+                      <wps:bodyPr rot="0" spcFirstLastPara="0" vertOverflow="overflow" horzOverflow="overflow" vert="horz" wrap="square" lIns="91440" tIns="45720" rIns="91440" bIns="45720" numCol="1" spcCol="0" rtlCol="0" fromWordArt="0" anchor="ctr" anchorCtr="0" forceAA="0" compatLnSpc="1">
+                        <a:prstTxWarp prst="textNoShape">
+                          <a:avLst/>
+                        </a:prstTxWarp>
+                        <a:noAutofit/>
+                      </wps:bodyPr>
+                    </wps:wsp>
+                  </a:graphicData>
+                </a:graphic>
+              </wp:anchor>
+            </w:drawing>
+          </mc:Choice>
+          <mc:Fallback>
+            <w:pict>
+              <v:oval w14:anchorId="7C6CF959" id="Oval 148" o:spid="_x0000_s1026" style="position:absolute;margin-left:71.25pt;margin-top:1.7pt;width:6pt;height:6.75pt;z-index:251744256;visibility:visible;mso-wrap-style:square;mso-wrap-distance-left:9pt;mso-wrap-distance-top:0;mso-wrap-distance-right:9pt;mso-wrap-distance-bottom:0;mso-position-horizontal:absolute;mso-position-horizontal-relative:text;mso-position-vertical:absolute;mso-position-vertical-relative:text;v-text-anchor:middle" o:gfxdata="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" fillcolor="#70ad47 [3209]" strokecolor="#1f3763 [1604]" strokeweight="1pt">
+                <v:stroke joinstyle="miter"/>
+              </v:oval>
+            </w:pict>
+          </mc:Fallback>
+        </mc:AlternateContent>
+      </w:r>
+      <w:r>
+        <w:rPr>
+          <w:rFonts w:cstheme="minorHAnsi"/>
+          <w:sz w:val="24"/>
+          <w:szCs w:val="24"/>
+        </w:rPr>
+        <w:t>F-UR</w:t>
+      </w:r>
+      <w:r>
+        <w:rPr>
+          <w:rFonts w:cstheme="minorHAnsi"/>
+          <w:sz w:val="24"/>
+          <w:szCs w:val="24"/>
+        </w:rPr>
+        <w:t>8</w:t>
+      </w:r>
+      <w:r>
+        <w:rPr>
+          <w:rFonts w:cstheme="minorHAnsi"/>
+          <w:sz w:val="24"/>
+          <w:szCs w:val="24"/>
+        </w:rPr>
+        <w:t>-2</w:t>
+      </w:r>
+      <w:r>
+        <w:rPr>
+          <w:rFonts w:cstheme="minorHAnsi"/>
+          <w:sz w:val="24"/>
+          <w:szCs w:val="24"/>
+        </w:rPr>
+        <w:tab/>
+        <w:t xml:space="preserve">    Archive Posts</w:t>
+      </w:r>
+    </w:p>
+    <w:p>
+      <w:pPr>
+        <w:spacing w:after="0"/>
+        <w:rPr>
+          <w:rFonts w:cstheme="minorHAnsi"/>
+          <w:sz w:val="24"/>
+          <w:szCs w:val="24"/>
+        </w:rPr>
+      </w:pPr>
+      <w:r>
+        <w:rPr>
+          <w:rFonts w:cstheme="minorHAnsi"/>
+          <w:sz w:val="24"/>
+          <w:szCs w:val="24"/>
+        </w:rPr>
+        <w:tab/>
+      </w:r>
+      <w:r>
+        <w:rPr>
+          <w:rFonts w:cstheme="minorHAnsi"/>
+          <w:sz w:val="24"/>
+          <w:szCs w:val="24"/>
+        </w:rPr>
+        <w:tab/>
+        <w:t>Posted deleted by the user will remain in a user archive for them to refer to.</w:t>
+      </w:r>
+    </w:p>
+    <w:p>
+      <w:pPr>
+        <w:spacing w:after="0"/>
+        <w:rPr>
+          <w:rFonts w:cstheme="minorHAnsi"/>
+          <w:sz w:val="24"/>
+          <w:szCs w:val="24"/>
+        </w:rPr>
+      </w:pPr>
+      <w:r>
+        <w:rPr>
+          <w:rFonts w:cstheme="minorHAnsi"/>
+          <w:sz w:val="24"/>
+          <w:szCs w:val="24"/>
+        </w:rPr>
+        <w:tab/>
+      </w:r>
+    </w:p>
+    <w:p>
+      <w:pPr>
+        <w:spacing w:after="0"/>
+        <w:rPr>
+          <w:rFonts w:cstheme="minorHAnsi"/>
+          <w:sz w:val="24"/>
+          <w:szCs w:val="24"/>
+        </w:rPr>
+      </w:pPr>
+      <w:r>
+        <w:rPr>
+          <w:rFonts w:cstheme="minorHAnsi"/>
+          <w:sz w:val="24"/>
+          <w:szCs w:val="24"/>
+        </w:rPr>
+        <w:tab/>
+      </w:r>
+    </w:p>
+    <w:p>
+      <w:pPr>
+        <w:spacing w:after="0"/>
+        <w:rPr>
+          <w:rFonts w:cstheme="minorHAnsi"/>
+          <w:sz w:val="24"/>
+          <w:szCs w:val="24"/>
+        </w:rPr>
+      </w:pPr>
+      <w:r>
+        <w:rPr>
+          <w:rFonts w:cstheme="minorHAnsi"/>
+          <w:noProof/>
+          <w:sz w:val="24"/>
+          <w:szCs w:val="24"/>
+        </w:rPr>
+        <w:lastRenderedPageBreak/>
+        <mc:AlternateContent>
+          <mc:Choice Requires="wps">
+            <w:drawing>
+              <wp:anchor distT="0" distB="0" distL="114300" distR="114300" simplePos="0" relativeHeight="251745280" behindDoc="0" locked="0" layoutInCell="1" allowOverlap="1" wp14:anchorId="54B37633" wp14:editId="03CA53D4">
+                <wp:simplePos x="0" y="0"/>
+                <wp:positionH relativeFrom="column">
+                  <wp:posOffset>904875</wp:posOffset>
+                </wp:positionH>
+                <wp:positionV relativeFrom="paragraph">
+                  <wp:posOffset>21590</wp:posOffset>
+                </wp:positionV>
+                <wp:extent cx="76200" cy="85725"/>
+                <wp:effectExtent l="0" t="0" r="19050" b="28575"/>
+                <wp:wrapNone/>
+                <wp:docPr id="149" name="Oval 149"/>
+                <wp:cNvGraphicFramePr/>
+                <a:graphic xmlns:a="http://schemas.openxmlformats.org/drawingml/2006/main">
+                  <a:graphicData uri="http://schemas.microsoft.com/office/word/2010/wordprocessingShape">
+                    <wps:wsp>
+                      <wps:cNvSpPr/>
+                      <wps:spPr>
+                        <a:xfrm>
+                          <a:off x="0" y="0"/>
+                          <a:ext cx="76200" cy="85725"/>
+                        </a:xfrm>
+                        <a:prstGeom prst="ellipse">
+                          <a:avLst/>
+                        </a:prstGeom>
+                        <a:solidFill>
+                          <a:schemeClr val="accent4"/>
+                        </a:solidFill>
+                      </wps:spPr>
+                      <wps:style>
+                        <a:lnRef idx="2">
+                          <a:schemeClr val="accent1">
+                            <a:shade val="50000"/>
+                          </a:schemeClr>
+                        </a:lnRef>
+                        <a:fillRef idx="1">
+                          <a:schemeClr val="accent1"/>
+                        </a:fillRef>
+                        <a:effectRef idx="0">
+                          <a:schemeClr val="accent1"/>
+                        </a:effectRef>
+                        <a:fontRef idx="minor">
+                          <a:schemeClr val="lt1"/>
+                        </a:fontRef>
+                      </wps:style>
+                      <wps:bodyPr rot="0" spcFirstLastPara="0" vertOverflow="overflow" horzOverflow="overflow" vert="horz" wrap="square" lIns="91440" tIns="45720" rIns="91440" bIns="45720" numCol="1" spcCol="0" rtlCol="0" fromWordArt="0" anchor="ctr" anchorCtr="0" forceAA="0" compatLnSpc="1">
+                        <a:prstTxWarp prst="textNoShape">
+                          <a:avLst/>
+                        </a:prstTxWarp>
+                        <a:noAutofit/>
+                      </wps:bodyPr>
+                    </wps:wsp>
+                  </a:graphicData>
+                </a:graphic>
+              </wp:anchor>
+            </w:drawing>
+          </mc:Choice>
+          <mc:Fallback>
+            <w:pict>
+              <v:oval w14:anchorId="73BF4C78" id="Oval 149" o:spid="_x0000_s1026" style="position:absolute;margin-left:71.25pt;margin-top:1.7pt;width:6pt;height:6.75pt;z-index:251745280;visibility:visible;mso-wrap-style:square;mso-wrap-distance-left:9pt;mso-wrap-distance-top:0;mso-wrap-distance-right:9pt;mso-wrap-distance-bottom:0;mso-position-horizontal:absolute;mso-position-horizontal-relative:text;mso-position-vertical:absolute;mso-position-vertical-relative:text;v-text-anchor:middle" o:gfxdata="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" fillcolor="#ffc000 [3207]" strokecolor="#1f3763 [1604]" strokeweight="1pt">
+                <v:stroke joinstyle="miter"/>
+              </v:oval>
+            </w:pict>
+          </mc:Fallback>
+        </mc:AlternateContent>
+      </w:r>
+      <w:r>
+        <w:rPr>
+          <w:rFonts w:cstheme="minorHAnsi"/>
+          <w:sz w:val="24"/>
+          <w:szCs w:val="24"/>
+        </w:rPr>
+        <w:t>F-UR</w:t>
+      </w:r>
+      <w:r>
+        <w:rPr>
+          <w:rFonts w:cstheme="minorHAnsi"/>
+          <w:sz w:val="24"/>
+          <w:szCs w:val="24"/>
+        </w:rPr>
+        <w:t>8</w:t>
+      </w:r>
+      <w:r>
+        <w:rPr>
+          <w:rFonts w:cstheme="minorHAnsi"/>
+          <w:sz w:val="24"/>
+          <w:szCs w:val="24"/>
+        </w:rPr>
+        <w:t>-3</w:t>
+      </w:r>
+      <w:r>
+        <w:rPr>
+          <w:rFonts w:cstheme="minorHAnsi"/>
+          <w:sz w:val="24"/>
+          <w:szCs w:val="24"/>
+        </w:rPr>
+        <w:tab/>
+        <w:t xml:space="preserve">    Follower/Following Count</w:t>
+      </w:r>
+    </w:p>
+    <w:p>
+      <w:pPr>
+        <w:spacing w:after="0"/>
+        <w:rPr>
+          <w:rFonts w:cstheme="minorHAnsi"/>
+          <w:sz w:val="24"/>
+          <w:szCs w:val="24"/>
+        </w:rPr>
+      </w:pPr>
+      <w:r>
+        <w:rPr>
+          <w:rFonts w:cstheme="minorHAnsi"/>
+          <w:sz w:val="24"/>
+          <w:szCs w:val="24"/>
+        </w:rPr>
+        <w:tab/>
+      </w:r>
+      <w:r>
+        <w:rPr>
+          <w:rFonts w:cstheme="minorHAnsi"/>
+          <w:sz w:val="24"/>
+          <w:szCs w:val="24"/>
+        </w:rPr>
+        <w:tab/>
+        <w:t>following and follower count can be displayed on a profile.</w:t>
+      </w:r>
+    </w:p>
+    <w:p>
+      <w:pPr>
+        <w:spacing w:after="0"/>
+        <w:rPr>
+          <w:rFonts w:cstheme="minorHAnsi"/>
+          <w:sz w:val="24"/>
+          <w:szCs w:val="24"/>
+        </w:rPr>
+      </w:pPr>
+      <w:r>
+        <w:rPr>
+          <w:rFonts w:cstheme="minorHAnsi"/>
+          <w:sz w:val="24"/>
+          <w:szCs w:val="24"/>
+        </w:rPr>
+        <w:t xml:space="preserve"> </w:t>
+      </w:r>
+    </w:p>
+    <w:p>
+      <w:pPr>
+        <w:spacing w:after="0"/>
+        <w:rPr>
+          <w:rFonts w:cstheme="minorHAnsi"/>
+          <w:sz w:val="24"/>
+          <w:szCs w:val="24"/>
+        </w:rPr>
+      </w:pPr>
+      <w:r>
+        <w:rPr>
+          <w:rFonts w:cstheme="minorHAnsi"/>
+          <w:noProof/>
+          <w:sz w:val="24"/>
+          <w:szCs w:val="24"/>
+        </w:rPr>
+        <mc:AlternateContent>
+          <mc:Choice Requires="wps">
+            <w:drawing>
+              <wp:anchor distT="0" distB="0" distL="114300" distR="114300" simplePos="0" relativeHeight="251746304" behindDoc="0" locked="0" layoutInCell="1" allowOverlap="1" wp14:anchorId="03FEA291" wp14:editId="5AAF5124">
+                <wp:simplePos x="0" y="0"/>
+                <wp:positionH relativeFrom="column">
+                  <wp:posOffset>904875</wp:posOffset>
+                </wp:positionH>
+                <wp:positionV relativeFrom="paragraph">
+                  <wp:posOffset>21590</wp:posOffset>
+                </wp:positionV>
+                <wp:extent cx="76200" cy="85725"/>
+                <wp:effectExtent l="0" t="0" r="19050" b="28575"/>
+                <wp:wrapNone/>
+                <wp:docPr id="150" name="Oval 150"/>
+                <wp:cNvGraphicFramePr/>
+                <a:graphic xmlns:a="http://schemas.openxmlformats.org/drawingml/2006/main">
+                  <a:graphicData uri="http://schemas.microsoft.com/office/word/2010/wordprocessingShape">
+                    <wps:wsp>
+                      <wps:cNvSpPr/>
+                      <wps:spPr>
+                        <a:xfrm>
+                          <a:off x="0" y="0"/>
+                          <a:ext cx="76200" cy="85725"/>
+                        </a:xfrm>
+                        <a:prstGeom prst="ellipse">
+                          <a:avLst/>
+                        </a:prstGeom>
+                        <a:solidFill>
+                          <a:schemeClr val="accent4"/>
+                        </a:solidFill>
+                      </wps:spPr>
+                      <wps:style>
+                        <a:lnRef idx="2">
+                          <a:schemeClr val="accent1">
+                            <a:shade val="50000"/>
+                          </a:schemeClr>
+                        </a:lnRef>
+                        <a:fillRef idx="1">
+                          <a:schemeClr val="accent1"/>
+                        </a:fillRef>
+                        <a:effectRef idx="0">
+                          <a:schemeClr val="accent1"/>
+                        </a:effectRef>
+                        <a:fontRef idx="minor">
+                          <a:schemeClr val="lt1"/>
+                        </a:fontRef>
+                      </wps:style>
+                      <wps:bodyPr rot="0" spcFirstLastPara="0" vertOverflow="overflow" horzOverflow="overflow" vert="horz" wrap="square" lIns="91440" tIns="45720" rIns="91440" bIns="45720" numCol="1" spcCol="0" rtlCol="0" fromWordArt="0" anchor="ctr" anchorCtr="0" forceAA="0" compatLnSpc="1">
+                        <a:prstTxWarp prst="textNoShape">
+                          <a:avLst/>
+                        </a:prstTxWarp>
+                        <a:noAutofit/>
+                      </wps:bodyPr>
+                    </wps:wsp>
+                  </a:graphicData>
+                </a:graphic>
+              </wp:anchor>
+            </w:drawing>
+          </mc:Choice>
+          <mc:Fallback>
+            <w:pict>
+              <v:oval w14:anchorId="0A826717" id="Oval 150" o:spid="_x0000_s1026" style="position:absolute;margin-left:71.25pt;margin-top:1.7pt;width:6pt;height:6.75pt;z-index:251746304;visibility:visible;mso-wrap-style:square;mso-wrap-distance-left:9pt;mso-wrap-distance-top:0;mso-wrap-distance-right:9pt;mso-wrap-distance-bottom:0;mso-position-horizontal:absolute;mso-position-horizontal-relative:text;mso-position-vertical:absolute;mso-position-vertical-relative:text;v-text-anchor:middle" o:gfxdata="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" fillcolor="#ffc000 [3207]" strokecolor="#1f3763 [1604]" strokeweight="1pt">
+                <v:stroke joinstyle="miter"/>
+              </v:oval>
+            </w:pict>
+          </mc:Fallback>
+        </mc:AlternateContent>
+      </w:r>
+      <w:r>
+        <w:rPr>
+          <w:rFonts w:cstheme="minorHAnsi"/>
+          <w:sz w:val="24"/>
+          <w:szCs w:val="24"/>
+        </w:rPr>
+        <w:t>F-UR</w:t>
+      </w:r>
+      <w:r>
+        <w:rPr>
+          <w:rFonts w:cstheme="minorHAnsi"/>
+          <w:sz w:val="24"/>
+          <w:szCs w:val="24"/>
+        </w:rPr>
+        <w:t>8</w:t>
+      </w:r>
+      <w:r>
+        <w:rPr>
+          <w:rFonts w:cstheme="minorHAnsi"/>
+          <w:sz w:val="24"/>
+          <w:szCs w:val="24"/>
+        </w:rPr>
+        <w:t>-4</w:t>
+      </w:r>
+      <w:r>
+        <w:rPr>
+          <w:rFonts w:cstheme="minorHAnsi"/>
+          <w:sz w:val="24"/>
+          <w:szCs w:val="24"/>
+        </w:rPr>
+        <w:tab/>
+        <w:t xml:space="preserve">    User Posts</w:t>
+      </w:r>
+    </w:p>
+    <w:p>
+      <w:pPr>
+        <w:spacing w:after="0"/>
+        <w:rPr>
+          <w:rFonts w:cstheme="minorHAnsi"/>
+          <w:sz w:val="24"/>
+          <w:szCs w:val="24"/>
+        </w:rPr>
+      </w:pPr>
+      <w:r>
+        <w:rPr>
+          <w:rFonts w:cstheme="minorHAnsi"/>
+          <w:sz w:val="24"/>
+          <w:szCs w:val="24"/>
+        </w:rPr>
+        <w:tab/>
+      </w:r>
+      <w:r>
+        <w:rPr>
+          <w:rFonts w:cstheme="minorHAnsi"/>
+          <w:sz w:val="24"/>
+          <w:szCs w:val="24"/>
+        </w:rPr>
+        <w:tab/>
+        <w:t xml:space="preserve">All post associated to a profile can be displayed when a user views another or </w:t>
+      </w:r>
+      <w:r>
+        <w:rPr>
+          <w:rFonts w:cstheme="minorHAnsi"/>
+          <w:sz w:val="24"/>
+          <w:szCs w:val="24"/>
+        </w:rPr>
+        <w:tab/>
+      </w:r>
+      <w:r>
+        <w:rPr>
+          <w:rFonts w:cstheme="minorHAnsi"/>
+          <w:sz w:val="24"/>
+          <w:szCs w:val="24"/>
+        </w:rPr>
+        <w:tab/>
+      </w:r>
+      <w:r>
+        <w:rPr>
+          <w:rFonts w:cstheme="minorHAnsi"/>
+          <w:sz w:val="24"/>
+          <w:szCs w:val="24"/>
+        </w:rPr>
+        <w:tab/>
+        <w:t>their own profile.</w:t>
+      </w:r>
+    </w:p>
+    <w:p>
+      <w:pPr>
+        <w:spacing w:after="0"/>
+        <w:rPr>
+          <w:rFonts w:cstheme="minorHAnsi"/>
+          <w:sz w:val="24"/>
+          <w:szCs w:val="24"/>
+        </w:rPr>
+      </w:pPr>
+    </w:p>
+    <w:p>
+      <w:pPr>
+        <w:spacing w:after="0"/>
+        <w:rPr>
+          <w:rFonts w:cstheme="minorHAnsi"/>
+          <w:sz w:val="24"/>
+          <w:szCs w:val="24"/>
+        </w:rPr>
+      </w:pPr>
+      <w:r>
+        <w:rPr>
+          <w:rFonts w:cstheme="minorHAnsi"/>
+          <w:noProof/>
+          <w:sz w:val="24"/>
+          <w:szCs w:val="24"/>
+        </w:rPr>
+        <mc:AlternateContent>
+          <mc:Choice Requires="wps">
+            <w:drawing>
+              <wp:anchor distT="0" distB="0" distL="114300" distR="114300" simplePos="0" relativeHeight="251748352" behindDoc="0" locked="0" layoutInCell="1" allowOverlap="1" wp14:anchorId="12C8C253" wp14:editId="3AD3A160">
+                <wp:simplePos x="0" y="0"/>
+                <wp:positionH relativeFrom="column">
+                  <wp:posOffset>904875</wp:posOffset>
+                </wp:positionH>
+                <wp:positionV relativeFrom="paragraph">
+                  <wp:posOffset>21590</wp:posOffset>
+                </wp:positionV>
+                <wp:extent cx="76200" cy="85725"/>
+                <wp:effectExtent l="0" t="0" r="19050" b="28575"/>
+                <wp:wrapNone/>
+                <wp:docPr id="151" name="Oval 151"/>
+                <wp:cNvGraphicFramePr/>
+                <a:graphic xmlns:a="http://schemas.openxmlformats.org/drawingml/2006/main">
+                  <a:graphicData uri="http://schemas.microsoft.com/office/word/2010/wordprocessingShape">
+                    <wps:wsp>
+                      <wps:cNvSpPr/>
+                      <wps:spPr>
+                        <a:xfrm>
+                          <a:off x="0" y="0"/>
+                          <a:ext cx="76200" cy="85725"/>
+                        </a:xfrm>
+                        <a:prstGeom prst="ellipse">
+                          <a:avLst/>
+                        </a:prstGeom>
+                        <a:solidFill>
+                          <a:schemeClr val="accent4"/>
+                        </a:solidFill>
+                      </wps:spPr>
+                      <wps:style>
+                        <a:lnRef idx="2">
+                          <a:schemeClr val="accent1">
+                            <a:shade val="50000"/>
+                          </a:schemeClr>
+                        </a:lnRef>
+                        <a:fillRef idx="1">
+                          <a:schemeClr val="accent1"/>
+                        </a:fillRef>
+                        <a:effectRef idx="0">
+                          <a:schemeClr val="accent1"/>
+                        </a:effectRef>
+                        <a:fontRef idx="minor">
+                          <a:schemeClr val="lt1"/>
+                        </a:fontRef>
+                      </wps:style>
+                      <wps:bodyPr rot="0" spcFirstLastPara="0" vertOverflow="overflow" horzOverflow="overflow" vert="horz" wrap="square" lIns="91440" tIns="45720" rIns="91440" bIns="45720" numCol="1" spcCol="0" rtlCol="0" fromWordArt="0" anchor="ctr" anchorCtr="0" forceAA="0" compatLnSpc="1">
+                        <a:prstTxWarp prst="textNoShape">
+                          <a:avLst/>
+                        </a:prstTxWarp>
+                        <a:noAutofit/>
+                      </wps:bodyPr>
+                    </wps:wsp>
+                  </a:graphicData>
+                </a:graphic>
+              </wp:anchor>
+            </w:drawing>
+          </mc:Choice>
+          <mc:Fallback>
+            <w:pict>
+              <v:oval w14:anchorId="5FE5E4C5" id="Oval 151" o:spid="_x0000_s1026" style="position:absolute;margin-left:71.25pt;margin-top:1.7pt;width:6pt;height:6.75pt;z-index:251748352;visibility:visible;mso-wrap-style:square;mso-wrap-distance-left:9pt;mso-wrap-distance-top:0;mso-wrap-distance-right:9pt;mso-wrap-distance-bottom:0;mso-position-horizontal:absolute;mso-position-horizontal-relative:text;mso-position-vertical:absolute;mso-position-vertical-relative:text;v-text-anchor:middle" o:gfxdata="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" fillcolor="#ffc000 [3207]" strokecolor="#1f3763 [1604]" strokeweight="1pt">
+                <v:stroke joinstyle="miter"/>
+              </v:oval>
+            </w:pict>
+          </mc:Fallback>
+        </mc:AlternateContent>
+      </w:r>
+      <w:r>
+        <w:rPr>
+          <w:rFonts w:cstheme="minorHAnsi"/>
+          <w:sz w:val="24"/>
+          <w:szCs w:val="24"/>
+        </w:rPr>
+        <w:t>F-UR</w:t>
+      </w:r>
+      <w:r>
+        <w:rPr>
+          <w:rFonts w:cstheme="minorHAnsi"/>
+          <w:sz w:val="24"/>
+          <w:szCs w:val="24"/>
+        </w:rPr>
+        <w:t>8</w:t>
+      </w:r>
+      <w:r>
+        <w:rPr>
+          <w:rFonts w:cstheme="minorHAnsi"/>
+          <w:sz w:val="24"/>
+          <w:szCs w:val="24"/>
+        </w:rPr>
+        <w:t>-5</w:t>
+      </w:r>
+      <w:r>
+        <w:rPr>
+          <w:rFonts w:cstheme="minorHAnsi"/>
+          <w:sz w:val="24"/>
+          <w:szCs w:val="24"/>
+        </w:rPr>
+        <w:tab/>
+        <w:t xml:space="preserve">    Profile Searching</w:t>
+      </w:r>
+    </w:p>
+    <w:p>
+      <w:pPr>
+        <w:spacing w:after="0"/>
+        <w:rPr>
+          <w:rFonts w:cstheme="minorHAnsi"/>
+          <w:sz w:val="24"/>
+          <w:szCs w:val="24"/>
+        </w:rPr>
+      </w:pPr>
+      <w:r>
+        <w:rPr>
+          <w:rFonts w:cstheme="minorHAnsi"/>
+          <w:sz w:val="24"/>
+          <w:szCs w:val="24"/>
+        </w:rPr>
+        <w:tab/>
+      </w:r>
+      <w:r>
+        <w:rPr>
+          <w:rFonts w:cstheme="minorHAnsi"/>
+          <w:sz w:val="24"/>
+          <w:szCs w:val="24"/>
+        </w:rPr>
+        <w:tab/>
+        <w:t>Users could search for other users on the platform.</w:t>
+      </w:r>
+    </w:p>
     <w:p/>
     <w:p/>
     <w:p>
@@ -5142,7 +7673,6 @@
           <w:szCs w:val="40"/>
           <w:u w:val="single"/>
         </w:rPr>
-        <w:lastRenderedPageBreak/>
         <w:t>risk analysis</w:t>
       </w:r>
     </w:p>
@@ -5490,10 +8020,6 @@
       </w:r>
     </w:p>
     <w:p/>
-    <w:p/>
-    <w:p/>
-    <w:p/>
-    <w:p/>
     <w:p>
       <w:pPr>
         <w:rPr>
@@ -5510,7 +8036,6 @@
           <w:sz w:val="28"/>
           <w:szCs w:val="28"/>
         </w:rPr>
-        <w:lastRenderedPageBreak/>
         <w:t>1.2. Documentation:</w:t>
       </w:r>
     </w:p>
@@ -6566,6 +9091,7 @@
           </w:tcPr>
           <w:p>
             <w:r>
+              <w:lastRenderedPageBreak/>
               <w:t>RID4</w:t>
             </w:r>
           </w:p>
@@ -6955,7 +9481,6 @@
           </w:tcPr>
           <w:p>
             <w:r>
-              <w:lastRenderedPageBreak/>
               <w:t>RID6</w:t>
             </w:r>
           </w:p>
@@ -8011,6 +10536,7 @@
           </w:tcPr>
           <w:p>
             <w:r>
+              <w:lastRenderedPageBreak/>
               <w:t>RID11</w:t>
             </w:r>
           </w:p>
@@ -8311,7 +10837,6 @@
           </w:tcPr>
           <w:p>
             <w:r>
-              <w:lastRenderedPageBreak/>
               <w:t>RID12</w:t>
             </w:r>
           </w:p>
@@ -8954,7 +11479,17 @@
                 <w:sz w:val="24"/>
                 <w:szCs w:val="24"/>
               </w:rPr>
-              <w:t>We should set realistic timings as for when goals are to be met. We should observe our previous behavior to learn from any mistakes or bad decisions made, and possibly prioritize our timings better for more future productivity relative to the project. </w:t>
+              <w:t xml:space="preserve">We should set realistic timings as for when goals are to be met. We should observe our previous behavior to learn from any mistakes or bad decisions made, and possibly prioritize our timings better for </w:t>
+            </w:r>
+            <w:r>
+              <w:rPr>
+                <w:rFonts w:ascii="Times New Roman" w:eastAsia="Times New Roman" w:hAnsi="Times New Roman" w:cs="Times New Roman"/>
+                <w:color w:val="0E101A"/>
+                <w:sz w:val="24"/>
+                <w:szCs w:val="24"/>
+              </w:rPr>
+              <w:lastRenderedPageBreak/>
+              <w:t>more future productivity relative to the project. </w:t>
             </w:r>
           </w:p>
         </w:tc>
@@ -8969,6 +11504,7 @@
           </w:tcPr>
           <w:p>
             <w:r>
+              <w:lastRenderedPageBreak/>
               <w:t>RID15</w:t>
             </w:r>
           </w:p>
@@ -9387,7 +11923,6 @@
           </w:tcPr>
           <w:p>
             <w:r>
-              <w:lastRenderedPageBreak/>
               <w:t>R1D17</w:t>
             </w:r>
           </w:p>
@@ -10080,13 +12615,17 @@
           </w:tcPr>
           <w:p>
             <w:r>
-              <w:t xml:space="preserve">Sometimes when the final product is done and dusted, there are issues with the copyright/patent where someone has already made a similar product, or the name of our project is in conflict with </w:t>
-            </w:r>
-            <w:proofErr w:type="gramStart"/>
-            <w:r>
-              <w:t>others</w:t>
-            </w:r>
-            <w:proofErr w:type="gramEnd"/>
+              <w:t xml:space="preserve">Sometimes when the final product is done and dusted, there are issues with the copyright/patent where someone has already made a similar product, or the name of our project </w:t>
+            </w:r>
+            <w:r>
+              <w:t>conflicts with</w:t>
+            </w:r>
+            <w:r>
+              <w:t xml:space="preserve"> </w:t>
+            </w:r>
+            <w:r>
+              <w:t>other</w:t>
+            </w:r>
             <w:r>
               <w:t xml:space="preserve"> projects.</w:t>
             </w:r>
@@ -10243,14 +12782,6 @@
     <w:p/>
     <w:p/>
     <w:p/>
-    <w:p/>
-    <w:p/>
-    <w:p/>
-    <w:p/>
-    <w:p/>
-    <w:p/>
-    <w:p/>
-    <w:p/>
     <w:p>
       <w:pPr>
         <w:pStyle w:val="NormalWeb"/>
@@ -11113,23 +13644,19 @@
         <w:rPr>
           <w:color w:val="0E101A"/>
         </w:rPr>
-        <w:t xml:space="preserve">Nothing too complicated here, if communication is weak, a meeting should </w:t>
-      </w:r>
-      <w:proofErr w:type="spellStart"/>
-      <w:proofErr w:type="gramStart"/>
-      <w:r>
-        <w:rPr>
-          <w:color w:val="0E101A"/>
-        </w:rPr>
-        <w:t>scheduled</w:t>
-      </w:r>
-      <w:proofErr w:type="spellEnd"/>
-      <w:proofErr w:type="gramEnd"/>
-      <w:r>
-        <w:rPr>
-          <w:color w:val="0E101A"/>
-        </w:rPr>
-        <w:t xml:space="preserve"> to discuss the importance of communication in this project and how strongly it affects it.</w:t>
+        <w:t>Nothing too complicated here, if communication is weak, a meeting should</w:t>
+      </w:r>
+      <w:r>
+        <w:rPr>
+          <w:color w:val="0E101A"/>
+        </w:rPr>
+        <w:t xml:space="preserve"> be</w:t>
+      </w:r>
+      <w:r>
+        <w:rPr>
+          <w:color w:val="0E101A"/>
+        </w:rPr>
+        <w:t xml:space="preserve"> scheduled to discuss the importance of communication in this project and how strongly it affects it.</w:t>
       </w:r>
     </w:p>
     <w:p>
@@ -12111,6 +14638,56 @@
       <w:pPr>
         <w:pStyle w:val="ql-indent-1"/>
         <w:spacing w:before="0" w:beforeAutospacing="0" w:after="0" w:afterAutospacing="0"/>
+        <w:ind w:left="1440"/>
+        <w:rPr>
+          <w:color w:val="0E101A"/>
+        </w:rPr>
+      </w:pPr>
+    </w:p>
+    <w:p>
+      <w:pPr>
+        <w:pStyle w:val="ql-indent-1"/>
+        <w:spacing w:before="0" w:beforeAutospacing="0" w:after="0" w:afterAutospacing="0"/>
+        <w:ind w:left="1440"/>
+        <w:rPr>
+          <w:color w:val="0E101A"/>
+        </w:rPr>
+      </w:pPr>
+    </w:p>
+    <w:p>
+      <w:pPr>
+        <w:pStyle w:val="ql-indent-1"/>
+        <w:spacing w:before="0" w:beforeAutospacing="0" w:after="0" w:afterAutospacing="0"/>
+        <w:ind w:left="1440"/>
+        <w:rPr>
+          <w:color w:val="0E101A"/>
+        </w:rPr>
+      </w:pPr>
+    </w:p>
+    <w:p>
+      <w:pPr>
+        <w:pStyle w:val="ql-indent-1"/>
+        <w:spacing w:before="0" w:beforeAutospacing="0" w:after="0" w:afterAutospacing="0"/>
+        <w:ind w:left="1440"/>
+        <w:rPr>
+          <w:color w:val="0E101A"/>
+        </w:rPr>
+      </w:pPr>
+    </w:p>
+    <w:p>
+      <w:pPr>
+        <w:pStyle w:val="ql-indent-1"/>
+        <w:spacing w:before="0" w:beforeAutospacing="0" w:after="0" w:afterAutospacing="0"/>
+        <w:ind w:left="1440"/>
+        <w:rPr>
+          <w:color w:val="0E101A"/>
+        </w:rPr>
+      </w:pPr>
+    </w:p>
+    <w:p>
+      <w:pPr>
+        <w:pStyle w:val="ql-indent-1"/>
+        <w:spacing w:before="0" w:beforeAutospacing="0" w:after="0" w:afterAutospacing="0"/>
         <w:rPr>
           <w:color w:val="0E101A"/>
         </w:rPr>
@@ -12137,6 +14714,7 @@
           <w:rStyle w:val="Strong"/>
           <w:color w:val="0E101A"/>
         </w:rPr>
+        <w:lastRenderedPageBreak/>
         <w:t>Risk (RID9): Inconsistent costumers </w:t>
       </w:r>
     </w:p>
@@ -12183,14 +14761,7 @@
         <w:rPr>
           <w:color w:val="0E101A"/>
         </w:rPr>
-        <w:t xml:space="preserve">Have regular meetings with the customer; thereby, we get a clear assurance of what is to be implemented. Providing them with prototype and progress at every </w:t>
-      </w:r>
-      <w:r>
-        <w:rPr>
-          <w:color w:val="0E101A"/>
-        </w:rPr>
-        <w:lastRenderedPageBreak/>
-        <w:t>stage of the project. Let the customer aware of all potential obligations. In this way, the client knows what they want and what they do not.</w:t>
+        <w:t>Have regular meetings with the customer; thereby, we get a clear assurance of what is to be implemented. Providing them with prototype and progress at every stage of the project. Let the customer aware of all potential obligations. In this way, the client knows what they want and what they do not.</w:t>
       </w:r>
     </w:p>
     <w:p>
@@ -12570,83 +15141,13 @@
     </w:p>
     <w:p>
       <w:pPr>
-        <w:pStyle w:val="NormalWeb"/>
-        <w:spacing w:before="0" w:beforeAutospacing="0" w:after="0" w:afterAutospacing="0"/>
-        <w:rPr>
-          <w:rStyle w:val="Strong"/>
-        </w:rPr>
-      </w:pPr>
-      <w:r>
-        <w:rPr>
-          <w:rStyle w:val="Strong"/>
-        </w:rPr>
-        <w:t xml:space="preserve">            </w:t>
-      </w:r>
-      <w:r>
-        <w:rPr>
-          <w:rStyle w:val="Strong"/>
-        </w:rPr>
-        <w:t>Risk (RID</w:t>
-      </w:r>
-      <w:r>
-        <w:rPr>
-          <w:rStyle w:val="Strong"/>
-        </w:rPr>
-        <w:t>12</w:t>
-      </w:r>
-      <w:r>
-        <w:rPr>
-          <w:rStyle w:val="Strong"/>
-        </w:rPr>
-        <w:t>):</w:t>
-      </w:r>
-      <w:r>
-        <w:rPr>
-          <w:rStyle w:val="Strong"/>
-        </w:rPr>
-        <w:t xml:space="preserve"> </w:t>
-      </w:r>
-      <w:r>
-        <w:rPr>
-          <w:rStyle w:val="Strong"/>
-        </w:rPr>
-        <w:t>Server failure</w:t>
-      </w:r>
-    </w:p>
-    <w:p>
-      <w:pPr>
-        <w:pStyle w:val="NormalWeb"/>
-        <w:spacing w:before="0" w:beforeAutospacing="0" w:after="0" w:afterAutospacing="0"/>
-        <w:rPr>
-          <w:rStyle w:val="Strong"/>
-        </w:rPr>
-      </w:pPr>
-    </w:p>
-    <w:p>
-      <w:pPr>
         <w:pStyle w:val="ql-indent-1"/>
         <w:spacing w:before="0" w:beforeAutospacing="0" w:after="0" w:afterAutospacing="0"/>
         <w:ind w:left="1440"/>
         <w:rPr>
-          <w:b/>
-          <w:bCs/>
-          <w:color w:val="0E101A"/>
-        </w:rPr>
-      </w:pPr>
-      <w:r>
-        <w:rPr>
-          <w:b/>
-          <w:bCs/>
-          <w:color w:val="0E101A"/>
-        </w:rPr>
-        <w:t>1. Avoidance: </w:t>
-      </w:r>
-      <w:r>
-        <w:rPr>
-          <w:color w:val="0E101A"/>
-        </w:rPr>
-        <w:t>If the server fails for any reason whatsoever, there is a high risk of losing valuable data. We can avoid that by using incremental data backups, which work on backing up data only when data is added or modified and adds that to the previous backup.</w:t>
-      </w:r>
+          <w:color w:val="0E101A"/>
+        </w:rPr>
+      </w:pPr>
     </w:p>
     <w:p>
       <w:pPr>
@@ -12657,12 +15158,6 @@
           <w:color w:val="0E101A"/>
         </w:rPr>
       </w:pPr>
-      <w:r>
-        <w:rPr>
-          <w:color w:val="0E101A"/>
-        </w:rPr>
-        <w:t> </w:t>
-      </w:r>
     </w:p>
     <w:p>
       <w:pPr>
@@ -12673,26 +15168,6 @@
           <w:color w:val="0E101A"/>
         </w:rPr>
       </w:pPr>
-      <w:r>
-        <w:rPr>
-          <w:b/>
-          <w:bCs/>
-          <w:color w:val="0E101A"/>
-        </w:rPr>
-        <w:t>2. Contingence: </w:t>
-      </w:r>
-      <w:r>
-        <w:rPr>
-          <w:color w:val="0E101A"/>
-        </w:rPr>
-        <w:t>In the unfortunate case that this happens, we can use the last-updated back u</w:t>
-      </w:r>
-      <w:r>
-        <w:rPr>
-          <w:color w:val="0E101A"/>
-        </w:rPr>
-        <w:t>p we have for the project files.</w:t>
-      </w:r>
     </w:p>
     <w:p>
       <w:pPr>
@@ -12706,10 +15181,147 @@
     </w:p>
     <w:p>
       <w:pPr>
+        <w:pStyle w:val="NormalWeb"/>
+        <w:spacing w:before="0" w:beforeAutospacing="0" w:after="0" w:afterAutospacing="0"/>
+        <w:rPr>
+          <w:rStyle w:val="Strong"/>
+        </w:rPr>
+      </w:pPr>
+      <w:r>
+        <w:rPr>
+          <w:rStyle w:val="Strong"/>
+        </w:rPr>
+        <w:lastRenderedPageBreak/>
+        <w:t xml:space="preserve">            </w:t>
+      </w:r>
+      <w:r>
+        <w:rPr>
+          <w:rStyle w:val="Strong"/>
+        </w:rPr>
+        <w:t>Risk (RID</w:t>
+      </w:r>
+      <w:r>
+        <w:rPr>
+          <w:rStyle w:val="Strong"/>
+        </w:rPr>
+        <w:t>12</w:t>
+      </w:r>
+      <w:r>
+        <w:rPr>
+          <w:rStyle w:val="Strong"/>
+        </w:rPr>
+        <w:t>):</w:t>
+      </w:r>
+      <w:r>
+        <w:rPr>
+          <w:rStyle w:val="Strong"/>
+        </w:rPr>
+        <w:t xml:space="preserve"> </w:t>
+      </w:r>
+      <w:r>
+        <w:rPr>
+          <w:rStyle w:val="Strong"/>
+        </w:rPr>
+        <w:t>Server failure</w:t>
+      </w:r>
+    </w:p>
+    <w:p>
+      <w:pPr>
+        <w:pStyle w:val="NormalWeb"/>
+        <w:spacing w:before="0" w:beforeAutospacing="0" w:after="0" w:afterAutospacing="0"/>
+        <w:rPr>
+          <w:rStyle w:val="Strong"/>
+        </w:rPr>
+      </w:pPr>
+    </w:p>
+    <w:p>
+      <w:pPr>
         <w:pStyle w:val="ql-indent-1"/>
         <w:spacing w:before="0" w:beforeAutospacing="0" w:after="0" w:afterAutospacing="0"/>
         <w:ind w:left="1440"/>
         <w:rPr>
+          <w:b/>
+          <w:bCs/>
+          <w:color w:val="0E101A"/>
+        </w:rPr>
+      </w:pPr>
+      <w:r>
+        <w:rPr>
+          <w:b/>
+          <w:bCs/>
+          <w:color w:val="0E101A"/>
+        </w:rPr>
+        <w:t>1. Avoidance: </w:t>
+      </w:r>
+      <w:r>
+        <w:rPr>
+          <w:color w:val="0E101A"/>
+        </w:rPr>
+        <w:t>If the server fails for any reason whatsoever, there is a high risk of losing valuable data. We can avoid that by using incremental data backups, which work on backing up data only when data is added or modified and adds that to the previous backup.</w:t>
+      </w:r>
+    </w:p>
+    <w:p>
+      <w:pPr>
+        <w:pStyle w:val="ql-indent-1"/>
+        <w:spacing w:before="0" w:beforeAutospacing="0" w:after="0" w:afterAutospacing="0"/>
+        <w:ind w:left="1440"/>
+        <w:rPr>
+          <w:color w:val="0E101A"/>
+        </w:rPr>
+      </w:pPr>
+      <w:r>
+        <w:rPr>
+          <w:color w:val="0E101A"/>
+        </w:rPr>
+        <w:t> </w:t>
+      </w:r>
+    </w:p>
+    <w:p>
+      <w:pPr>
+        <w:pStyle w:val="ql-indent-1"/>
+        <w:spacing w:before="0" w:beforeAutospacing="0" w:after="0" w:afterAutospacing="0"/>
+        <w:ind w:left="1440"/>
+        <w:rPr>
+          <w:color w:val="0E101A"/>
+        </w:rPr>
+      </w:pPr>
+      <w:r>
+        <w:rPr>
+          <w:b/>
+          <w:bCs/>
+          <w:color w:val="0E101A"/>
+        </w:rPr>
+        <w:t>2. Contingence: </w:t>
+      </w:r>
+      <w:r>
+        <w:rPr>
+          <w:color w:val="0E101A"/>
+        </w:rPr>
+        <w:t>In the unfortunate case that this happens, we can use the last-updated back u</w:t>
+      </w:r>
+      <w:r>
+        <w:rPr>
+          <w:color w:val="0E101A"/>
+        </w:rPr>
+        <w:t>p we have for the project files.</w:t>
+      </w:r>
+    </w:p>
+    <w:p>
+      <w:pPr>
+        <w:pStyle w:val="ql-indent-1"/>
+        <w:spacing w:before="0" w:beforeAutospacing="0" w:after="0" w:afterAutospacing="0"/>
+        <w:ind w:left="1440"/>
+        <w:rPr>
+          <w:color w:val="0E101A"/>
+        </w:rPr>
+      </w:pPr>
+    </w:p>
+    <w:p>
+      <w:pPr>
+        <w:pStyle w:val="ql-indent-1"/>
+        <w:spacing w:before="0" w:beforeAutospacing="0" w:after="0" w:afterAutospacing="0"/>
+        <w:ind w:left="1440"/>
+        <w:rPr>
           <w:rStyle w:val="Strong"/>
           <w:b w:val="0"/>
           <w:bCs w:val="0"/>
@@ -13245,6 +15857,7 @@
           <w:bCs/>
           <w:color w:val="0E101A"/>
         </w:rPr>
+        <w:lastRenderedPageBreak/>
         <w:t>3.</w:t>
       </w:r>
       <w:r>
@@ -13365,7 +15978,6 @@
         <w:rPr>
           <w:color w:val="0E101A"/>
         </w:rPr>
-        <w:lastRenderedPageBreak/>
         <w:t> </w:t>
       </w:r>
     </w:p>
@@ -13898,8 +16510,6 @@
         <w:spacing w:before="0" w:beforeAutospacing="0" w:after="0" w:afterAutospacing="0"/>
         <w:ind w:left="1440"/>
         <w:rPr>
-          <w:b/>
-          <w:bCs/>
           <w:color w:val="0E101A"/>
         </w:rPr>
       </w:pPr>
@@ -13915,14 +16525,6 @@
           <w:color w:val="0E101A"/>
         </w:rPr>
       </w:pPr>
-      <w:r>
-        <w:rPr>
-          <w:b/>
-          <w:bCs/>
-          <w:color w:val="0E101A"/>
-        </w:rPr>
-        <w:t>2. Contingence: </w:t>
-      </w:r>
     </w:p>
     <w:p>
       <w:pPr>
@@ -13930,12 +16532,18 @@
         <w:spacing w:before="0" w:beforeAutospacing="0" w:after="0" w:afterAutospacing="0"/>
         <w:ind w:left="1440"/>
         <w:rPr>
-          <w:color w:val="0E101A"/>
-        </w:rPr>
-      </w:pPr>
-      <w:r>
-        <w:lastRenderedPageBreak/>
-        <w:t>The group members must try to raise money for the project via various sources such as private/government banks, individual asset lenders.</w:t>
+          <w:b/>
+          <w:bCs/>
+          <w:color w:val="0E101A"/>
+        </w:rPr>
+      </w:pPr>
+      <w:r>
+        <w:rPr>
+          <w:b/>
+          <w:bCs/>
+          <w:color w:val="0E101A"/>
+        </w:rPr>
+        <w:t>2. Contingence: </w:t>
       </w:r>
     </w:p>
     <w:p>
@@ -13947,6 +16555,9 @@
           <w:color w:val="0E101A"/>
         </w:rPr>
       </w:pPr>
+      <w:r>
+        <w:t>The group members must try to raise money for the project via various sources such as private/government banks, individual asset lenders.</w:t>
+      </w:r>
     </w:p>
     <w:p>
       <w:pPr>
@@ -13954,19 +16565,9 @@
         <w:spacing w:before="0" w:beforeAutospacing="0" w:after="0" w:afterAutospacing="0"/>
         <w:ind w:left="1440"/>
         <w:rPr>
-          <w:b/>
-          <w:bCs/>
-          <w:color w:val="0E101A"/>
-        </w:rPr>
-      </w:pPr>
-      <w:r>
-        <w:rPr>
-          <w:b/>
-          <w:bCs/>
-          <w:color w:val="0E101A"/>
-        </w:rPr>
-        <w:t>3. Minimization: </w:t>
-      </w:r>
+          <w:color w:val="0E101A"/>
+        </w:rPr>
+      </w:pPr>
     </w:p>
     <w:p>
       <w:pPr>
@@ -13974,14 +16575,18 @@
         <w:spacing w:before="0" w:beforeAutospacing="0" w:after="0" w:afterAutospacing="0"/>
         <w:ind w:left="1440"/>
         <w:rPr>
-          <w:color w:val="0E101A"/>
-        </w:rPr>
-      </w:pPr>
-      <w:r>
-        <w:rPr>
-          <w:color w:val="0E101A"/>
-        </w:rPr>
-        <w:t>Regular costing should be done, that is every week/month. A buffer amount should be kept on hold for these kinds of situations.</w:t>
+          <w:b/>
+          <w:bCs/>
+          <w:color w:val="0E101A"/>
+        </w:rPr>
+      </w:pPr>
+      <w:r>
+        <w:rPr>
+          <w:b/>
+          <w:bCs/>
+          <w:color w:val="0E101A"/>
+        </w:rPr>
+        <w:t>3. Minimization: </w:t>
       </w:r>
     </w:p>
     <w:p>
@@ -13993,6 +16598,12 @@
           <w:color w:val="0E101A"/>
         </w:rPr>
       </w:pPr>
+      <w:r>
+        <w:rPr>
+          <w:color w:val="0E101A"/>
+        </w:rPr>
+        <w:t>Regular costing should be done, that is every week/month. A buffer amount should be kept on hold for these kinds of situations.</w:t>
+      </w:r>
     </w:p>
     <w:p>
       <w:pPr>
@@ -14006,6 +16617,16 @@
     </w:p>
     <w:p>
       <w:pPr>
+        <w:pStyle w:val="ql-indent-1"/>
+        <w:spacing w:before="0" w:beforeAutospacing="0" w:after="0" w:afterAutospacing="0"/>
+        <w:ind w:left="1440"/>
+        <w:rPr>
+          <w:color w:val="0E101A"/>
+        </w:rPr>
+      </w:pPr>
+    </w:p>
+    <w:p>
+      <w:pPr>
         <w:pStyle w:val="NormalWeb"/>
         <w:spacing w:before="0" w:beforeAutospacing="0" w:after="0" w:afterAutospacing="0"/>
         <w:ind w:left="720"/>
@@ -14191,11 +16812,142 @@
       <w:pPr>
         <w:pStyle w:val="NormalWeb"/>
         <w:spacing w:before="0" w:beforeAutospacing="0" w:after="0" w:afterAutospacing="0"/>
+        <w:ind w:left="720"/>
+        <w:rPr>
+          <w:color w:val="0E101A"/>
+        </w:rPr>
+      </w:pPr>
+      <w:r>
+        <w:rPr>
+          <w:rStyle w:val="Strong"/>
+          <w:color w:val="0E101A"/>
+        </w:rPr>
+        <w:t>Risk (RID20): Team member’s inability to understand a spoken language.</w:t>
+      </w:r>
+    </w:p>
+    <w:p>
+      <w:pPr>
+        <w:pStyle w:val="NormalWeb"/>
+        <w:spacing w:before="0" w:beforeAutospacing="0" w:after="0" w:afterAutospacing="0"/>
+        <w:rPr>
+          <w:color w:val="0E101A"/>
+        </w:rPr>
+      </w:pPr>
+      <w:r>
+        <w:rPr>
+          <w:color w:val="0E101A"/>
+        </w:rPr>
+        <w:t> </w:t>
+      </w:r>
+    </w:p>
+    <w:p>
+      <w:pPr>
+        <w:pStyle w:val="ql-indent-1"/>
+        <w:spacing w:before="0" w:beforeAutospacing="0" w:after="0" w:afterAutospacing="0"/>
         <w:ind w:left="1440"/>
         <w:rPr>
-          <w:color w:val="0E101A"/>
-        </w:rPr>
-      </w:pPr>
+          <w:b/>
+          <w:bCs/>
+          <w:color w:val="0E101A"/>
+        </w:rPr>
+      </w:pPr>
+      <w:r>
+        <w:rPr>
+          <w:b/>
+          <w:bCs/>
+          <w:color w:val="0E101A"/>
+        </w:rPr>
+        <w:t>1. Avoidance: </w:t>
+      </w:r>
+    </w:p>
+    <w:p>
+      <w:pPr>
+        <w:pStyle w:val="ql-indent-1"/>
+        <w:spacing w:before="0" w:beforeAutospacing="0" w:after="0" w:afterAutospacing="0"/>
+        <w:ind w:left="1440"/>
+        <w:rPr>
+          <w:color w:val="0E101A"/>
+        </w:rPr>
+      </w:pPr>
+      <w:r>
+        <w:rPr>
+          <w:color w:val="0E101A"/>
+        </w:rPr>
+        <w:t>At the start of employing a team, the members should be questioned about their preferred/known languages. It is better for the team’s communication if all team members can understand each other verbally.</w:t>
+      </w:r>
+    </w:p>
+    <w:p>
+      <w:pPr>
+        <w:pStyle w:val="ql-indent-1"/>
+        <w:spacing w:before="0" w:beforeAutospacing="0" w:after="0" w:afterAutospacing="0"/>
+        <w:ind w:left="1440"/>
+        <w:rPr>
+          <w:b/>
+          <w:bCs/>
+          <w:color w:val="0E101A"/>
+        </w:rPr>
+      </w:pPr>
+    </w:p>
+    <w:p>
+      <w:pPr>
+        <w:pStyle w:val="ql-indent-1"/>
+        <w:spacing w:before="0" w:beforeAutospacing="0" w:after="0" w:afterAutospacing="0"/>
+        <w:ind w:left="1440"/>
+        <w:rPr>
+          <w:b/>
+          <w:bCs/>
+          <w:color w:val="0E101A"/>
+        </w:rPr>
+      </w:pPr>
+      <w:r>
+        <w:rPr>
+          <w:b/>
+          <w:bCs/>
+          <w:color w:val="0E101A"/>
+        </w:rPr>
+        <w:t>2. Contingence: </w:t>
+      </w:r>
+    </w:p>
+    <w:p>
+      <w:pPr>
+        <w:pStyle w:val="ql-indent-1"/>
+        <w:spacing w:before="0" w:beforeAutospacing="0" w:after="0" w:afterAutospacing="0"/>
+        <w:ind w:left="1440"/>
+      </w:pPr>
+      <w:r>
+        <w:t>The group members can easily communicate with each other in native English language using third party apps for translation verbally and text.</w:t>
+      </w:r>
+    </w:p>
+    <w:p>
+      <w:pPr>
+        <w:pStyle w:val="ql-indent-1"/>
+        <w:spacing w:before="0" w:beforeAutospacing="0" w:after="0" w:afterAutospacing="0"/>
+        <w:ind w:left="1440"/>
+        <w:rPr>
+          <w:color w:val="0E101A"/>
+        </w:rPr>
+      </w:pPr>
+    </w:p>
+    <w:p>
+      <w:pPr>
+        <w:pStyle w:val="ql-indent-1"/>
+        <w:spacing w:before="0" w:beforeAutospacing="0" w:after="0" w:afterAutospacing="0"/>
+        <w:ind w:left="1440"/>
+        <w:rPr>
+          <w:b/>
+          <w:bCs/>
+          <w:color w:val="0E101A"/>
+        </w:rPr>
+      </w:pPr>
+      <w:r>
+        <w:rPr>
+          <w:b/>
+          <w:bCs/>
+          <w:color w:val="0E101A"/>
+        </w:rPr>
+        <w:lastRenderedPageBreak/>
+        <w:t>3. Minimization: </w:t>
+      </w:r>
     </w:p>
     <w:p>
       <w:pPr>
@@ -14206,6 +16958,12 @@
           <w:color w:val="0E101A"/>
         </w:rPr>
       </w:pPr>
+      <w:r>
+        <w:rPr>
+          <w:color w:val="0E101A"/>
+        </w:rPr>
+        <w:t>This can be minimized by the use of external software or by communicating with a fellow team member who speaks a common language and can act as a translator when needed.</w:t>
+      </w:r>
     </w:p>
     <w:p>
       <w:pPr>
@@ -14213,204 +16971,9 @@
         <w:spacing w:before="0" w:beforeAutospacing="0" w:after="0" w:afterAutospacing="0"/>
         <w:ind w:left="1440"/>
         <w:rPr>
-          <w:color w:val="0E101A"/>
-        </w:rPr>
-      </w:pPr>
-    </w:p>
-    <w:p>
-      <w:pPr>
-        <w:pStyle w:val="NormalWeb"/>
-        <w:spacing w:before="0" w:beforeAutospacing="0" w:after="0" w:afterAutospacing="0"/>
-        <w:ind w:left="1440"/>
-        <w:rPr>
-          <w:color w:val="0E101A"/>
-        </w:rPr>
-      </w:pPr>
-    </w:p>
-    <w:p>
-      <w:pPr>
-        <w:pStyle w:val="NormalWeb"/>
-        <w:spacing w:before="0" w:beforeAutospacing="0" w:after="0" w:afterAutospacing="0"/>
-        <w:ind w:left="720"/>
-        <w:rPr>
-          <w:color w:val="0E101A"/>
-        </w:rPr>
-      </w:pPr>
-      <w:r>
-        <w:rPr>
           <w:rStyle w:val="Strong"/>
-          <w:color w:val="0E101A"/>
-        </w:rPr>
-        <w:t>Risk (RID20): Team member’s inability to understand a spoken language.</w:t>
-      </w:r>
-    </w:p>
-    <w:p>
-      <w:pPr>
-        <w:pStyle w:val="NormalWeb"/>
-        <w:spacing w:before="0" w:beforeAutospacing="0" w:after="0" w:afterAutospacing="0"/>
-        <w:rPr>
-          <w:color w:val="0E101A"/>
-        </w:rPr>
-      </w:pPr>
-      <w:r>
-        <w:rPr>
-          <w:color w:val="0E101A"/>
-        </w:rPr>
-        <w:t> </w:t>
-      </w:r>
-    </w:p>
-    <w:p>
-      <w:pPr>
-        <w:pStyle w:val="ql-indent-1"/>
-        <w:spacing w:before="0" w:beforeAutospacing="0" w:after="0" w:afterAutospacing="0"/>
-        <w:ind w:left="1440"/>
-        <w:rPr>
-          <w:b/>
-          <w:bCs/>
-          <w:color w:val="0E101A"/>
-        </w:rPr>
-      </w:pPr>
-      <w:r>
-        <w:rPr>
-          <w:b/>
-          <w:bCs/>
-          <w:color w:val="0E101A"/>
-        </w:rPr>
-        <w:t>1. Avoidance: </w:t>
-      </w:r>
-    </w:p>
-    <w:p>
-      <w:pPr>
-        <w:pStyle w:val="ql-indent-1"/>
-        <w:spacing w:before="0" w:beforeAutospacing="0" w:after="0" w:afterAutospacing="0"/>
-        <w:ind w:left="1440"/>
-        <w:rPr>
-          <w:color w:val="0E101A"/>
-        </w:rPr>
-      </w:pPr>
-      <w:r>
-        <w:rPr>
-          <w:color w:val="0E101A"/>
-        </w:rPr>
-        <w:t>At the start of employing a team, the members should be questioned about their preferred/known languages. It is better for the team’s communication if all team members can understand each other verbally.</w:t>
-      </w:r>
-    </w:p>
-    <w:p>
-      <w:pPr>
-        <w:pStyle w:val="ql-indent-1"/>
-        <w:spacing w:before="0" w:beforeAutospacing="0" w:after="0" w:afterAutospacing="0"/>
-        <w:ind w:left="1440"/>
-        <w:rPr>
-          <w:b/>
-          <w:bCs/>
-          <w:color w:val="0E101A"/>
-        </w:rPr>
-      </w:pPr>
-    </w:p>
-    <w:p>
-      <w:pPr>
-        <w:pStyle w:val="ql-indent-1"/>
-        <w:spacing w:before="0" w:beforeAutospacing="0" w:after="0" w:afterAutospacing="0"/>
-        <w:ind w:left="1440"/>
-        <w:rPr>
-          <w:b/>
-          <w:bCs/>
-          <w:color w:val="0E101A"/>
-        </w:rPr>
-      </w:pPr>
-      <w:r>
-        <w:rPr>
-          <w:b/>
-          <w:bCs/>
-          <w:color w:val="0E101A"/>
-        </w:rPr>
-        <w:t>2. Contingence: </w:t>
-      </w:r>
-    </w:p>
-    <w:p>
-      <w:pPr>
-        <w:pStyle w:val="ql-indent-1"/>
-        <w:spacing w:before="0" w:beforeAutospacing="0" w:after="0" w:afterAutospacing="0"/>
-        <w:ind w:left="1440"/>
-      </w:pPr>
-      <w:r>
-        <w:t>The group members can easily communicate with each other in native English language using third party apps for translation verbally and text.</w:t>
-      </w:r>
-    </w:p>
-    <w:p>
-      <w:pPr>
-        <w:pStyle w:val="ql-indent-1"/>
-        <w:spacing w:before="0" w:beforeAutospacing="0" w:after="0" w:afterAutospacing="0"/>
-        <w:ind w:left="1440"/>
-        <w:rPr>
-          <w:color w:val="0E101A"/>
-        </w:rPr>
-      </w:pPr>
-    </w:p>
-    <w:p>
-      <w:pPr>
-        <w:pStyle w:val="ql-indent-1"/>
-        <w:spacing w:before="0" w:beforeAutospacing="0" w:after="0" w:afterAutospacing="0"/>
-        <w:ind w:left="1440"/>
-        <w:rPr>
-          <w:b/>
-          <w:bCs/>
-          <w:color w:val="0E101A"/>
-        </w:rPr>
-      </w:pPr>
-      <w:r>
-        <w:rPr>
-          <w:b/>
-          <w:bCs/>
-          <w:color w:val="0E101A"/>
-        </w:rPr>
-        <w:t>3. Minimization: </w:t>
-      </w:r>
-    </w:p>
-    <w:p>
-      <w:pPr>
-        <w:pStyle w:val="NormalWeb"/>
-        <w:spacing w:before="0" w:beforeAutospacing="0" w:after="0" w:afterAutospacing="0"/>
-        <w:ind w:left="1440"/>
-        <w:rPr>
-          <w:color w:val="0E101A"/>
-        </w:rPr>
-      </w:pPr>
-      <w:r>
-        <w:rPr>
-          <w:color w:val="0E101A"/>
-        </w:rPr>
-        <w:t>This can be minimized by the use of external software or by communicating with a fellow team member who speaks a common language and can act as a translator when needed.</w:t>
-      </w:r>
-    </w:p>
-    <w:p>
-      <w:pPr>
-        <w:pStyle w:val="NormalWeb"/>
-        <w:spacing w:before="0" w:beforeAutospacing="0" w:after="0" w:afterAutospacing="0"/>
-        <w:ind w:left="1440"/>
-        <w:rPr>
-          <w:color w:val="0E101A"/>
-        </w:rPr>
-      </w:pPr>
-    </w:p>
-    <w:p>
-      <w:pPr>
-        <w:pStyle w:val="NormalWeb"/>
-        <w:spacing w:before="0" w:beforeAutospacing="0" w:after="0" w:afterAutospacing="0"/>
-        <w:ind w:left="720"/>
-        <w:rPr>
-          <w:rStyle w:val="Strong"/>
-          <w:color w:val="0E101A"/>
-        </w:rPr>
-      </w:pPr>
-    </w:p>
-    <w:p>
-      <w:pPr>
-        <w:pStyle w:val="NormalWeb"/>
-        <w:spacing w:before="0" w:beforeAutospacing="0" w:after="0" w:afterAutospacing="0"/>
-        <w:ind w:left="720"/>
-        <w:rPr>
-          <w:rStyle w:val="Strong"/>
+          <w:b w:val="0"/>
+          <w:bCs w:val="0"/>
           <w:color w:val="0E101A"/>
         </w:rPr>
       </w:pPr>
@@ -14626,43 +17189,17 @@
     </w:p>
     <w:p>
       <w:pPr>
-        <w:spacing w:after="0" w:line="240" w:lineRule="auto"/>
-        <w:rPr>
-          <w:rFonts w:ascii="Times New Roman" w:eastAsia="Times New Roman" w:hAnsi="Times New Roman" w:cs="Times New Roman"/>
-          <w:color w:val="0E101A"/>
-          <w:sz w:val="24"/>
-          <w:szCs w:val="24"/>
-        </w:rPr>
-      </w:pPr>
-      <w:r>
-        <w:rPr>
-          <w:rFonts w:ascii="Times New Roman" w:eastAsia="Times New Roman" w:hAnsi="Times New Roman" w:cs="Times New Roman"/>
-          <w:color w:val="0E101A"/>
-          <w:sz w:val="24"/>
-          <w:szCs w:val="24"/>
-        </w:rPr>
-        <w:t> </w:t>
-      </w:r>
-    </w:p>
-    <w:p>
-      <w:pPr>
-        <w:spacing w:after="0" w:line="240" w:lineRule="auto"/>
-        <w:rPr>
-          <w:rFonts w:ascii="Times New Roman" w:eastAsia="Times New Roman" w:hAnsi="Times New Roman" w:cs="Times New Roman"/>
-          <w:color w:val="0E101A"/>
-          <w:sz w:val="24"/>
-          <w:szCs w:val="24"/>
-        </w:rPr>
-      </w:pPr>
-      <w:r>
-        <w:rPr>
-          <w:rFonts w:ascii="Times New Roman" w:eastAsia="Times New Roman" w:hAnsi="Times New Roman" w:cs="Times New Roman"/>
-          <w:color w:val="0E101A"/>
-          <w:sz w:val="24"/>
-          <w:szCs w:val="24"/>
-        </w:rPr>
-        <w:t>  </w:t>
-      </w:r>
+        <w:pStyle w:val="NormalWeb"/>
+        <w:spacing w:before="0" w:beforeAutospacing="0" w:after="0" w:afterAutospacing="0"/>
+        <w:ind w:left="720"/>
+        <w:rPr>
+          <w:b/>
+          <w:bCs/>
+          <w:color w:val="0E101A"/>
+          <w:sz w:val="32"/>
+          <w:szCs w:val="32"/>
+        </w:rPr>
+      </w:pPr>
     </w:p>
     <w:p>
       <w:pPr>
@@ -15656,7 +18193,6 @@
           <w:sz w:val="24"/>
           <w:szCs w:val="24"/>
         </w:rPr>
-        <w:lastRenderedPageBreak/>
         <w:t xml:space="preserve">                        </w:t>
       </w:r>
       <w:r>
@@ -16401,31 +18937,6 @@
     <w:p>
       <w:pPr>
         <w:spacing w:after="0" w:line="240" w:lineRule="auto"/>
-        <w:ind w:firstLine="60"/>
-        <w:rPr>
-          <w:rFonts w:ascii="Times New Roman" w:eastAsia="Times New Roman" w:hAnsi="Times New Roman" w:cs="Times New Roman"/>
-          <w:color w:val="0E101A"/>
-          <w:sz w:val="24"/>
-          <w:szCs w:val="24"/>
-        </w:rPr>
-      </w:pPr>
-    </w:p>
-    <w:p>
-      <w:pPr>
-        <w:spacing w:after="0" w:line="240" w:lineRule="auto"/>
-        <w:ind w:firstLine="60"/>
-        <w:rPr>
-          <w:rFonts w:ascii="Times New Roman" w:eastAsia="Times New Roman" w:hAnsi="Times New Roman" w:cs="Times New Roman"/>
-          <w:color w:val="0E101A"/>
-          <w:sz w:val="24"/>
-          <w:szCs w:val="24"/>
-        </w:rPr>
-      </w:pPr>
-    </w:p>
-    <w:p>
-      <w:pPr>
-        <w:spacing w:after="0" w:line="240" w:lineRule="auto"/>
-        <w:ind w:firstLine="60"/>
         <w:rPr>
           <w:rFonts w:ascii="Times New Roman" w:eastAsia="Times New Roman" w:hAnsi="Times New Roman" w:cs="Times New Roman"/>
           <w:color w:val="0E101A"/>
@@ -16823,6 +19334,45 @@
     </w:p>
     <w:p>
       <w:pPr>
+        <w:pStyle w:val="ListParagraph"/>
+        <w:spacing w:after="0" w:line="240" w:lineRule="auto"/>
+        <w:ind w:left="1440"/>
+        <w:rPr>
+          <w:rFonts w:ascii="Times New Roman" w:eastAsia="Times New Roman" w:hAnsi="Times New Roman" w:cs="Times New Roman"/>
+          <w:color w:val="0E101A"/>
+          <w:sz w:val="24"/>
+          <w:szCs w:val="24"/>
+        </w:rPr>
+      </w:pPr>
+    </w:p>
+    <w:p>
+      <w:pPr>
+        <w:pStyle w:val="ListParagraph"/>
+        <w:spacing w:after="0" w:line="240" w:lineRule="auto"/>
+        <w:ind w:left="1440"/>
+        <w:rPr>
+          <w:rFonts w:ascii="Times New Roman" w:eastAsia="Times New Roman" w:hAnsi="Times New Roman" w:cs="Times New Roman"/>
+          <w:color w:val="0E101A"/>
+          <w:sz w:val="24"/>
+          <w:szCs w:val="24"/>
+        </w:rPr>
+      </w:pPr>
+    </w:p>
+    <w:p>
+      <w:pPr>
+        <w:pStyle w:val="ListParagraph"/>
+        <w:spacing w:after="0" w:line="240" w:lineRule="auto"/>
+        <w:ind w:left="1440"/>
+        <w:rPr>
+          <w:rFonts w:ascii="Times New Roman" w:eastAsia="Times New Roman" w:hAnsi="Times New Roman" w:cs="Times New Roman"/>
+          <w:color w:val="0E101A"/>
+          <w:sz w:val="24"/>
+          <w:szCs w:val="24"/>
+        </w:rPr>
+      </w:pPr>
+    </w:p>
+    <w:p>
+      <w:pPr>
         <w:spacing w:after="0" w:line="240" w:lineRule="auto"/>
         <w:ind w:left="720" w:firstLine="60"/>
         <w:rPr>
@@ -16852,6 +19402,7 @@
         <w:rPr>
           <w:noProof/>
         </w:rPr>
+        <w:lastRenderedPageBreak/>
         <mc:AlternateContent>
           <mc:Choice Requires="wps">
             <w:drawing>
@@ -16945,7 +19496,6 @@
           <w:sz w:val="24"/>
           <w:szCs w:val="24"/>
         </w:rPr>
-        <w:lastRenderedPageBreak/>
         <w:t>The team must be made aware of people’s strength and capabilities. Any member having a hard time understanding or completing given work must as for assistance. </w:t>
       </w:r>
     </w:p>
@@ -17950,19 +20500,6 @@
     </w:p>
     <w:p>
       <w:pPr>
-        <w:pStyle w:val="ListParagraph"/>
-        <w:spacing w:after="0" w:line="240" w:lineRule="auto"/>
-        <w:ind w:left="1440"/>
-        <w:rPr>
-          <w:rFonts w:ascii="Times New Roman" w:eastAsia="Times New Roman" w:hAnsi="Times New Roman" w:cs="Times New Roman"/>
-          <w:color w:val="0E101A"/>
-          <w:sz w:val="24"/>
-          <w:szCs w:val="24"/>
-        </w:rPr>
-      </w:pPr>
-    </w:p>
-    <w:p>
-      <w:pPr>
         <w:spacing w:after="0" w:line="240" w:lineRule="auto"/>
         <w:ind w:firstLine="120"/>
         <w:rPr>
@@ -18396,6 +20933,7 @@
         <w:rPr>
           <w:noProof/>
         </w:rPr>
+        <w:lastRenderedPageBreak/>
         <mc:AlternateContent>
           <mc:Choice Requires="wps">
             <w:drawing>
@@ -18532,7 +21070,6 @@
           <w:sz w:val="24"/>
           <w:szCs w:val="24"/>
         </w:rPr>
-        <w:lastRenderedPageBreak/>
         <w:t xml:space="preserve">The team members should be cautious of not using anything similar to an existing project or an idea. If necessary, they should seek for a license or a permission to use anything that isn’t yours. </w:t>
       </w:r>
     </w:p>
@@ -19149,7 +21686,6 @@
           <w:sz w:val="24"/>
           <w:szCs w:val="24"/>
         </w:rPr>
-        <w:lastRenderedPageBreak/>
         <w:t>2. Definitions:</w:t>
       </w:r>
     </w:p>

</xml_diff>

<commit_message>
Big buncha changes to some mistakes and stuff
</commit_message>
<xml_diff>
--- a/Novus Stage 1.docx
+++ b/Novus Stage 1.docx
@@ -2469,14 +2469,6 @@
     <w:p>
       <w:pPr>
         <w:rPr>
-          <w:sz w:val="24"/>
-          <w:szCs w:val="24"/>
-        </w:rPr>
-      </w:pPr>
-    </w:p>
-    <w:p>
-      <w:pPr>
-        <w:rPr>
           <w:b/>
           <w:bCs/>
           <w:sz w:val="32"/>
@@ -2511,7 +2503,7 @@
           <w:sz w:val="24"/>
           <w:szCs w:val="24"/>
         </w:rPr>
-        <w:t>Users should have their own personal account</w:t>
+        <w:t>The product must be compatible on PC and mobile</w:t>
       </w:r>
     </w:p>
     <w:p>
@@ -2532,7 +2524,23 @@
           <w:sz w:val="24"/>
           <w:szCs w:val="24"/>
         </w:rPr>
-        <w:t>Users cannot post without an account</w:t>
+        <w:t>Product interface must be user friendly (</w:t>
+      </w:r>
+      <w:proofErr w:type="spellStart"/>
+      <w:r>
+        <w:rPr>
+          <w:sz w:val="24"/>
+          <w:szCs w:val="24"/>
+        </w:rPr>
+        <w:t>ie</w:t>
+      </w:r>
+      <w:proofErr w:type="spellEnd"/>
+      <w:r>
+        <w:rPr>
+          <w:sz w:val="24"/>
+          <w:szCs w:val="24"/>
+        </w:rPr>
+        <w:t>. Easy to understand and appealing)</w:t>
       </w:r>
     </w:p>
     <w:p>
@@ -2553,7 +2561,7 @@
           <w:sz w:val="24"/>
           <w:szCs w:val="24"/>
         </w:rPr>
-        <w:t>Users cannot comment / contribute to points without an account</w:t>
+        <w:t>User data must adhere to GDPR standards</w:t>
       </w:r>
     </w:p>
     <w:p>
@@ -2574,7 +2582,7 @@
           <w:sz w:val="24"/>
           <w:szCs w:val="24"/>
         </w:rPr>
-        <w:t>The product must be compatible on PC and mobile</w:t>
+        <w:t>The product must be well optimized and run fast on all devices</w:t>
       </w:r>
     </w:p>
     <w:p>
@@ -2592,26 +2600,11 @@
       </w:pPr>
       <w:r>
         <w:rPr>
-          <w:sz w:val="24"/>
-          <w:szCs w:val="24"/>
-        </w:rPr>
-        <w:t>Product interface must be user friendly (</w:t>
-      </w:r>
-      <w:proofErr w:type="spellStart"/>
-      <w:r>
-        <w:rPr>
-          <w:sz w:val="24"/>
-          <w:szCs w:val="24"/>
-        </w:rPr>
-        <w:t>ie</w:t>
-      </w:r>
-      <w:proofErr w:type="spellEnd"/>
-      <w:r>
-        <w:rPr>
-          <w:sz w:val="24"/>
-          <w:szCs w:val="24"/>
-        </w:rPr>
-        <w:t>. Easy to understand and appealing)</w:t>
+          <w:rFonts w:cstheme="minorHAnsi"/>
+          <w:sz w:val="24"/>
+          <w:szCs w:val="24"/>
+        </w:rPr>
+        <w:t>The systems database capacity must be scalable</w:t>
       </w:r>
     </w:p>
     <w:p>
@@ -2632,7 +2625,7 @@
           <w:sz w:val="24"/>
           <w:szCs w:val="24"/>
         </w:rPr>
-        <w:t>User data must adhere to GDPR standards</w:t>
+        <w:t>Normal user permissions and power will be different to a moderator’s</w:t>
       </w:r>
     </w:p>
     <w:p>
@@ -2653,40 +2646,8 @@
           <w:sz w:val="24"/>
           <w:szCs w:val="24"/>
         </w:rPr>
-        <w:t>Normal user permissions and power will be different to a moderator’s</w:t>
-      </w:r>
-    </w:p>
-    <w:p>
-      <w:pPr>
-        <w:pStyle w:val="ListParagraph"/>
-        <w:numPr>
-          <w:ilvl w:val="0"/>
-          <w:numId w:val="12"/>
-        </w:numPr>
-        <w:spacing w:line="259" w:lineRule="auto"/>
-        <w:rPr>
-          <w:sz w:val="24"/>
-          <w:szCs w:val="24"/>
-        </w:rPr>
-      </w:pPr>
-      <w:r>
-        <w:rPr>
-          <w:sz w:val="24"/>
-          <w:szCs w:val="24"/>
-        </w:rPr>
         <w:t>Product to be complete by the first of May 2021</w:t>
       </w:r>
-    </w:p>
-    <w:p>
-      <w:pPr>
-        <w:rPr>
-          <w:b/>
-          <w:bCs/>
-          <w:sz w:val="24"/>
-          <w:szCs w:val="24"/>
-          <w:u w:val="single"/>
-        </w:rPr>
-      </w:pPr>
     </w:p>
     <w:p>
       <w:pPr>
@@ -2742,17 +2703,6 @@
         <w:rPr>
           <w:b/>
           <w:bCs/>
-          <w:sz w:val="24"/>
-          <w:szCs w:val="24"/>
-          <w:u w:val="single"/>
-        </w:rPr>
-      </w:pPr>
-    </w:p>
-    <w:p>
-      <w:pPr>
-        <w:rPr>
-          <w:b/>
-          <w:bCs/>
           <w:sz w:val="32"/>
           <w:szCs w:val="32"/>
         </w:rPr>
@@ -2768,12 +2718,42 @@
       </w:r>
     </w:p>
     <w:p>
+      <w:pPr>
+        <w:rPr>
+          <w:sz w:val="24"/>
+          <w:szCs w:val="24"/>
+        </w:rPr>
+      </w:pPr>
       <w:r>
         <w:rPr>
           <w:sz w:val="24"/>
           <w:szCs w:val="24"/>
         </w:rPr>
         <w:t>The product will be compatible on all internet browsers, Android and IOS.</w:t>
+      </w:r>
+    </w:p>
+    <w:p>
+      <w:pPr>
+        <w:rPr>
+          <w:sz w:val="24"/>
+          <w:szCs w:val="24"/>
+        </w:rPr>
+      </w:pPr>
+      <w:r>
+        <w:rPr>
+          <w:sz w:val="24"/>
+          <w:szCs w:val="24"/>
+        </w:rPr>
+        <w:t xml:space="preserve">Flutter will be used to create the app. Flutter is a SDK by Google that allows for the development of apps which are compatible with multiple platforms using the same codebase. </w:t>
+      </w:r>
+    </w:p>
+    <w:p>
+      <w:r>
+        <w:rPr>
+          <w:sz w:val="24"/>
+          <w:szCs w:val="24"/>
+        </w:rPr>
+        <w:t>Firebase will also be primarily used as the database for the product. This is because it offers interoperability with flutter and will allow us to store and use all relevant data in a comprehensive and simple manner.</w:t>
       </w:r>
     </w:p>
     <w:p>
@@ -3182,18 +3162,18 @@
         <mc:AlternateContent>
           <mc:Choice Requires="wps">
             <w:drawing>
-              <wp:anchor distT="0" distB="0" distL="114300" distR="114300" simplePos="0" relativeHeight="251756544" behindDoc="0" locked="0" layoutInCell="1" allowOverlap="1" wp14:anchorId="5604F800" wp14:editId="17AB059F">
+              <wp:anchor distT="0" distB="0" distL="114300" distR="114300" simplePos="0" relativeHeight="251816960" behindDoc="0" locked="0" layoutInCell="1" allowOverlap="1" wp14:anchorId="1FE702D0" wp14:editId="27F2D079">
                 <wp:simplePos x="0" y="0"/>
                 <wp:positionH relativeFrom="column">
-                  <wp:posOffset>904875</wp:posOffset>
+                  <wp:posOffset>908050</wp:posOffset>
                 </wp:positionH>
                 <wp:positionV relativeFrom="paragraph">
-                  <wp:posOffset>21590</wp:posOffset>
+                  <wp:posOffset>31750</wp:posOffset>
                 </wp:positionV>
                 <wp:extent cx="76200" cy="85725"/>
                 <wp:effectExtent l="0" t="0" r="19050" b="28575"/>
                 <wp:wrapNone/>
-                <wp:docPr id="157" name="Oval 157"/>
+                <wp:docPr id="201" name="Oval 201"/>
                 <wp:cNvGraphicFramePr/>
                 <a:graphic xmlns:a="http://schemas.openxmlformats.org/drawingml/2006/main">
                   <a:graphicData uri="http://schemas.microsoft.com/office/word/2010/wordprocessingShape">
@@ -3208,7 +3188,7 @@
                           <a:avLst/>
                         </a:prstGeom>
                         <a:solidFill>
-                          <a:schemeClr val="accent6"/>
+                          <a:srgbClr val="FF0000"/>
                         </a:solidFill>
                       </wps:spPr>
                       <wps:style>
@@ -3241,7 +3221,7 @@
           </mc:Choice>
           <mc:Fallback>
             <w:pict>
-              <v:oval w14:anchorId="449B9513" id="Oval 157" o:spid="_x0000_s1026" style="position:absolute;margin-left:71.25pt;margin-top:1.7pt;width:6pt;height:6.75pt;z-index:251756544;visibility:visible;mso-wrap-style:square;mso-wrap-distance-left:9pt;mso-wrap-distance-top:0;mso-wrap-distance-right:9pt;mso-wrap-distance-bottom:0;mso-position-horizontal:absolute;mso-position-horizontal-relative:text;mso-position-vertical:absolute;mso-position-vertical-relative:text;v-text-anchor:middle" o:gfxdata="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" fillcolor="#70ad47 [3209]" strokecolor="#1f3763 [1604]" strokeweight="1pt">
+              <v:oval w14:anchorId="13710C0A" id="Oval 201" o:spid="_x0000_s1026" style="position:absolute;margin-left:71.5pt;margin-top:2.5pt;width:6pt;height:6.75pt;z-index:251816960;visibility:visible;mso-wrap-style:square;mso-wrap-distance-left:9pt;mso-wrap-distance-top:0;mso-wrap-distance-right:9pt;mso-wrap-distance-bottom:0;mso-position-horizontal:absolute;mso-position-horizontal-relative:text;mso-position-vertical:absolute;mso-position-vertical-relative:text;v-text-anchor:middle" o:gfxdata="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" fillcolor="red" strokecolor="#1f3763 [1604]" strokeweight="1pt">
                 <v:stroke joinstyle="miter"/>
               </v:oval>
             </w:pict>
@@ -3362,7 +3342,7 @@
         <mc:AlternateContent>
           <mc:Choice Requires="wps">
             <w:drawing>
-              <wp:anchor distT="0" distB="0" distL="114300" distR="114300" simplePos="0" relativeHeight="251758592" behindDoc="0" locked="0" layoutInCell="1" allowOverlap="1" wp14:anchorId="6FC7FE9B" wp14:editId="667F7545">
+              <wp:anchor distT="0" distB="0" distL="114300" distR="114300" simplePos="0" relativeHeight="251758592" behindDoc="0" locked="0" layoutInCell="1" allowOverlap="1" wp14:anchorId="6FC7FE9B" wp14:editId="6FE91284">
                 <wp:simplePos x="0" y="0"/>
                 <wp:positionH relativeFrom="column">
                   <wp:posOffset>904875</wp:posOffset>
@@ -3388,7 +3368,7 @@
                           <a:avLst/>
                         </a:prstGeom>
                         <a:solidFill>
-                          <a:schemeClr val="accent6"/>
+                          <a:srgbClr val="FF0000"/>
                         </a:solidFill>
                       </wps:spPr>
                       <wps:style>
@@ -3421,7 +3401,7 @@
           </mc:Choice>
           <mc:Fallback>
             <w:pict>
-              <v:oval w14:anchorId="1D487B57" id="Oval 158" o:spid="_x0000_s1026" style="position:absolute;margin-left:71.25pt;margin-top:1.7pt;width:6pt;height:6.75pt;z-index:251758592;visibility:visible;mso-wrap-style:square;mso-wrap-distance-left:9pt;mso-wrap-distance-top:0;mso-wrap-distance-right:9pt;mso-wrap-distance-bottom:0;mso-position-horizontal:absolute;mso-position-horizontal-relative:text;mso-position-vertical:absolute;mso-position-vertical-relative:text;v-text-anchor:middle" o:gfxdata="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" fillcolor="#70ad47 [3209]" strokecolor="#1f3763 [1604]" strokeweight="1pt">
+              <v:oval w14:anchorId="57F41A5A" id="Oval 158" o:spid="_x0000_s1026" style="position:absolute;margin-left:71.25pt;margin-top:1.7pt;width:6pt;height:6.75pt;z-index:251758592;visibility:visible;mso-wrap-style:square;mso-wrap-distance-left:9pt;mso-wrap-distance-top:0;mso-wrap-distance-right:9pt;mso-wrap-distance-bottom:0;mso-position-horizontal:absolute;mso-position-horizontal-relative:text;mso-position-vertical:absolute;mso-position-vertical-relative:text;v-text-anchor:middle" o:gfxdata="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" fillcolor="red" strokecolor="#1f3763 [1604]" strokeweight="1pt">
                 <v:stroke joinstyle="miter"/>
               </v:oval>
             </w:pict>
@@ -3542,7 +3522,7 @@
         <mc:AlternateContent>
           <mc:Choice Requires="wps">
             <w:drawing>
-              <wp:anchor distT="0" distB="0" distL="114300" distR="114300" simplePos="0" relativeHeight="251760640" behindDoc="0" locked="0" layoutInCell="1" allowOverlap="1" wp14:anchorId="55F28433" wp14:editId="53C68A0B">
+              <wp:anchor distT="0" distB="0" distL="114300" distR="114300" simplePos="0" relativeHeight="251760640" behindDoc="0" locked="0" layoutInCell="1" allowOverlap="1" wp14:anchorId="55F28433" wp14:editId="45822579">
                 <wp:simplePos x="0" y="0"/>
                 <wp:positionH relativeFrom="column">
                   <wp:posOffset>904875</wp:posOffset>
@@ -3568,7 +3548,7 @@
                           <a:avLst/>
                         </a:prstGeom>
                         <a:solidFill>
-                          <a:schemeClr val="accent4"/>
+                          <a:srgbClr val="FFC000"/>
                         </a:solidFill>
                       </wps:spPr>
                       <wps:style>
@@ -3601,7 +3581,7 @@
           </mc:Choice>
           <mc:Fallback>
             <w:pict>
-              <v:oval w14:anchorId="591EB906" id="Oval 159" o:spid="_x0000_s1026" style="position:absolute;margin-left:71.25pt;margin-top:1.7pt;width:6pt;height:6.75pt;z-index:251760640;visibility:visible;mso-wrap-style:square;mso-wrap-distance-left:9pt;mso-wrap-distance-top:0;mso-wrap-distance-right:9pt;mso-wrap-distance-bottom:0;mso-position-horizontal:absolute;mso-position-horizontal-relative:text;mso-position-vertical:absolute;mso-position-vertical-relative:text;v-text-anchor:middle" o:gfxdata="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" fillcolor="#ffc000 [3207]" strokecolor="#1f3763 [1604]" strokeweight="1pt">
+              <v:oval w14:anchorId="14AD99C0" id="Oval 159" o:spid="_x0000_s1026" style="position:absolute;margin-left:71.25pt;margin-top:1.7pt;width:6pt;height:6.75pt;z-index:251760640;visibility:visible;mso-wrap-style:square;mso-wrap-distance-left:9pt;mso-wrap-distance-top:0;mso-wrap-distance-right:9pt;mso-wrap-distance-bottom:0;mso-position-horizontal:absolute;mso-position-horizontal-relative:text;mso-position-vertical:absolute;mso-position-vertical-relative:text;v-text-anchor:middle" o:gfxdata="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" fillcolor="#ffc000" strokecolor="#1f3763 [1604]" strokeweight="1pt">
                 <v:stroke joinstyle="miter"/>
               </v:oval>
             </w:pict>
@@ -3729,7 +3709,7 @@
         <mc:AlternateContent>
           <mc:Choice Requires="wps">
             <w:drawing>
-              <wp:anchor distT="0" distB="0" distL="114300" distR="114300" simplePos="0" relativeHeight="251762688" behindDoc="0" locked="0" layoutInCell="1" allowOverlap="1" wp14:anchorId="66FE6033" wp14:editId="47BD6808">
+              <wp:anchor distT="0" distB="0" distL="114300" distR="114300" simplePos="0" relativeHeight="251762688" behindDoc="0" locked="0" layoutInCell="1" allowOverlap="1" wp14:anchorId="66FE6033" wp14:editId="4E8800A5">
                 <wp:simplePos x="0" y="0"/>
                 <wp:positionH relativeFrom="column">
                   <wp:posOffset>904875</wp:posOffset>
@@ -3755,7 +3735,7 @@
                           <a:avLst/>
                         </a:prstGeom>
                         <a:solidFill>
-                          <a:schemeClr val="accent6"/>
+                          <a:srgbClr val="FF0000"/>
                         </a:solidFill>
                       </wps:spPr>
                       <wps:style>
@@ -3788,7 +3768,7 @@
           </mc:Choice>
           <mc:Fallback>
             <w:pict>
-              <v:oval w14:anchorId="7AC58D01" id="Oval 160" o:spid="_x0000_s1026" style="position:absolute;margin-left:71.25pt;margin-top:1.7pt;width:6pt;height:6.75pt;z-index:251762688;visibility:visible;mso-wrap-style:square;mso-wrap-distance-left:9pt;mso-wrap-distance-top:0;mso-wrap-distance-right:9pt;mso-wrap-distance-bottom:0;mso-position-horizontal:absolute;mso-position-horizontal-relative:text;mso-position-vertical:absolute;mso-position-vertical-relative:text;v-text-anchor:middle" o:gfxdata="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" fillcolor="#70ad47 [3209]" strokecolor="#1f3763 [1604]" strokeweight="1pt">
+              <v:oval w14:anchorId="4DEAAC4A" id="Oval 160" o:spid="_x0000_s1026" style="position:absolute;margin-left:71.25pt;margin-top:1.7pt;width:6pt;height:6.75pt;z-index:251762688;visibility:visible;mso-wrap-style:square;mso-wrap-distance-left:9pt;mso-wrap-distance-top:0;mso-wrap-distance-right:9pt;mso-wrap-distance-bottom:0;mso-position-horizontal:absolute;mso-position-horizontal-relative:text;mso-position-vertical:absolute;mso-position-vertical-relative:text;v-text-anchor:middle" o:gfxdata="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" fillcolor="red" strokecolor="#1f3763 [1604]" strokeweight="1pt">
                 <v:stroke joinstyle="miter"/>
               </v:oval>
             </w:pict>
@@ -4091,7 +4071,7 @@
         <mc:AlternateContent>
           <mc:Choice Requires="wps">
             <w:drawing>
-              <wp:anchor distT="0" distB="0" distL="114300" distR="114300" simplePos="0" relativeHeight="251754496" behindDoc="0" locked="0" layoutInCell="1" allowOverlap="1" wp14:anchorId="4D684F45" wp14:editId="35B5EB66">
+              <wp:anchor distT="0" distB="0" distL="114300" distR="114300" simplePos="0" relativeHeight="251754496" behindDoc="0" locked="0" layoutInCell="1" allowOverlap="1" wp14:anchorId="4D684F45" wp14:editId="21CFDD3D">
                 <wp:simplePos x="0" y="0"/>
                 <wp:positionH relativeFrom="column">
                   <wp:posOffset>904875</wp:posOffset>
@@ -4117,7 +4097,7 @@
                           <a:avLst/>
                         </a:prstGeom>
                         <a:solidFill>
-                          <a:schemeClr val="accent4"/>
+                          <a:srgbClr val="FF0000"/>
                         </a:solidFill>
                       </wps:spPr>
                       <wps:style>
@@ -4150,7 +4130,7 @@
           </mc:Choice>
           <mc:Fallback>
             <w:pict>
-              <v:oval w14:anchorId="233AAA6D" id="Oval 156" o:spid="_x0000_s1026" style="position:absolute;margin-left:71.25pt;margin-top:1.7pt;width:6pt;height:6.75pt;z-index:251754496;visibility:visible;mso-wrap-style:square;mso-wrap-distance-left:9pt;mso-wrap-distance-top:0;mso-wrap-distance-right:9pt;mso-wrap-distance-bottom:0;mso-position-horizontal:absolute;mso-position-horizontal-relative:text;mso-position-vertical:absolute;mso-position-vertical-relative:text;v-text-anchor:middle" o:gfxdata="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" fillcolor="#ffc000 [3207]" strokecolor="#1f3763 [1604]" strokeweight="1pt">
+              <v:oval w14:anchorId="73006FF0" id="Oval 156" o:spid="_x0000_s1026" style="position:absolute;margin-left:71.25pt;margin-top:1.7pt;width:6pt;height:6.75pt;z-index:251754496;visibility:visible;mso-wrap-style:square;mso-wrap-distance-left:9pt;mso-wrap-distance-top:0;mso-wrap-distance-right:9pt;mso-wrap-distance-bottom:0;mso-position-horizontal:absolute;mso-position-horizontal-relative:text;mso-position-vertical:absolute;mso-position-vertical-relative:text;v-text-anchor:middle" o:gfxdata="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" fillcolor="red" strokecolor="#1f3763 [1604]" strokeweight="1pt">
                 <v:stroke joinstyle="miter"/>
               </v:oval>
             </w:pict>
@@ -4253,7 +4233,7 @@
         <mc:AlternateContent>
           <mc:Choice Requires="wps">
             <w:drawing>
-              <wp:anchor distT="0" distB="0" distL="114300" distR="114300" simplePos="0" relativeHeight="251766784" behindDoc="0" locked="0" layoutInCell="1" allowOverlap="1" wp14:anchorId="628EEB01" wp14:editId="1FDA711D">
+              <wp:anchor distT="0" distB="0" distL="114300" distR="114300" simplePos="0" relativeHeight="251766784" behindDoc="0" locked="0" layoutInCell="1" allowOverlap="1" wp14:anchorId="628EEB01" wp14:editId="5B3EDF41">
                 <wp:simplePos x="0" y="0"/>
                 <wp:positionH relativeFrom="column">
                   <wp:posOffset>904875</wp:posOffset>
@@ -4279,7 +4259,7 @@
                           <a:avLst/>
                         </a:prstGeom>
                         <a:solidFill>
-                          <a:schemeClr val="accent4"/>
+                          <a:srgbClr val="92D050"/>
                         </a:solidFill>
                       </wps:spPr>
                       <wps:style>
@@ -4312,7 +4292,7 @@
           </mc:Choice>
           <mc:Fallback>
             <w:pict>
-              <v:oval w14:anchorId="43BD28E1" id="Oval 162" o:spid="_x0000_s1026" style="position:absolute;margin-left:71.25pt;margin-top:1.7pt;width:6pt;height:6.75pt;z-index:251766784;visibility:visible;mso-wrap-style:square;mso-wrap-distance-left:9pt;mso-wrap-distance-top:0;mso-wrap-distance-right:9pt;mso-wrap-distance-bottom:0;mso-position-horizontal:absolute;mso-position-horizontal-relative:text;mso-position-vertical:absolute;mso-position-vertical-relative:text;v-text-anchor:middle" o:gfxdata="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" fillcolor="#ffc000 [3207]" strokecolor="#1f3763 [1604]" strokeweight="1pt">
+              <v:oval w14:anchorId="076420C7" id="Oval 162" o:spid="_x0000_s1026" style="position:absolute;margin-left:71.25pt;margin-top:1.7pt;width:6pt;height:6.75pt;z-index:251766784;visibility:visible;mso-wrap-style:square;mso-wrap-distance-left:9pt;mso-wrap-distance-top:0;mso-wrap-distance-right:9pt;mso-wrap-distance-bottom:0;mso-position-horizontal:absolute;mso-position-horizontal-relative:text;mso-position-vertical:absolute;mso-position-vertical-relative:text;v-text-anchor:middle" o:gfxdata="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" fillcolor="#92d050" strokecolor="#1f3763 [1604]" strokeweight="1pt">
                 <v:stroke joinstyle="miter"/>
               </v:oval>
             </w:pict>
@@ -4654,7 +4634,7 @@
         <mc:AlternateContent>
           <mc:Choice Requires="wps">
             <w:drawing>
-              <wp:anchor distT="0" distB="0" distL="114300" distR="114300" simplePos="0" relativeHeight="251769856" behindDoc="0" locked="0" layoutInCell="1" allowOverlap="1" wp14:anchorId="751ABF1E" wp14:editId="1E22C794">
+              <wp:anchor distT="0" distB="0" distL="114300" distR="114300" simplePos="0" relativeHeight="251769856" behindDoc="0" locked="0" layoutInCell="1" allowOverlap="1" wp14:anchorId="751ABF1E" wp14:editId="5A3F290F">
                 <wp:simplePos x="0" y="0"/>
                 <wp:positionH relativeFrom="column">
                   <wp:posOffset>904875</wp:posOffset>
@@ -4680,7 +4660,7 @@
                           <a:avLst/>
                         </a:prstGeom>
                         <a:solidFill>
-                          <a:schemeClr val="accent6"/>
+                          <a:srgbClr val="FF0000"/>
                         </a:solidFill>
                       </wps:spPr>
                       <wps:style>
@@ -4713,7 +4693,7 @@
           </mc:Choice>
           <mc:Fallback>
             <w:pict>
-              <v:oval w14:anchorId="2CA93AE9" id="Oval 165" o:spid="_x0000_s1026" style="position:absolute;margin-left:71.25pt;margin-top:1.7pt;width:6pt;height:6.75pt;z-index:251769856;visibility:visible;mso-wrap-style:square;mso-wrap-distance-left:9pt;mso-wrap-distance-top:0;mso-wrap-distance-right:9pt;mso-wrap-distance-bottom:0;mso-position-horizontal:absolute;mso-position-horizontal-relative:text;mso-position-vertical:absolute;mso-position-vertical-relative:text;v-text-anchor:middle" o:gfxdata="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" fillcolor="#70ad47 [3209]" strokecolor="#1f3763 [1604]" strokeweight="1pt">
+              <v:oval w14:anchorId="785B3173" id="Oval 165" o:spid="_x0000_s1026" style="position:absolute;margin-left:71.25pt;margin-top:1.7pt;width:6pt;height:6.75pt;z-index:251769856;visibility:visible;mso-wrap-style:square;mso-wrap-distance-left:9pt;mso-wrap-distance-top:0;mso-wrap-distance-right:9pt;mso-wrap-distance-bottom:0;mso-position-horizontal:absolute;mso-position-horizontal-relative:text;mso-position-vertical:absolute;mso-position-vertical-relative:text;v-text-anchor:middle" o:gfxdata="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" fillcolor="red" strokecolor="#1f3763 [1604]" strokeweight="1pt">
                 <v:stroke joinstyle="miter"/>
               </v:oval>
             </w:pict>
@@ -4879,7 +4859,7 @@
         <mc:AlternateContent>
           <mc:Choice Requires="wps">
             <w:drawing>
-              <wp:anchor distT="0" distB="0" distL="114300" distR="114300" simplePos="0" relativeHeight="251776000" behindDoc="0" locked="0" layoutInCell="1" allowOverlap="1" wp14:anchorId="556547F9" wp14:editId="29870EB3">
+              <wp:anchor distT="0" distB="0" distL="114300" distR="114300" simplePos="0" relativeHeight="251776000" behindDoc="0" locked="0" layoutInCell="1" allowOverlap="1" wp14:anchorId="556547F9" wp14:editId="44170BB3">
                 <wp:simplePos x="0" y="0"/>
                 <wp:positionH relativeFrom="column">
                   <wp:posOffset>904875</wp:posOffset>
@@ -4905,7 +4885,7 @@
                           <a:avLst/>
                         </a:prstGeom>
                         <a:solidFill>
-                          <a:schemeClr val="accent6"/>
+                          <a:srgbClr val="FF0000"/>
                         </a:solidFill>
                       </wps:spPr>
                       <wps:style>
@@ -4938,7 +4918,7 @@
           </mc:Choice>
           <mc:Fallback>
             <w:pict>
-              <v:oval w14:anchorId="173D50D4" id="Oval 175" o:spid="_x0000_s1026" style="position:absolute;margin-left:71.25pt;margin-top:1.7pt;width:6pt;height:6.75pt;z-index:251776000;visibility:visible;mso-wrap-style:square;mso-wrap-distance-left:9pt;mso-wrap-distance-top:0;mso-wrap-distance-right:9pt;mso-wrap-distance-bottom:0;mso-position-horizontal:absolute;mso-position-horizontal-relative:text;mso-position-vertical:absolute;mso-position-vertical-relative:text;v-text-anchor:middle" o:gfxdata="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" fillcolor="#70ad47 [3209]" strokecolor="#1f3763 [1604]" strokeweight="1pt">
+              <v:oval w14:anchorId="44DE8C00" id="Oval 175" o:spid="_x0000_s1026" style="position:absolute;margin-left:71.25pt;margin-top:1.7pt;width:6pt;height:6.75pt;z-index:251776000;visibility:visible;mso-wrap-style:square;mso-wrap-distance-left:9pt;mso-wrap-distance-top:0;mso-wrap-distance-right:9pt;mso-wrap-distance-bottom:0;mso-position-horizontal:absolute;mso-position-horizontal-relative:text;mso-position-vertical:absolute;mso-position-vertical-relative:text;v-text-anchor:middle" o:gfxdata="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" fillcolor="red" strokecolor="#1f3763 [1604]" strokeweight="1pt">
                 <v:stroke joinstyle="miter"/>
               </v:oval>
             </w:pict>
@@ -5555,7 +5535,7 @@
         <mc:AlternateContent>
           <mc:Choice Requires="wps">
             <w:drawing>
-              <wp:anchor distT="0" distB="0" distL="114300" distR="114300" simplePos="0" relativeHeight="251784192" behindDoc="0" locked="0" layoutInCell="1" allowOverlap="1" wp14:anchorId="0526795A" wp14:editId="300A130A">
+              <wp:anchor distT="0" distB="0" distL="114300" distR="114300" simplePos="0" relativeHeight="251784192" behindDoc="0" locked="0" layoutInCell="1" allowOverlap="1" wp14:anchorId="0526795A" wp14:editId="09307FEB">
                 <wp:simplePos x="0" y="0"/>
                 <wp:positionH relativeFrom="column">
                   <wp:posOffset>904875</wp:posOffset>
@@ -5581,7 +5561,7 @@
                           <a:avLst/>
                         </a:prstGeom>
                         <a:solidFill>
-                          <a:schemeClr val="accent4"/>
+                          <a:srgbClr val="92D050"/>
                         </a:solidFill>
                       </wps:spPr>
                       <wps:style>
@@ -5614,7 +5594,7 @@
           </mc:Choice>
           <mc:Fallback>
             <w:pict>
-              <v:oval w14:anchorId="425DE9FE" id="Oval 179" o:spid="_x0000_s1026" style="position:absolute;margin-left:71.25pt;margin-top:1.7pt;width:6pt;height:6.75pt;z-index:251784192;visibility:visible;mso-wrap-style:square;mso-wrap-distance-left:9pt;mso-wrap-distance-top:0;mso-wrap-distance-right:9pt;mso-wrap-distance-bottom:0;mso-position-horizontal:absolute;mso-position-horizontal-relative:text;mso-position-vertical:absolute;mso-position-vertical-relative:text;v-text-anchor:middle" o:gfxdata="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" fillcolor="#ffc000 [3207]" strokecolor="#1f3763 [1604]" strokeweight="1pt">
+              <v:oval w14:anchorId="5F303346" id="Oval 179" o:spid="_x0000_s1026" style="position:absolute;margin-left:71.25pt;margin-top:1.7pt;width:6pt;height:6.75pt;z-index:251784192;visibility:visible;mso-wrap-style:square;mso-wrap-distance-left:9pt;mso-wrap-distance-top:0;mso-wrap-distance-right:9pt;mso-wrap-distance-bottom:0;mso-position-horizontal:absolute;mso-position-horizontal-relative:text;mso-position-vertical:absolute;mso-position-vertical-relative:text;v-text-anchor:middle" o:gfxdata="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" fillcolor="#92d050" strokecolor="#1f3763 [1604]" strokeweight="1pt">
                 <v:stroke joinstyle="miter"/>
               </v:oval>
             </w:pict>
@@ -5832,7 +5812,23 @@
           <w:szCs w:val="24"/>
         </w:rPr>
         <w:tab/>
-        <w:t xml:space="preserve">   create contest</w:t>
+        <w:t xml:space="preserve">   </w:t>
+      </w:r>
+      <w:r>
+        <w:rPr>
+          <w:rFonts w:cstheme="minorHAnsi"/>
+          <w:sz w:val="24"/>
+          <w:szCs w:val="24"/>
+        </w:rPr>
+        <w:t>C</w:t>
+      </w:r>
+      <w:r>
+        <w:rPr>
+          <w:rFonts w:cstheme="minorHAnsi"/>
+          <w:sz w:val="24"/>
+          <w:szCs w:val="24"/>
+        </w:rPr>
+        <w:t>reate contest</w:t>
       </w:r>
     </w:p>
     <w:p>
@@ -5964,7 +5960,23 @@
           <w:szCs w:val="24"/>
         </w:rPr>
         <w:tab/>
-        <w:t xml:space="preserve">   contest settings </w:t>
+        <w:t xml:space="preserve">   </w:t>
+      </w:r>
+      <w:r>
+        <w:rPr>
+          <w:rFonts w:cstheme="minorHAnsi"/>
+          <w:sz w:val="24"/>
+          <w:szCs w:val="24"/>
+        </w:rPr>
+        <w:t>C</w:t>
+      </w:r>
+      <w:r>
+        <w:rPr>
+          <w:rFonts w:cstheme="minorHAnsi"/>
+          <w:sz w:val="24"/>
+          <w:szCs w:val="24"/>
+        </w:rPr>
+        <w:t xml:space="preserve">ontest settings </w:t>
       </w:r>
     </w:p>
     <w:p>
@@ -6105,7 +6117,23 @@
           <w:szCs w:val="24"/>
         </w:rPr>
         <w:tab/>
-        <w:t xml:space="preserve">   join contest </w:t>
+        <w:t xml:space="preserve">   </w:t>
+      </w:r>
+      <w:r>
+        <w:rPr>
+          <w:rFonts w:cstheme="minorHAnsi"/>
+          <w:sz w:val="24"/>
+          <w:szCs w:val="24"/>
+        </w:rPr>
+        <w:t>J</w:t>
+      </w:r>
+      <w:r>
+        <w:rPr>
+          <w:rFonts w:cstheme="minorHAnsi"/>
+          <w:sz w:val="24"/>
+          <w:szCs w:val="24"/>
+        </w:rPr>
+        <w:t xml:space="preserve">oin contest </w:t>
       </w:r>
     </w:p>
     <w:p>
@@ -6245,7 +6273,23 @@
           <w:szCs w:val="24"/>
         </w:rPr>
         <w:tab/>
-        <w:t xml:space="preserve">   leave contest </w:t>
+        <w:t xml:space="preserve">   </w:t>
+      </w:r>
+      <w:r>
+        <w:rPr>
+          <w:rFonts w:cstheme="minorHAnsi"/>
+          <w:sz w:val="24"/>
+          <w:szCs w:val="24"/>
+        </w:rPr>
+        <w:t>L</w:t>
+      </w:r>
+      <w:r>
+        <w:rPr>
+          <w:rFonts w:cstheme="minorHAnsi"/>
+          <w:sz w:val="24"/>
+          <w:szCs w:val="24"/>
+        </w:rPr>
+        <w:t xml:space="preserve">eave contest </w:t>
       </w:r>
     </w:p>
     <w:p>
@@ -6565,7 +6609,23 @@
           <w:szCs w:val="24"/>
         </w:rPr>
         <w:tab/>
-        <w:t xml:space="preserve">   data display </w:t>
+        <w:t xml:space="preserve">   </w:t>
+      </w:r>
+      <w:r>
+        <w:rPr>
+          <w:rFonts w:cstheme="minorHAnsi"/>
+          <w:sz w:val="24"/>
+          <w:szCs w:val="24"/>
+        </w:rPr>
+        <w:t>D</w:t>
+      </w:r>
+      <w:r>
+        <w:rPr>
+          <w:rFonts w:cstheme="minorHAnsi"/>
+          <w:sz w:val="24"/>
+          <w:szCs w:val="24"/>
+        </w:rPr>
+        <w:t xml:space="preserve">ata display </w:t>
       </w:r>
     </w:p>
     <w:p>
@@ -6705,7 +6765,23 @@
           <w:szCs w:val="24"/>
         </w:rPr>
         <w:tab/>
-        <w:t xml:space="preserve">   trending </w:t>
+        <w:t xml:space="preserve">   </w:t>
+      </w:r>
+      <w:r>
+        <w:rPr>
+          <w:rFonts w:cstheme="minorHAnsi"/>
+          <w:sz w:val="24"/>
+          <w:szCs w:val="24"/>
+        </w:rPr>
+        <w:t>T</w:t>
+      </w:r>
+      <w:r>
+        <w:rPr>
+          <w:rFonts w:cstheme="minorHAnsi"/>
+          <w:sz w:val="24"/>
+          <w:szCs w:val="24"/>
+        </w:rPr>
+        <w:t xml:space="preserve">rending </w:t>
       </w:r>
     </w:p>
     <w:p>
@@ -6851,7 +6927,23 @@
           <w:szCs w:val="24"/>
         </w:rPr>
         <w:tab/>
-        <w:t xml:space="preserve">   player username </w:t>
+        <w:t xml:space="preserve">   </w:t>
+      </w:r>
+      <w:r>
+        <w:rPr>
+          <w:rFonts w:cstheme="minorHAnsi"/>
+          <w:sz w:val="24"/>
+          <w:szCs w:val="24"/>
+        </w:rPr>
+        <w:t>P</w:t>
+      </w:r>
+      <w:r>
+        <w:rPr>
+          <w:rFonts w:cstheme="minorHAnsi"/>
+          <w:sz w:val="24"/>
+          <w:szCs w:val="24"/>
+        </w:rPr>
+        <w:t xml:space="preserve">layer username </w:t>
       </w:r>
     </w:p>
     <w:p>
@@ -7042,7 +7134,23 @@
           <w:szCs w:val="24"/>
         </w:rPr>
         <w:tab/>
-        <w:t xml:space="preserve">   create group </w:t>
+        <w:t xml:space="preserve">   </w:t>
+      </w:r>
+      <w:r>
+        <w:rPr>
+          <w:rFonts w:cstheme="minorHAnsi"/>
+          <w:sz w:val="24"/>
+          <w:szCs w:val="24"/>
+        </w:rPr>
+        <w:t>C</w:t>
+      </w:r>
+      <w:r>
+        <w:rPr>
+          <w:rFonts w:cstheme="minorHAnsi"/>
+          <w:sz w:val="24"/>
+          <w:szCs w:val="24"/>
+        </w:rPr>
+        <w:t xml:space="preserve">reate group </w:t>
       </w:r>
     </w:p>
     <w:p>
@@ -7182,7 +7290,23 @@
           <w:szCs w:val="24"/>
         </w:rPr>
         <w:tab/>
-        <w:t xml:space="preserve">   join group  </w:t>
+        <w:t xml:space="preserve">   </w:t>
+      </w:r>
+      <w:r>
+        <w:rPr>
+          <w:rFonts w:cstheme="minorHAnsi"/>
+          <w:sz w:val="24"/>
+          <w:szCs w:val="24"/>
+        </w:rPr>
+        <w:t>J</w:t>
+      </w:r>
+      <w:r>
+        <w:rPr>
+          <w:rFonts w:cstheme="minorHAnsi"/>
+          <w:sz w:val="24"/>
+          <w:szCs w:val="24"/>
+        </w:rPr>
+        <w:t xml:space="preserve">oin group  </w:t>
       </w:r>
     </w:p>
     <w:p>
@@ -7322,7 +7446,23 @@
           <w:szCs w:val="24"/>
         </w:rPr>
         <w:tab/>
-        <w:t xml:space="preserve">   leave group</w:t>
+        <w:t xml:space="preserve">   </w:t>
+      </w:r>
+      <w:r>
+        <w:rPr>
+          <w:rFonts w:cstheme="minorHAnsi"/>
+          <w:sz w:val="24"/>
+          <w:szCs w:val="24"/>
+        </w:rPr>
+        <w:t>L</w:t>
+      </w:r>
+      <w:r>
+        <w:rPr>
+          <w:rFonts w:cstheme="minorHAnsi"/>
+          <w:sz w:val="24"/>
+          <w:szCs w:val="24"/>
+        </w:rPr>
+        <w:t>eave group</w:t>
       </w:r>
     </w:p>
     <w:p>
@@ -7462,7 +7602,23 @@
           <w:szCs w:val="24"/>
         </w:rPr>
         <w:tab/>
-        <w:t xml:space="preserve">   group settings</w:t>
+        <w:t xml:space="preserve">   </w:t>
+      </w:r>
+      <w:r>
+        <w:rPr>
+          <w:rFonts w:cstheme="minorHAnsi"/>
+          <w:sz w:val="24"/>
+          <w:szCs w:val="24"/>
+        </w:rPr>
+        <w:t>G</w:t>
+      </w:r>
+      <w:r>
+        <w:rPr>
+          <w:rFonts w:cstheme="minorHAnsi"/>
+          <w:sz w:val="24"/>
+          <w:szCs w:val="24"/>
+        </w:rPr>
+        <w:t>roup settings</w:t>
       </w:r>
     </w:p>
     <w:p>
@@ -7608,7 +7764,39 @@
           <w:szCs w:val="24"/>
         </w:rPr>
         <w:tab/>
-        <w:t xml:space="preserve">   moderate the group </w:t>
+        <w:t xml:space="preserve">   </w:t>
+      </w:r>
+      <w:r>
+        <w:rPr>
+          <w:rFonts w:cstheme="minorHAnsi"/>
+          <w:sz w:val="24"/>
+          <w:szCs w:val="24"/>
+        </w:rPr>
+        <w:t>M</w:t>
+      </w:r>
+      <w:r>
+        <w:rPr>
+          <w:rFonts w:cstheme="minorHAnsi"/>
+          <w:sz w:val="24"/>
+          <w:szCs w:val="24"/>
+        </w:rPr>
+        <w:t>oderat</w:t>
+      </w:r>
+      <w:r>
+        <w:rPr>
+          <w:rFonts w:cstheme="minorHAnsi"/>
+          <w:sz w:val="24"/>
+          <w:szCs w:val="24"/>
+        </w:rPr>
+        <w:t>ion</w:t>
+      </w:r>
+      <w:r>
+        <w:rPr>
+          <w:rFonts w:cstheme="minorHAnsi"/>
+          <w:sz w:val="24"/>
+          <w:szCs w:val="24"/>
+        </w:rPr>
+        <w:t xml:space="preserve"> the group </w:t>
       </w:r>
     </w:p>
     <w:p>
@@ -9691,24 +9879,809 @@
         <w:t>Users could search for other users on the platform.</w:t>
       </w:r>
     </w:p>
+    <w:p>
+      <w:pPr>
+        <w:spacing w:after="0"/>
+        <w:rPr>
+          <w:rFonts w:cstheme="minorHAnsi"/>
+          <w:sz w:val="24"/>
+          <w:szCs w:val="24"/>
+        </w:rPr>
+      </w:pPr>
+    </w:p>
+    <w:p>
+      <w:pPr>
+        <w:rPr>
+          <w:rFonts w:cstheme="minorHAnsi"/>
+          <w:b/>
+          <w:bCs/>
+          <w:sz w:val="24"/>
+          <w:szCs w:val="24"/>
+        </w:rPr>
+      </w:pPr>
+      <w:r>
+        <w:rPr>
+          <w:rFonts w:cstheme="minorHAnsi"/>
+          <w:b/>
+          <w:bCs/>
+          <w:sz w:val="24"/>
+          <w:szCs w:val="24"/>
+        </w:rPr>
+        <w:t>F-UR</w:t>
+      </w:r>
+      <w:r>
+        <w:rPr>
+          <w:rFonts w:cstheme="minorHAnsi"/>
+          <w:b/>
+          <w:bCs/>
+          <w:sz w:val="24"/>
+          <w:szCs w:val="24"/>
+        </w:rPr>
+        <w:t>9</w:t>
+      </w:r>
+      <w:r>
+        <w:rPr>
+          <w:rFonts w:cstheme="minorHAnsi"/>
+          <w:b/>
+          <w:bCs/>
+          <w:sz w:val="24"/>
+          <w:szCs w:val="24"/>
+        </w:rPr>
+        <w:t xml:space="preserve"> </w:t>
+      </w:r>
+      <w:r>
+        <w:rPr>
+          <w:rFonts w:cstheme="minorHAnsi"/>
+          <w:b/>
+          <w:bCs/>
+          <w:sz w:val="24"/>
+          <w:szCs w:val="24"/>
+        </w:rPr>
+        <w:tab/>
+      </w:r>
+      <w:r>
+        <w:rPr>
+          <w:rFonts w:cstheme="minorHAnsi"/>
+          <w:b/>
+          <w:bCs/>
+          <w:sz w:val="24"/>
+          <w:szCs w:val="24"/>
+        </w:rPr>
+        <w:tab/>
+      </w:r>
+      <w:r>
+        <w:rPr>
+          <w:rFonts w:cstheme="minorHAnsi"/>
+          <w:b/>
+          <w:bCs/>
+          <w:sz w:val="24"/>
+          <w:szCs w:val="24"/>
+        </w:rPr>
+        <w:t>Administration</w:t>
+      </w:r>
+    </w:p>
+    <w:p>
+      <w:pPr>
+        <w:spacing w:after="0"/>
+        <w:rPr>
+          <w:rFonts w:cstheme="minorHAnsi"/>
+          <w:sz w:val="24"/>
+          <w:szCs w:val="24"/>
+        </w:rPr>
+      </w:pPr>
+      <w:r>
+        <w:rPr>
+          <w:rFonts w:cstheme="minorHAnsi"/>
+          <w:noProof/>
+          <w:sz w:val="24"/>
+          <w:szCs w:val="24"/>
+        </w:rPr>
+        <mc:AlternateContent>
+          <mc:Choice Requires="wps">
+            <w:drawing>
+              <wp:anchor distT="0" distB="0" distL="114300" distR="114300" simplePos="0" relativeHeight="251810816" behindDoc="0" locked="0" layoutInCell="1" allowOverlap="1" wp14:anchorId="4D6B3D2D" wp14:editId="2616CD54">
+                <wp:simplePos x="0" y="0"/>
+                <wp:positionH relativeFrom="column">
+                  <wp:posOffset>904875</wp:posOffset>
+                </wp:positionH>
+                <wp:positionV relativeFrom="paragraph">
+                  <wp:posOffset>21590</wp:posOffset>
+                </wp:positionV>
+                <wp:extent cx="76200" cy="85725"/>
+                <wp:effectExtent l="0" t="0" r="19050" b="28575"/>
+                <wp:wrapNone/>
+                <wp:docPr id="195" name="Oval 195"/>
+                <wp:cNvGraphicFramePr/>
+                <a:graphic xmlns:a="http://schemas.openxmlformats.org/drawingml/2006/main">
+                  <a:graphicData uri="http://schemas.microsoft.com/office/word/2010/wordprocessingShape">
+                    <wps:wsp>
+                      <wps:cNvSpPr/>
+                      <wps:spPr>
+                        <a:xfrm>
+                          <a:off x="0" y="0"/>
+                          <a:ext cx="76200" cy="85725"/>
+                        </a:xfrm>
+                        <a:prstGeom prst="ellipse">
+                          <a:avLst/>
+                        </a:prstGeom>
+                        <a:solidFill>
+                          <a:srgbClr val="FF0000"/>
+                        </a:solidFill>
+                      </wps:spPr>
+                      <wps:style>
+                        <a:lnRef idx="2">
+                          <a:schemeClr val="accent1">
+                            <a:shade val="50000"/>
+                          </a:schemeClr>
+                        </a:lnRef>
+                        <a:fillRef idx="1">
+                          <a:schemeClr val="accent1"/>
+                        </a:fillRef>
+                        <a:effectRef idx="0">
+                          <a:schemeClr val="accent1"/>
+                        </a:effectRef>
+                        <a:fontRef idx="minor">
+                          <a:schemeClr val="lt1"/>
+                        </a:fontRef>
+                      </wps:style>
+                      <wps:bodyPr rot="0" spcFirstLastPara="0" vertOverflow="overflow" horzOverflow="overflow" vert="horz" wrap="square" lIns="91440" tIns="45720" rIns="91440" bIns="45720" numCol="1" spcCol="0" rtlCol="0" fromWordArt="0" anchor="ctr" anchorCtr="0" forceAA="0" compatLnSpc="1">
+                        <a:prstTxWarp prst="textNoShape">
+                          <a:avLst/>
+                        </a:prstTxWarp>
+                        <a:noAutofit/>
+                      </wps:bodyPr>
+                    </wps:wsp>
+                  </a:graphicData>
+                </a:graphic>
+              </wp:anchor>
+            </w:drawing>
+          </mc:Choice>
+          <mc:Fallback>
+            <w:pict>
+              <v:oval w14:anchorId="164FB928" id="Oval 195" o:spid="_x0000_s1026" style="position:absolute;margin-left:71.25pt;margin-top:1.7pt;width:6pt;height:6.75pt;z-index:251810816;visibility:visible;mso-wrap-style:square;mso-wrap-distance-left:9pt;mso-wrap-distance-top:0;mso-wrap-distance-right:9pt;mso-wrap-distance-bottom:0;mso-position-horizontal:absolute;mso-position-horizontal-relative:text;mso-position-vertical:absolute;mso-position-vertical-relative:text;v-text-anchor:middle" o:gfxdata="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" fillcolor="red" strokecolor="#1f3763 [1604]" strokeweight="1pt">
+                <v:stroke joinstyle="miter"/>
+              </v:oval>
+            </w:pict>
+          </mc:Fallback>
+        </mc:AlternateContent>
+      </w:r>
+      <w:r>
+        <w:rPr>
+          <w:rFonts w:cstheme="minorHAnsi"/>
+          <w:sz w:val="24"/>
+          <w:szCs w:val="24"/>
+        </w:rPr>
+        <w:t>F-UR9-1</w:t>
+      </w:r>
+      <w:r>
+        <w:rPr>
+          <w:rFonts w:cstheme="minorHAnsi"/>
+          <w:sz w:val="24"/>
+          <w:szCs w:val="24"/>
+        </w:rPr>
+        <w:tab/>
+        <w:t xml:space="preserve">   Administration support</w:t>
+      </w:r>
+    </w:p>
+    <w:p>
+      <w:pPr>
+        <w:spacing w:after="0"/>
+        <w:rPr>
+          <w:rFonts w:cstheme="minorHAnsi"/>
+          <w:sz w:val="24"/>
+          <w:szCs w:val="24"/>
+        </w:rPr>
+      </w:pPr>
+      <w:r>
+        <w:rPr>
+          <w:rFonts w:cstheme="minorHAnsi"/>
+          <w:sz w:val="24"/>
+          <w:szCs w:val="24"/>
+        </w:rPr>
+        <w:tab/>
+      </w:r>
+      <w:r>
+        <w:rPr>
+          <w:rFonts w:cstheme="minorHAnsi"/>
+          <w:sz w:val="24"/>
+          <w:szCs w:val="24"/>
+        </w:rPr>
+        <w:tab/>
+        <w:t xml:space="preserve">Administration tools should be available to manage accounts and data. </w:t>
+      </w:r>
+    </w:p>
+    <w:p>
+      <w:pPr>
+        <w:spacing w:after="0"/>
+        <w:rPr>
+          <w:rFonts w:cstheme="minorHAnsi"/>
+          <w:sz w:val="24"/>
+          <w:szCs w:val="24"/>
+        </w:rPr>
+      </w:pPr>
+    </w:p>
+    <w:p>
+      <w:pPr>
+        <w:spacing w:after="0"/>
+        <w:rPr>
+          <w:rFonts w:cstheme="minorHAnsi"/>
+          <w:sz w:val="24"/>
+          <w:szCs w:val="24"/>
+        </w:rPr>
+      </w:pPr>
+      <w:r>
+        <w:rPr>
+          <w:rFonts w:cstheme="minorHAnsi"/>
+          <w:noProof/>
+          <w:sz w:val="24"/>
+          <w:szCs w:val="24"/>
+        </w:rPr>
+        <mc:AlternateContent>
+          <mc:Choice Requires="wps">
+            <w:drawing>
+              <wp:anchor distT="0" distB="0" distL="114300" distR="114300" simplePos="0" relativeHeight="251811840" behindDoc="0" locked="0" layoutInCell="1" allowOverlap="1" wp14:anchorId="53CFCB28" wp14:editId="65B1ADD9">
+                <wp:simplePos x="0" y="0"/>
+                <wp:positionH relativeFrom="column">
+                  <wp:posOffset>904875</wp:posOffset>
+                </wp:positionH>
+                <wp:positionV relativeFrom="paragraph">
+                  <wp:posOffset>21590</wp:posOffset>
+                </wp:positionV>
+                <wp:extent cx="76200" cy="85725"/>
+                <wp:effectExtent l="0" t="0" r="19050" b="28575"/>
+                <wp:wrapNone/>
+                <wp:docPr id="196" name="Oval 196"/>
+                <wp:cNvGraphicFramePr/>
+                <a:graphic xmlns:a="http://schemas.openxmlformats.org/drawingml/2006/main">
+                  <a:graphicData uri="http://schemas.microsoft.com/office/word/2010/wordprocessingShape">
+                    <wps:wsp>
+                      <wps:cNvSpPr/>
+                      <wps:spPr>
+                        <a:xfrm>
+                          <a:off x="0" y="0"/>
+                          <a:ext cx="76200" cy="85725"/>
+                        </a:xfrm>
+                        <a:prstGeom prst="ellipse">
+                          <a:avLst/>
+                        </a:prstGeom>
+                        <a:solidFill>
+                          <a:srgbClr val="FF0000"/>
+                        </a:solidFill>
+                      </wps:spPr>
+                      <wps:style>
+                        <a:lnRef idx="2">
+                          <a:schemeClr val="accent1">
+                            <a:shade val="50000"/>
+                          </a:schemeClr>
+                        </a:lnRef>
+                        <a:fillRef idx="1">
+                          <a:schemeClr val="accent1"/>
+                        </a:fillRef>
+                        <a:effectRef idx="0">
+                          <a:schemeClr val="accent1"/>
+                        </a:effectRef>
+                        <a:fontRef idx="minor">
+                          <a:schemeClr val="lt1"/>
+                        </a:fontRef>
+                      </wps:style>
+                      <wps:bodyPr rot="0" spcFirstLastPara="0" vertOverflow="overflow" horzOverflow="overflow" vert="horz" wrap="square" lIns="91440" tIns="45720" rIns="91440" bIns="45720" numCol="1" spcCol="0" rtlCol="0" fromWordArt="0" anchor="ctr" anchorCtr="0" forceAA="0" compatLnSpc="1">
+                        <a:prstTxWarp prst="textNoShape">
+                          <a:avLst/>
+                        </a:prstTxWarp>
+                        <a:noAutofit/>
+                      </wps:bodyPr>
+                    </wps:wsp>
+                  </a:graphicData>
+                </a:graphic>
+              </wp:anchor>
+            </w:drawing>
+          </mc:Choice>
+          <mc:Fallback>
+            <w:pict>
+              <v:oval w14:anchorId="2D5150FD" id="Oval 196" o:spid="_x0000_s1026" style="position:absolute;margin-left:71.25pt;margin-top:1.7pt;width:6pt;height:6.75pt;z-index:251811840;visibility:visible;mso-wrap-style:square;mso-wrap-distance-left:9pt;mso-wrap-distance-top:0;mso-wrap-distance-right:9pt;mso-wrap-distance-bottom:0;mso-position-horizontal:absolute;mso-position-horizontal-relative:text;mso-position-vertical:absolute;mso-position-vertical-relative:text;v-text-anchor:middle" o:gfxdata="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" fillcolor="red" strokecolor="#1f3763 [1604]" strokeweight="1pt">
+                <v:stroke joinstyle="miter"/>
+              </v:oval>
+            </w:pict>
+          </mc:Fallback>
+        </mc:AlternateContent>
+      </w:r>
+      <w:r>
+        <w:rPr>
+          <w:rFonts w:cstheme="minorHAnsi"/>
+          <w:sz w:val="24"/>
+          <w:szCs w:val="24"/>
+        </w:rPr>
+        <w:t>F-UR9-2</w:t>
+      </w:r>
+      <w:r>
+        <w:rPr>
+          <w:rFonts w:cstheme="minorHAnsi"/>
+          <w:sz w:val="24"/>
+          <w:szCs w:val="24"/>
+        </w:rPr>
+        <w:tab/>
+        <w:t xml:space="preserve">   Delete Account</w:t>
+      </w:r>
+    </w:p>
+    <w:p>
+      <w:pPr>
+        <w:spacing w:after="0"/>
+        <w:rPr>
+          <w:rFonts w:cstheme="minorHAnsi"/>
+          <w:sz w:val="24"/>
+          <w:szCs w:val="24"/>
+        </w:rPr>
+      </w:pPr>
+      <w:r>
+        <w:rPr>
+          <w:rFonts w:cstheme="minorHAnsi"/>
+          <w:sz w:val="24"/>
+          <w:szCs w:val="24"/>
+        </w:rPr>
+        <w:tab/>
+      </w:r>
+      <w:r>
+        <w:rPr>
+          <w:rFonts w:cstheme="minorHAnsi"/>
+          <w:sz w:val="24"/>
+          <w:szCs w:val="24"/>
+        </w:rPr>
+        <w:tab/>
+        <w:t xml:space="preserve">Admins should be able to delete accounts of users.  </w:t>
+      </w:r>
+    </w:p>
+    <w:p>
+      <w:pPr>
+        <w:spacing w:after="0"/>
+        <w:rPr>
+          <w:rFonts w:cstheme="minorHAnsi"/>
+          <w:sz w:val="24"/>
+          <w:szCs w:val="24"/>
+        </w:rPr>
+      </w:pPr>
+    </w:p>
+    <w:p>
+      <w:pPr>
+        <w:spacing w:after="0"/>
+        <w:rPr>
+          <w:rFonts w:cstheme="minorHAnsi"/>
+          <w:sz w:val="24"/>
+          <w:szCs w:val="24"/>
+        </w:rPr>
+      </w:pPr>
+      <w:r>
+        <w:rPr>
+          <w:rFonts w:cstheme="minorHAnsi"/>
+          <w:noProof/>
+          <w:sz w:val="24"/>
+          <w:szCs w:val="24"/>
+        </w:rPr>
+        <mc:AlternateContent>
+          <mc:Choice Requires="wps">
+            <w:drawing>
+              <wp:anchor distT="0" distB="0" distL="114300" distR="114300" simplePos="0" relativeHeight="251812864" behindDoc="0" locked="0" layoutInCell="1" allowOverlap="1" wp14:anchorId="6C674262" wp14:editId="506AA0A9">
+                <wp:simplePos x="0" y="0"/>
+                <wp:positionH relativeFrom="column">
+                  <wp:posOffset>904875</wp:posOffset>
+                </wp:positionH>
+                <wp:positionV relativeFrom="paragraph">
+                  <wp:posOffset>21590</wp:posOffset>
+                </wp:positionV>
+                <wp:extent cx="76200" cy="85725"/>
+                <wp:effectExtent l="0" t="0" r="19050" b="28575"/>
+                <wp:wrapNone/>
+                <wp:docPr id="197" name="Oval 197"/>
+                <wp:cNvGraphicFramePr/>
+                <a:graphic xmlns:a="http://schemas.openxmlformats.org/drawingml/2006/main">
+                  <a:graphicData uri="http://schemas.microsoft.com/office/word/2010/wordprocessingShape">
+                    <wps:wsp>
+                      <wps:cNvSpPr/>
+                      <wps:spPr>
+                        <a:xfrm>
+                          <a:off x="0" y="0"/>
+                          <a:ext cx="76200" cy="85725"/>
+                        </a:xfrm>
+                        <a:prstGeom prst="ellipse">
+                          <a:avLst/>
+                        </a:prstGeom>
+                        <a:solidFill>
+                          <a:srgbClr val="FF0000"/>
+                        </a:solidFill>
+                      </wps:spPr>
+                      <wps:style>
+                        <a:lnRef idx="2">
+                          <a:schemeClr val="accent1">
+                            <a:shade val="50000"/>
+                          </a:schemeClr>
+                        </a:lnRef>
+                        <a:fillRef idx="1">
+                          <a:schemeClr val="accent1"/>
+                        </a:fillRef>
+                        <a:effectRef idx="0">
+                          <a:schemeClr val="accent1"/>
+                        </a:effectRef>
+                        <a:fontRef idx="minor">
+                          <a:schemeClr val="lt1"/>
+                        </a:fontRef>
+                      </wps:style>
+                      <wps:bodyPr rot="0" spcFirstLastPara="0" vertOverflow="overflow" horzOverflow="overflow" vert="horz" wrap="square" lIns="91440" tIns="45720" rIns="91440" bIns="45720" numCol="1" spcCol="0" rtlCol="0" fromWordArt="0" anchor="ctr" anchorCtr="0" forceAA="0" compatLnSpc="1">
+                        <a:prstTxWarp prst="textNoShape">
+                          <a:avLst/>
+                        </a:prstTxWarp>
+                        <a:noAutofit/>
+                      </wps:bodyPr>
+                    </wps:wsp>
+                  </a:graphicData>
+                </a:graphic>
+              </wp:anchor>
+            </w:drawing>
+          </mc:Choice>
+          <mc:Fallback>
+            <w:pict>
+              <v:oval w14:anchorId="258CF4B6" id="Oval 197" o:spid="_x0000_s1026" style="position:absolute;margin-left:71.25pt;margin-top:1.7pt;width:6pt;height:6.75pt;z-index:251812864;visibility:visible;mso-wrap-style:square;mso-wrap-distance-left:9pt;mso-wrap-distance-top:0;mso-wrap-distance-right:9pt;mso-wrap-distance-bottom:0;mso-position-horizontal:absolute;mso-position-horizontal-relative:text;mso-position-vertical:absolute;mso-position-vertical-relative:text;v-text-anchor:middle" o:gfxdata="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" fillcolor="red" strokecolor="#1f3763 [1604]" strokeweight="1pt">
+                <v:stroke joinstyle="miter"/>
+              </v:oval>
+            </w:pict>
+          </mc:Fallback>
+        </mc:AlternateContent>
+      </w:r>
+      <w:r>
+        <w:rPr>
+          <w:rFonts w:cstheme="minorHAnsi"/>
+          <w:sz w:val="24"/>
+          <w:szCs w:val="24"/>
+        </w:rPr>
+        <w:t>F-UR9-3</w:t>
+      </w:r>
+      <w:r>
+        <w:rPr>
+          <w:rFonts w:cstheme="minorHAnsi"/>
+          <w:sz w:val="24"/>
+          <w:szCs w:val="24"/>
+        </w:rPr>
+        <w:tab/>
+        <w:t xml:space="preserve">   Edit Account</w:t>
+      </w:r>
+    </w:p>
+    <w:p>
+      <w:pPr>
+        <w:spacing w:after="0"/>
+        <w:rPr>
+          <w:rFonts w:cstheme="minorHAnsi"/>
+          <w:sz w:val="24"/>
+          <w:szCs w:val="24"/>
+        </w:rPr>
+      </w:pPr>
+      <w:r>
+        <w:rPr>
+          <w:rFonts w:cstheme="minorHAnsi"/>
+          <w:sz w:val="24"/>
+          <w:szCs w:val="24"/>
+        </w:rPr>
+        <w:tab/>
+      </w:r>
+      <w:r>
+        <w:rPr>
+          <w:rFonts w:cstheme="minorHAnsi"/>
+          <w:sz w:val="24"/>
+          <w:szCs w:val="24"/>
+        </w:rPr>
+        <w:tab/>
+        <w:t xml:space="preserve">Admins should be able to edit a given users account.  </w:t>
+      </w:r>
+    </w:p>
+    <w:p>
+      <w:pPr>
+        <w:spacing w:after="0"/>
+        <w:rPr>
+          <w:rFonts w:cstheme="minorHAnsi"/>
+          <w:sz w:val="24"/>
+          <w:szCs w:val="24"/>
+        </w:rPr>
+      </w:pPr>
+    </w:p>
+    <w:p>
+      <w:pPr>
+        <w:spacing w:after="0"/>
+        <w:rPr>
+          <w:rFonts w:cstheme="minorHAnsi"/>
+          <w:sz w:val="24"/>
+          <w:szCs w:val="24"/>
+        </w:rPr>
+      </w:pPr>
+      <w:r>
+        <w:rPr>
+          <w:rFonts w:cstheme="minorHAnsi"/>
+          <w:noProof/>
+          <w:sz w:val="24"/>
+          <w:szCs w:val="24"/>
+        </w:rPr>
+        <mc:AlternateContent>
+          <mc:Choice Requires="wps">
+            <w:drawing>
+              <wp:anchor distT="0" distB="0" distL="114300" distR="114300" simplePos="0" relativeHeight="251813888" behindDoc="0" locked="0" layoutInCell="1" allowOverlap="1" wp14:anchorId="25A2655D" wp14:editId="62175ED3">
+                <wp:simplePos x="0" y="0"/>
+                <wp:positionH relativeFrom="column">
+                  <wp:posOffset>904875</wp:posOffset>
+                </wp:positionH>
+                <wp:positionV relativeFrom="paragraph">
+                  <wp:posOffset>21590</wp:posOffset>
+                </wp:positionV>
+                <wp:extent cx="76200" cy="85725"/>
+                <wp:effectExtent l="0" t="0" r="19050" b="28575"/>
+                <wp:wrapNone/>
+                <wp:docPr id="198" name="Oval 198"/>
+                <wp:cNvGraphicFramePr/>
+                <a:graphic xmlns:a="http://schemas.openxmlformats.org/drawingml/2006/main">
+                  <a:graphicData uri="http://schemas.microsoft.com/office/word/2010/wordprocessingShape">
+                    <wps:wsp>
+                      <wps:cNvSpPr/>
+                      <wps:spPr>
+                        <a:xfrm>
+                          <a:off x="0" y="0"/>
+                          <a:ext cx="76200" cy="85725"/>
+                        </a:xfrm>
+                        <a:prstGeom prst="ellipse">
+                          <a:avLst/>
+                        </a:prstGeom>
+                        <a:solidFill>
+                          <a:srgbClr val="FF0000"/>
+                        </a:solidFill>
+                      </wps:spPr>
+                      <wps:style>
+                        <a:lnRef idx="2">
+                          <a:schemeClr val="accent1">
+                            <a:shade val="50000"/>
+                          </a:schemeClr>
+                        </a:lnRef>
+                        <a:fillRef idx="1">
+                          <a:schemeClr val="accent1"/>
+                        </a:fillRef>
+                        <a:effectRef idx="0">
+                          <a:schemeClr val="accent1"/>
+                        </a:effectRef>
+                        <a:fontRef idx="minor">
+                          <a:schemeClr val="lt1"/>
+                        </a:fontRef>
+                      </wps:style>
+                      <wps:bodyPr rot="0" spcFirstLastPara="0" vertOverflow="overflow" horzOverflow="overflow" vert="horz" wrap="square" lIns="91440" tIns="45720" rIns="91440" bIns="45720" numCol="1" spcCol="0" rtlCol="0" fromWordArt="0" anchor="ctr" anchorCtr="0" forceAA="0" compatLnSpc="1">
+                        <a:prstTxWarp prst="textNoShape">
+                          <a:avLst/>
+                        </a:prstTxWarp>
+                        <a:noAutofit/>
+                      </wps:bodyPr>
+                    </wps:wsp>
+                  </a:graphicData>
+                </a:graphic>
+              </wp:anchor>
+            </w:drawing>
+          </mc:Choice>
+          <mc:Fallback>
+            <w:pict>
+              <v:oval w14:anchorId="6E4CE1AE" id="Oval 198" o:spid="_x0000_s1026" style="position:absolute;margin-left:71.25pt;margin-top:1.7pt;width:6pt;height:6.75pt;z-index:251813888;visibility:visible;mso-wrap-style:square;mso-wrap-distance-left:9pt;mso-wrap-distance-top:0;mso-wrap-distance-right:9pt;mso-wrap-distance-bottom:0;mso-position-horizontal:absolute;mso-position-horizontal-relative:text;mso-position-vertical:absolute;mso-position-vertical-relative:text;v-text-anchor:middle" o:gfxdata="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" fillcolor="red" strokecolor="#1f3763 [1604]" strokeweight="1pt">
+                <v:stroke joinstyle="miter"/>
+              </v:oval>
+            </w:pict>
+          </mc:Fallback>
+        </mc:AlternateContent>
+      </w:r>
+      <w:r>
+        <w:rPr>
+          <w:rFonts w:cstheme="minorHAnsi"/>
+          <w:sz w:val="24"/>
+          <w:szCs w:val="24"/>
+        </w:rPr>
+        <w:t>F-UR9-4</w:t>
+      </w:r>
+      <w:r>
+        <w:rPr>
+          <w:rFonts w:cstheme="minorHAnsi"/>
+          <w:sz w:val="24"/>
+          <w:szCs w:val="24"/>
+        </w:rPr>
+        <w:tab/>
+        <w:t xml:space="preserve">   Maintain system stability</w:t>
+      </w:r>
+    </w:p>
+    <w:p>
+      <w:pPr>
+        <w:spacing w:after="0"/>
+        <w:rPr>
+          <w:rFonts w:cstheme="minorHAnsi"/>
+          <w:sz w:val="24"/>
+          <w:szCs w:val="24"/>
+        </w:rPr>
+      </w:pPr>
+      <w:r>
+        <w:rPr>
+          <w:rFonts w:cstheme="minorHAnsi"/>
+          <w:sz w:val="24"/>
+          <w:szCs w:val="24"/>
+        </w:rPr>
+        <w:tab/>
+      </w:r>
+      <w:r>
+        <w:rPr>
+          <w:rFonts w:cstheme="minorHAnsi"/>
+          <w:sz w:val="24"/>
+          <w:szCs w:val="24"/>
+        </w:rPr>
+        <w:tab/>
+        <w:t>Admins should be able to handle bug reports or issues while the system is active.</w:t>
+      </w:r>
+    </w:p>
+    <w:p>
+      <w:pPr>
+        <w:spacing w:after="0"/>
+        <w:rPr>
+          <w:rFonts w:cstheme="minorHAnsi"/>
+          <w:sz w:val="24"/>
+          <w:szCs w:val="24"/>
+        </w:rPr>
+      </w:pPr>
+      <w:r>
+        <w:rPr>
+          <w:rFonts w:cstheme="minorHAnsi"/>
+          <w:sz w:val="24"/>
+          <w:szCs w:val="24"/>
+        </w:rPr>
+        <w:t xml:space="preserve">  </w:t>
+      </w:r>
+    </w:p>
+    <w:p>
+      <w:pPr>
+        <w:spacing w:after="0"/>
+        <w:rPr>
+          <w:rFonts w:cstheme="minorHAnsi"/>
+          <w:sz w:val="24"/>
+          <w:szCs w:val="24"/>
+        </w:rPr>
+      </w:pPr>
+      <w:r>
+        <w:rPr>
+          <w:rFonts w:cstheme="minorHAnsi"/>
+          <w:noProof/>
+          <w:sz w:val="24"/>
+          <w:szCs w:val="24"/>
+        </w:rPr>
+        <mc:AlternateContent>
+          <mc:Choice Requires="wps">
+            <w:drawing>
+              <wp:anchor distT="0" distB="0" distL="114300" distR="114300" simplePos="0" relativeHeight="251814912" behindDoc="0" locked="0" layoutInCell="1" allowOverlap="1" wp14:anchorId="359DADC7" wp14:editId="7D207F0F">
+                <wp:simplePos x="0" y="0"/>
+                <wp:positionH relativeFrom="column">
+                  <wp:posOffset>904875</wp:posOffset>
+                </wp:positionH>
+                <wp:positionV relativeFrom="paragraph">
+                  <wp:posOffset>21590</wp:posOffset>
+                </wp:positionV>
+                <wp:extent cx="76200" cy="85725"/>
+                <wp:effectExtent l="0" t="0" r="19050" b="28575"/>
+                <wp:wrapNone/>
+                <wp:docPr id="199" name="Oval 199"/>
+                <wp:cNvGraphicFramePr/>
+                <a:graphic xmlns:a="http://schemas.openxmlformats.org/drawingml/2006/main">
+                  <a:graphicData uri="http://schemas.microsoft.com/office/word/2010/wordprocessingShape">
+                    <wps:wsp>
+                      <wps:cNvSpPr/>
+                      <wps:spPr>
+                        <a:xfrm>
+                          <a:off x="0" y="0"/>
+                          <a:ext cx="76200" cy="85725"/>
+                        </a:xfrm>
+                        <a:prstGeom prst="ellipse">
+                          <a:avLst/>
+                        </a:prstGeom>
+                        <a:solidFill>
+                          <a:schemeClr val="accent4"/>
+                        </a:solidFill>
+                      </wps:spPr>
+                      <wps:style>
+                        <a:lnRef idx="2">
+                          <a:schemeClr val="accent1">
+                            <a:shade val="50000"/>
+                          </a:schemeClr>
+                        </a:lnRef>
+                        <a:fillRef idx="1">
+                          <a:schemeClr val="accent1"/>
+                        </a:fillRef>
+                        <a:effectRef idx="0">
+                          <a:schemeClr val="accent1"/>
+                        </a:effectRef>
+                        <a:fontRef idx="minor">
+                          <a:schemeClr val="lt1"/>
+                        </a:fontRef>
+                      </wps:style>
+                      <wps:bodyPr rot="0" spcFirstLastPara="0" vertOverflow="overflow" horzOverflow="overflow" vert="horz" wrap="square" lIns="91440" tIns="45720" rIns="91440" bIns="45720" numCol="1" spcCol="0" rtlCol="0" fromWordArt="0" anchor="ctr" anchorCtr="0" forceAA="0" compatLnSpc="1">
+                        <a:prstTxWarp prst="textNoShape">
+                          <a:avLst/>
+                        </a:prstTxWarp>
+                        <a:noAutofit/>
+                      </wps:bodyPr>
+                    </wps:wsp>
+                  </a:graphicData>
+                </a:graphic>
+              </wp:anchor>
+            </w:drawing>
+          </mc:Choice>
+          <mc:Fallback>
+            <w:pict>
+              <v:oval w14:anchorId="15E0A9A2" id="Oval 199" o:spid="_x0000_s1026" style="position:absolute;margin-left:71.25pt;margin-top:1.7pt;width:6pt;height:6.75pt;z-index:251814912;visibility:visible;mso-wrap-style:square;mso-wrap-distance-left:9pt;mso-wrap-distance-top:0;mso-wrap-distance-right:9pt;mso-wrap-distance-bottom:0;mso-position-horizontal:absolute;mso-position-horizontal-relative:text;mso-position-vertical:absolute;mso-position-vertical-relative:text;v-text-anchor:middle" o:gfxdata="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" fillcolor="#ffc000 [3207]" strokecolor="#1f3763 [1604]" strokeweight="1pt">
+                <v:stroke joinstyle="miter"/>
+              </v:oval>
+            </w:pict>
+          </mc:Fallback>
+        </mc:AlternateContent>
+      </w:r>
+      <w:r>
+        <w:rPr>
+          <w:rFonts w:cstheme="minorHAnsi"/>
+          <w:sz w:val="24"/>
+          <w:szCs w:val="24"/>
+        </w:rPr>
+        <w:t>F-UR3-5</w:t>
+      </w:r>
+      <w:r>
+        <w:rPr>
+          <w:rFonts w:cstheme="minorHAnsi"/>
+          <w:sz w:val="24"/>
+          <w:szCs w:val="24"/>
+        </w:rPr>
+        <w:tab/>
+        <w:t xml:space="preserve">   Moderate the system</w:t>
+      </w:r>
+    </w:p>
+    <w:p>
+      <w:pPr>
+        <w:spacing w:after="0"/>
+        <w:rPr>
+          <w:rFonts w:cstheme="minorHAnsi"/>
+          <w:sz w:val="24"/>
+          <w:szCs w:val="24"/>
+        </w:rPr>
+      </w:pPr>
+      <w:r>
+        <w:rPr>
+          <w:rFonts w:cstheme="minorHAnsi"/>
+          <w:sz w:val="24"/>
+          <w:szCs w:val="24"/>
+        </w:rPr>
+        <w:tab/>
+      </w:r>
+      <w:r>
+        <w:rPr>
+          <w:rFonts w:cstheme="minorHAnsi"/>
+          <w:sz w:val="24"/>
+          <w:szCs w:val="24"/>
+        </w:rPr>
+        <w:tab/>
+        <w:t>Admins should be able to moderate content as well as users on the system.</w:t>
+      </w:r>
+    </w:p>
+    <w:p>
+      <w:pPr>
+        <w:spacing w:after="0"/>
+        <w:rPr>
+          <w:rFonts w:cstheme="minorHAnsi"/>
+          <w:sz w:val="24"/>
+          <w:szCs w:val="24"/>
+        </w:rPr>
+      </w:pPr>
+    </w:p>
     <w:p/>
     <w:p/>
-    <w:p/>
-    <w:p/>
-    <w:p/>
-    <w:p/>
-    <w:p/>
-    <w:p/>
-    <w:p/>
-    <w:p/>
-    <w:p/>
-    <w:p/>
-    <w:p/>
-    <w:p/>
-    <w:p/>
-    <w:p/>
-    <w:p/>
-    <w:p/>
+    <w:p>
+      <w:pPr>
+        <w:pStyle w:val="Title"/>
+        <w:rPr>
+          <w:b/>
+          <w:bCs/>
+          <w:sz w:val="40"/>
+          <w:szCs w:val="40"/>
+          <w:u w:val="single"/>
+        </w:rPr>
+      </w:pPr>
+    </w:p>
     <w:p>
       <w:pPr>
         <w:pStyle w:val="Title"/>
@@ -10763,7 +11736,15 @@
           <w:szCs w:val="24"/>
         </w:rPr>
         <w:tab/>
-        <w:t xml:space="preserve">    viewports</w:t>
+        <w:t xml:space="preserve">    </w:t>
+      </w:r>
+      <w:r>
+        <w:rPr>
+          <w:rFonts w:cstheme="minorHAnsi"/>
+          <w:sz w:val="24"/>
+          <w:szCs w:val="24"/>
+        </w:rPr>
+        <w:t>Viewports</w:t>
       </w:r>
     </w:p>
     <w:p>
@@ -12378,14 +13359,48 @@
           <w:szCs w:val="24"/>
         </w:rPr>
       </w:pPr>
-      <w:r>
-        <w:rPr>
-          <w:rFonts w:cstheme="minorHAnsi"/>
-          <w:b/>
-          <w:bCs/>
-          <w:sz w:val="24"/>
-          <w:szCs w:val="24"/>
-        </w:rPr>
+    </w:p>
+    <w:p>
+      <w:pPr>
+        <w:rPr>
+          <w:rFonts w:cstheme="minorHAnsi"/>
+          <w:b/>
+          <w:bCs/>
+          <w:sz w:val="24"/>
+          <w:szCs w:val="24"/>
+        </w:rPr>
+      </w:pPr>
+    </w:p>
+    <w:p>
+      <w:pPr>
+        <w:rPr>
+          <w:rFonts w:cstheme="minorHAnsi"/>
+          <w:b/>
+          <w:bCs/>
+          <w:sz w:val="24"/>
+          <w:szCs w:val="24"/>
+        </w:rPr>
+      </w:pPr>
+    </w:p>
+    <w:p>
+      <w:pPr>
+        <w:rPr>
+          <w:rFonts w:cstheme="minorHAnsi"/>
+          <w:b/>
+          <w:bCs/>
+          <w:sz w:val="24"/>
+          <w:szCs w:val="24"/>
+        </w:rPr>
+      </w:pPr>
+      <w:r>
+        <w:rPr>
+          <w:rFonts w:cstheme="minorHAnsi"/>
+          <w:b/>
+          <w:bCs/>
+          <w:sz w:val="24"/>
+          <w:szCs w:val="24"/>
+        </w:rPr>
+        <w:lastRenderedPageBreak/>
         <w:t>N</w:t>
       </w:r>
       <w:r>
@@ -13342,30 +14357,6 @@
         <w:tab/>
         <w:t>limited size.</w:t>
       </w:r>
-    </w:p>
-    <w:p>
-      <w:pPr>
-        <w:pStyle w:val="Title"/>
-        <w:rPr>
-          <w:b/>
-          <w:bCs/>
-          <w:sz w:val="40"/>
-          <w:szCs w:val="40"/>
-          <w:u w:val="single"/>
-        </w:rPr>
-      </w:pPr>
-    </w:p>
-    <w:p>
-      <w:pPr>
-        <w:pStyle w:val="Title"/>
-        <w:rPr>
-          <w:b/>
-          <w:bCs/>
-          <w:sz w:val="40"/>
-          <w:szCs w:val="40"/>
-          <w:u w:val="single"/>
-        </w:rPr>
-      </w:pPr>
     </w:p>
     <w:p>
       <w:pPr>
@@ -17499,7 +18490,6 @@
           </w:tcPr>
           <w:p>
             <w:r>
-              <w:lastRenderedPageBreak/>
               <w:t>RID12</w:t>
             </w:r>
           </w:p>
@@ -18423,7 +19413,6 @@
           </w:tcPr>
           <w:p>
             <w:r>
-              <w:lastRenderedPageBreak/>
               <w:t>RID16</w:t>
             </w:r>
           </w:p>

</xml_diff>